<commit_message>
bab 1 & 2 done
</commit_message>
<xml_diff>
--- a/Dokumen-Skripsi/Bab 2.docx
+++ b/Dokumen-Skripsi/Bab 2.docx
@@ -7,11 +7,6 @@
         <w:pStyle w:val="Heading1"/>
         <w:ind w:firstLine="0"/>
       </w:pPr>
-      <w:bookmarkStart w:id="0" w:name="_pxbw6zh56fwe" w:colFirst="0" w:colLast="0"/>
-      <w:bookmarkEnd w:id="0"/>
-      <w:r>
-        <w:t xml:space="preserve"> </w:t>
-      </w:r>
       <w:r>
         <w:t>BAB II</w:t>
       </w:r>
@@ -21,8 +16,8 @@
         <w:pStyle w:val="Heading1"/>
         <w:ind w:firstLine="0"/>
       </w:pPr>
-      <w:bookmarkStart w:id="1" w:name="_oxhns5eam8qo" w:colFirst="0" w:colLast="0"/>
-      <w:bookmarkEnd w:id="1"/>
+      <w:bookmarkStart w:id="0" w:name="_oxhns5eam8qo" w:colFirst="0" w:colLast="0"/>
+      <w:bookmarkEnd w:id="0"/>
       <w:r>
         <w:t>LANDASAN TEORI</w:t>
       </w:r>
@@ -41,8 +36,8 @@
           <w:vanish/>
         </w:rPr>
       </w:pPr>
-      <w:bookmarkStart w:id="2" w:name="_l81slznwya42" w:colFirst="0" w:colLast="0"/>
-      <w:bookmarkEnd w:id="2"/>
+      <w:bookmarkStart w:id="1" w:name="_l81slznwya42" w:colFirst="0" w:colLast="0"/>
+      <w:bookmarkEnd w:id="1"/>
     </w:p>
     <w:p>
       <w:pPr>
@@ -590,10 +585,10 @@
       <w:pPr>
         <w:pStyle w:val="Heading2"/>
       </w:pPr>
-      <w:bookmarkStart w:id="3" w:name="_2s8eyo1" w:colFirst="0" w:colLast="0"/>
-      <w:bookmarkStart w:id="4" w:name="_44sinio" w:colFirst="0" w:colLast="0"/>
+      <w:bookmarkStart w:id="2" w:name="_2s8eyo1" w:colFirst="0" w:colLast="0"/>
+      <w:bookmarkStart w:id="3" w:name="_44sinio" w:colFirst="0" w:colLast="0"/>
+      <w:bookmarkEnd w:id="2"/>
       <w:bookmarkEnd w:id="3"/>
-      <w:bookmarkEnd w:id="4"/>
       <w:proofErr w:type="spellStart"/>
       <w:r>
         <w:t>Sistem</w:t>
@@ -14051,8 +14046,8 @@
       <w:pPr>
         <w:pStyle w:val="Heading2"/>
       </w:pPr>
-      <w:bookmarkStart w:id="5" w:name="_4d34og8" w:colFirst="0" w:colLast="0"/>
-      <w:bookmarkEnd w:id="5"/>
+      <w:bookmarkStart w:id="4" w:name="_4d34og8" w:colFirst="0" w:colLast="0"/>
+      <w:bookmarkEnd w:id="4"/>
       <w:proofErr w:type="spellStart"/>
       <w:r>
         <w:t>Rekayasa</w:t>
@@ -16483,10 +16478,7 @@
         <w:t xml:space="preserve"> D.</w:t>
       </w:r>
       <w:r>
-        <w:t>,</w:t>
-      </w:r>
-      <w:r>
-        <w:t xml:space="preserve"> 202</w:t>
+        <w:t>, 202</w:t>
       </w:r>
       <w:r>
         <w:t>4</w:t>
@@ -16574,11 +16566,11 @@
       </w:r>
       <w:proofErr w:type="spellEnd"/>
       <w:r>
-        <w:t xml:space="preserve"> d</w:t>
-      </w:r>
-      <w:proofErr w:type="spellStart"/>
-      <w:r>
-        <w:t>ikembangkan</w:t>
+        <w:t xml:space="preserve"> </w:t>
+      </w:r>
+      <w:proofErr w:type="spellStart"/>
+      <w:r>
+        <w:t>dikembangkan</w:t>
       </w:r>
       <w:proofErr w:type="spellEnd"/>
       <w:r>
@@ -16614,10 +16606,7 @@
       </w:r>
       <w:proofErr w:type="spellEnd"/>
       <w:r>
-        <w:t>.</w:t>
-      </w:r>
-      <w:r>
-        <w:t xml:space="preserve"> </w:t>
+        <w:t xml:space="preserve">. </w:t>
       </w:r>
       <w:proofErr w:type="spellStart"/>
       <w:r>
@@ -17117,13 +17106,7 @@
       </w:r>
       <w:proofErr w:type="spellEnd"/>
       <w:r>
-        <w:t>.</w:t>
-      </w:r>
-      <w:r>
-        <w:t xml:space="preserve"> </w:t>
-      </w:r>
-      <w:r>
-        <w:t xml:space="preserve">Hasil </w:t>
+        <w:t xml:space="preserve">. Hasil </w:t>
       </w:r>
       <w:proofErr w:type="spellStart"/>
       <w:r>
@@ -17335,8 +17318,2116 @@
         </w:numPr>
         <w:ind w:left="567" w:hanging="567"/>
       </w:pPr>
-      <w:bookmarkStart w:id="6" w:name="_GoBack"/>
-      <w:bookmarkEnd w:id="6"/>
+      <w:proofErr w:type="spellStart"/>
+      <w:r>
+        <w:rPr>
+          <w:b/>
+          <w:bCs/>
+        </w:rPr>
+        <w:t>Desain</w:t>
+      </w:r>
+      <w:proofErr w:type="spellEnd"/>
+      <w:r>
+        <w:t xml:space="preserve"> </w:t>
+      </w:r>
+      <w:proofErr w:type="spellStart"/>
+      <w:r>
+        <w:t>merupakan</w:t>
+      </w:r>
+      <w:proofErr w:type="spellEnd"/>
+      <w:r>
+        <w:t xml:space="preserve"> </w:t>
+      </w:r>
+      <w:proofErr w:type="spellStart"/>
+      <w:r>
+        <w:t>fase</w:t>
+      </w:r>
+      <w:proofErr w:type="spellEnd"/>
+      <w:r>
+        <w:t xml:space="preserve"> </w:t>
+      </w:r>
+      <w:proofErr w:type="spellStart"/>
+      <w:r>
+        <w:t>krusial</w:t>
+      </w:r>
+      <w:proofErr w:type="spellEnd"/>
+      <w:r>
+        <w:t xml:space="preserve"> </w:t>
+      </w:r>
+      <w:proofErr w:type="spellStart"/>
+      <w:r>
+        <w:t>dalam</w:t>
+      </w:r>
+      <w:proofErr w:type="spellEnd"/>
+      <w:r>
+        <w:t xml:space="preserve"> </w:t>
+      </w:r>
+      <w:proofErr w:type="spellStart"/>
+      <w:r>
+        <w:t>pengembangan</w:t>
+      </w:r>
+      <w:proofErr w:type="spellEnd"/>
+      <w:r>
+        <w:t xml:space="preserve"> </w:t>
+      </w:r>
+      <w:proofErr w:type="spellStart"/>
+      <w:r>
+        <w:t>perangkat</w:t>
+      </w:r>
+      <w:proofErr w:type="spellEnd"/>
+      <w:r>
+        <w:t xml:space="preserve"> </w:t>
+      </w:r>
+      <w:proofErr w:type="spellStart"/>
+      <w:r>
+        <w:t>lunak</w:t>
+      </w:r>
+      <w:proofErr w:type="spellEnd"/>
+      <w:r>
+        <w:t xml:space="preserve">. Pada </w:t>
+      </w:r>
+      <w:proofErr w:type="spellStart"/>
+      <w:r>
+        <w:t>tahap</w:t>
+      </w:r>
+      <w:proofErr w:type="spellEnd"/>
+      <w:r>
+        <w:t xml:space="preserve"> </w:t>
+      </w:r>
+      <w:proofErr w:type="spellStart"/>
+      <w:r>
+        <w:t>ini</w:t>
+      </w:r>
+      <w:proofErr w:type="spellEnd"/>
+      <w:r>
+        <w:t xml:space="preserve">, </w:t>
+      </w:r>
+      <w:proofErr w:type="spellStart"/>
+      <w:r>
+        <w:t>tim</w:t>
+      </w:r>
+      <w:proofErr w:type="spellEnd"/>
+      <w:r>
+        <w:t xml:space="preserve"> </w:t>
+      </w:r>
+      <w:proofErr w:type="spellStart"/>
+      <w:r>
+        <w:t>proyek</w:t>
+      </w:r>
+      <w:proofErr w:type="spellEnd"/>
+      <w:r>
+        <w:t xml:space="preserve"> </w:t>
+      </w:r>
+      <w:proofErr w:type="spellStart"/>
+      <w:r>
+        <w:t>akan</w:t>
+      </w:r>
+      <w:proofErr w:type="spellEnd"/>
+      <w:r>
+        <w:t xml:space="preserve"> </w:t>
+      </w:r>
+      <w:proofErr w:type="spellStart"/>
+      <w:r>
+        <w:t>melakukan</w:t>
+      </w:r>
+      <w:proofErr w:type="spellEnd"/>
+      <w:r>
+        <w:t xml:space="preserve"> </w:t>
+      </w:r>
+      <w:proofErr w:type="spellStart"/>
+      <w:r>
+        <w:t>pemrosesan</w:t>
+      </w:r>
+      <w:proofErr w:type="spellEnd"/>
+      <w:r>
+        <w:t xml:space="preserve"> </w:t>
+      </w:r>
+      <w:proofErr w:type="spellStart"/>
+      <w:r>
+        <w:t>hasil</w:t>
+      </w:r>
+      <w:proofErr w:type="spellEnd"/>
+      <w:r>
+        <w:t xml:space="preserve"> </w:t>
+      </w:r>
+      <w:proofErr w:type="spellStart"/>
+      <w:r>
+        <w:t>analisa</w:t>
+      </w:r>
+      <w:proofErr w:type="spellEnd"/>
+      <w:r>
+        <w:t xml:space="preserve"> </w:t>
+      </w:r>
+      <w:proofErr w:type="spellStart"/>
+      <w:r>
+        <w:t>kebutuhan</w:t>
+      </w:r>
+      <w:proofErr w:type="spellEnd"/>
+      <w:r>
+        <w:t xml:space="preserve"> di </w:t>
+      </w:r>
+      <w:proofErr w:type="spellStart"/>
+      <w:r>
+        <w:t>tahapan</w:t>
+      </w:r>
+      <w:proofErr w:type="spellEnd"/>
+      <w:r>
+        <w:t xml:space="preserve"> </w:t>
+      </w:r>
+      <w:proofErr w:type="spellStart"/>
+      <w:r>
+        <w:t>sebelumnya</w:t>
+      </w:r>
+      <w:proofErr w:type="spellEnd"/>
+      <w:r>
+        <w:t xml:space="preserve"> </w:t>
+      </w:r>
+      <w:proofErr w:type="spellStart"/>
+      <w:r>
+        <w:t>menjadi</w:t>
+      </w:r>
+      <w:proofErr w:type="spellEnd"/>
+      <w:r>
+        <w:t xml:space="preserve"> </w:t>
+      </w:r>
+      <w:proofErr w:type="spellStart"/>
+      <w:r>
+        <w:t>rancangan</w:t>
+      </w:r>
+      <w:proofErr w:type="spellEnd"/>
+      <w:r>
+        <w:t xml:space="preserve"> yang </w:t>
+      </w:r>
+      <w:proofErr w:type="spellStart"/>
+      <w:r>
+        <w:t>berfungsi</w:t>
+      </w:r>
+      <w:proofErr w:type="spellEnd"/>
+      <w:r>
+        <w:t xml:space="preserve"> </w:t>
+      </w:r>
+      <w:proofErr w:type="spellStart"/>
+      <w:r>
+        <w:t>sebagai</w:t>
+      </w:r>
+      <w:proofErr w:type="spellEnd"/>
+      <w:r>
+        <w:t xml:space="preserve"> </w:t>
+      </w:r>
+      <w:proofErr w:type="spellStart"/>
+      <w:r>
+        <w:t>acuan</w:t>
+      </w:r>
+      <w:proofErr w:type="spellEnd"/>
+      <w:r>
+        <w:t xml:space="preserve"> </w:t>
+      </w:r>
+      <w:proofErr w:type="spellStart"/>
+      <w:r>
+        <w:t>teknis</w:t>
+      </w:r>
+      <w:proofErr w:type="spellEnd"/>
+      <w:r>
+        <w:t xml:space="preserve"> </w:t>
+      </w:r>
+      <w:proofErr w:type="spellStart"/>
+      <w:r>
+        <w:t>untuk</w:t>
+      </w:r>
+      <w:proofErr w:type="spellEnd"/>
+      <w:r>
+        <w:t xml:space="preserve"> </w:t>
+      </w:r>
+      <w:proofErr w:type="spellStart"/>
+      <w:r>
+        <w:t>membangun</w:t>
+      </w:r>
+      <w:proofErr w:type="spellEnd"/>
+      <w:r>
+        <w:t xml:space="preserve"> </w:t>
+      </w:r>
+      <w:proofErr w:type="spellStart"/>
+      <w:r>
+        <w:t>perangkat</w:t>
+      </w:r>
+      <w:proofErr w:type="spellEnd"/>
+      <w:r>
+        <w:t xml:space="preserve"> </w:t>
+      </w:r>
+      <w:proofErr w:type="spellStart"/>
+      <w:r>
+        <w:t>lunak</w:t>
+      </w:r>
+      <w:proofErr w:type="spellEnd"/>
+      <w:r>
+        <w:t xml:space="preserve"> yang </w:t>
+      </w:r>
+      <w:proofErr w:type="spellStart"/>
+      <w:r>
+        <w:t>sesuai</w:t>
+      </w:r>
+      <w:proofErr w:type="spellEnd"/>
+      <w:r>
+        <w:t xml:space="preserve"> </w:t>
+      </w:r>
+      <w:proofErr w:type="spellStart"/>
+      <w:r>
+        <w:t>dengan</w:t>
+      </w:r>
+      <w:proofErr w:type="spellEnd"/>
+      <w:r>
+        <w:t xml:space="preserve"> </w:t>
+      </w:r>
+      <w:proofErr w:type="spellStart"/>
+      <w:r>
+        <w:t>kebutuhan</w:t>
+      </w:r>
+      <w:proofErr w:type="spellEnd"/>
+      <w:r>
+        <w:t xml:space="preserve"> yang </w:t>
+      </w:r>
+      <w:proofErr w:type="spellStart"/>
+      <w:r>
+        <w:t>telah</w:t>
+      </w:r>
+      <w:proofErr w:type="spellEnd"/>
+      <w:r>
+        <w:t xml:space="preserve"> </w:t>
+      </w:r>
+      <w:proofErr w:type="spellStart"/>
+      <w:r>
+        <w:t>ditetapkan</w:t>
+      </w:r>
+      <w:proofErr w:type="spellEnd"/>
+      <w:r>
+        <w:t xml:space="preserve"> </w:t>
+      </w:r>
+      <w:proofErr w:type="spellStart"/>
+      <w:r>
+        <w:t>sebelumnya</w:t>
+      </w:r>
+      <w:proofErr w:type="spellEnd"/>
+      <w:r>
+        <w:t xml:space="preserve">. </w:t>
+      </w:r>
+      <w:proofErr w:type="spellStart"/>
+      <w:r>
+        <w:t>Desain</w:t>
+      </w:r>
+      <w:proofErr w:type="spellEnd"/>
+      <w:r>
+        <w:t xml:space="preserve"> yang </w:t>
+      </w:r>
+      <w:proofErr w:type="spellStart"/>
+      <w:r>
+        <w:t>dimaksud</w:t>
+      </w:r>
+      <w:proofErr w:type="spellEnd"/>
+      <w:r>
+        <w:t xml:space="preserve"> </w:t>
+      </w:r>
+      <w:proofErr w:type="spellStart"/>
+      <w:r>
+        <w:t>adalah</w:t>
+      </w:r>
+      <w:proofErr w:type="spellEnd"/>
+      <w:r>
+        <w:t xml:space="preserve"> </w:t>
+      </w:r>
+      <w:proofErr w:type="spellStart"/>
+      <w:r>
+        <w:t>desain</w:t>
+      </w:r>
+      <w:proofErr w:type="spellEnd"/>
+      <w:r>
+        <w:t xml:space="preserve"> </w:t>
+      </w:r>
+      <w:proofErr w:type="spellStart"/>
+      <w:r>
+        <w:t>arsitektur</w:t>
+      </w:r>
+      <w:proofErr w:type="spellEnd"/>
+      <w:r>
+        <w:t xml:space="preserve"> </w:t>
+      </w:r>
+      <w:proofErr w:type="spellStart"/>
+      <w:r>
+        <w:t>atau</w:t>
+      </w:r>
+      <w:proofErr w:type="spellEnd"/>
+      <w:r>
+        <w:t xml:space="preserve"> </w:t>
+      </w:r>
+      <w:proofErr w:type="spellStart"/>
+      <w:r>
+        <w:t>struktur</w:t>
+      </w:r>
+      <w:proofErr w:type="spellEnd"/>
+      <w:r>
+        <w:t xml:space="preserve"> </w:t>
+      </w:r>
+      <w:proofErr w:type="spellStart"/>
+      <w:r>
+        <w:t>dari</w:t>
+      </w:r>
+      <w:proofErr w:type="spellEnd"/>
+      <w:r>
+        <w:t xml:space="preserve"> </w:t>
+      </w:r>
+      <w:proofErr w:type="spellStart"/>
+      <w:r>
+        <w:t>perangkat</w:t>
+      </w:r>
+      <w:proofErr w:type="spellEnd"/>
+      <w:r>
+        <w:t xml:space="preserve"> </w:t>
+      </w:r>
+      <w:proofErr w:type="spellStart"/>
+      <w:r>
+        <w:t>lunak</w:t>
+      </w:r>
+      <w:proofErr w:type="spellEnd"/>
+      <w:r>
+        <w:t xml:space="preserve">, </w:t>
+      </w:r>
+      <w:proofErr w:type="spellStart"/>
+      <w:r>
+        <w:t>desain</w:t>
+      </w:r>
+      <w:proofErr w:type="spellEnd"/>
+      <w:r>
+        <w:t xml:space="preserve"> </w:t>
+      </w:r>
+      <w:proofErr w:type="spellStart"/>
+      <w:r>
+        <w:t>interaksi</w:t>
+      </w:r>
+      <w:proofErr w:type="spellEnd"/>
+      <w:r>
+        <w:t xml:space="preserve"> </w:t>
+      </w:r>
+      <w:proofErr w:type="spellStart"/>
+      <w:r>
+        <w:t>perangkat</w:t>
+      </w:r>
+      <w:proofErr w:type="spellEnd"/>
+      <w:r>
+        <w:t xml:space="preserve"> </w:t>
+      </w:r>
+      <w:proofErr w:type="spellStart"/>
+      <w:r>
+        <w:t>lunak</w:t>
+      </w:r>
+      <w:proofErr w:type="spellEnd"/>
+      <w:r>
+        <w:t xml:space="preserve">, dan </w:t>
+      </w:r>
+      <w:proofErr w:type="spellStart"/>
+      <w:r>
+        <w:t>terakhir</w:t>
+      </w:r>
+      <w:proofErr w:type="spellEnd"/>
+      <w:r>
+        <w:t xml:space="preserve"> </w:t>
+      </w:r>
+      <w:proofErr w:type="spellStart"/>
+      <w:r>
+        <w:t>desain</w:t>
+      </w:r>
+      <w:proofErr w:type="spellEnd"/>
+      <w:r>
+        <w:t xml:space="preserve"> </w:t>
+      </w:r>
+      <w:proofErr w:type="spellStart"/>
+      <w:r>
+        <w:t>tampilan</w:t>
+      </w:r>
+      <w:proofErr w:type="spellEnd"/>
+      <w:r>
+        <w:t xml:space="preserve"> </w:t>
+      </w:r>
+      <w:proofErr w:type="spellStart"/>
+      <w:r>
+        <w:t>perangkat</w:t>
+      </w:r>
+      <w:proofErr w:type="spellEnd"/>
+      <w:r>
+        <w:t xml:space="preserve"> </w:t>
+      </w:r>
+      <w:proofErr w:type="spellStart"/>
+      <w:r>
+        <w:t>lunak</w:t>
+      </w:r>
+      <w:proofErr w:type="spellEnd"/>
+      <w:r>
+        <w:t>.</w:t>
+      </w:r>
+    </w:p>
+    <w:p>
+      <w:pPr>
+        <w:pStyle w:val="ListParagraph"/>
+        <w:numPr>
+          <w:ilvl w:val="0"/>
+          <w:numId w:val="13"/>
+        </w:numPr>
+        <w:ind w:left="567" w:hanging="567"/>
+      </w:pPr>
+      <w:proofErr w:type="spellStart"/>
+      <w:r>
+        <w:rPr>
+          <w:b/>
+          <w:bCs/>
+        </w:rPr>
+        <w:t>Implementasi</w:t>
+      </w:r>
+      <w:proofErr w:type="spellEnd"/>
+      <w:r>
+        <w:rPr>
+          <w:b/>
+          <w:bCs/>
+        </w:rPr>
+        <w:t xml:space="preserve"> </w:t>
+      </w:r>
+      <w:proofErr w:type="spellStart"/>
+      <w:r>
+        <w:t>merupakan</w:t>
+      </w:r>
+      <w:proofErr w:type="spellEnd"/>
+      <w:r>
+        <w:t xml:space="preserve"> salah </w:t>
+      </w:r>
+      <w:proofErr w:type="spellStart"/>
+      <w:r>
+        <w:t>satu</w:t>
+      </w:r>
+      <w:proofErr w:type="spellEnd"/>
+      <w:r>
+        <w:t xml:space="preserve"> </w:t>
+      </w:r>
+      <w:proofErr w:type="spellStart"/>
+      <w:r>
+        <w:t>fase</w:t>
+      </w:r>
+      <w:proofErr w:type="spellEnd"/>
+      <w:r>
+        <w:t xml:space="preserve"> </w:t>
+      </w:r>
+      <w:proofErr w:type="spellStart"/>
+      <w:r>
+        <w:t>penting</w:t>
+      </w:r>
+      <w:proofErr w:type="spellEnd"/>
+      <w:r>
+        <w:t xml:space="preserve"> </w:t>
+      </w:r>
+      <w:proofErr w:type="spellStart"/>
+      <w:r>
+        <w:t>dalam</w:t>
+      </w:r>
+      <w:proofErr w:type="spellEnd"/>
+      <w:r>
+        <w:t xml:space="preserve"> </w:t>
+      </w:r>
+      <w:proofErr w:type="spellStart"/>
+      <w:r>
+        <w:t>pengembangan</w:t>
+      </w:r>
+      <w:proofErr w:type="spellEnd"/>
+      <w:r>
+        <w:t xml:space="preserve"> </w:t>
+      </w:r>
+      <w:proofErr w:type="spellStart"/>
+      <w:r>
+        <w:t>perangkat</w:t>
+      </w:r>
+      <w:proofErr w:type="spellEnd"/>
+      <w:r>
+        <w:t xml:space="preserve"> </w:t>
+      </w:r>
+      <w:proofErr w:type="spellStart"/>
+      <w:r>
+        <w:t>lunak</w:t>
+      </w:r>
+      <w:proofErr w:type="spellEnd"/>
+      <w:r>
+        <w:t xml:space="preserve">. Pada </w:t>
+      </w:r>
+      <w:proofErr w:type="spellStart"/>
+      <w:r>
+        <w:t>fase</w:t>
+      </w:r>
+      <w:proofErr w:type="spellEnd"/>
+      <w:r>
+        <w:t xml:space="preserve"> </w:t>
+      </w:r>
+      <w:proofErr w:type="spellStart"/>
+      <w:r>
+        <w:t>ini</w:t>
+      </w:r>
+      <w:proofErr w:type="spellEnd"/>
+      <w:r>
+        <w:t xml:space="preserve">, </w:t>
+      </w:r>
+      <w:proofErr w:type="spellStart"/>
+      <w:r>
+        <w:t>tim</w:t>
+      </w:r>
+      <w:proofErr w:type="spellEnd"/>
+      <w:r>
+        <w:t xml:space="preserve"> </w:t>
+      </w:r>
+      <w:proofErr w:type="spellStart"/>
+      <w:r>
+        <w:t>pengembang</w:t>
+      </w:r>
+      <w:proofErr w:type="spellEnd"/>
+      <w:r>
+        <w:t xml:space="preserve"> </w:t>
+      </w:r>
+      <w:proofErr w:type="spellStart"/>
+      <w:r>
+        <w:t>akan</w:t>
+      </w:r>
+      <w:proofErr w:type="spellEnd"/>
+      <w:r>
+        <w:t xml:space="preserve"> </w:t>
+      </w:r>
+      <w:proofErr w:type="spellStart"/>
+      <w:r>
+        <w:t>berfokus</w:t>
+      </w:r>
+      <w:proofErr w:type="spellEnd"/>
+      <w:r>
+        <w:t xml:space="preserve"> pada </w:t>
+      </w:r>
+      <w:proofErr w:type="spellStart"/>
+      <w:r>
+        <w:t>pembangunan</w:t>
+      </w:r>
+      <w:proofErr w:type="spellEnd"/>
+      <w:r>
+        <w:t xml:space="preserve"> </w:t>
+      </w:r>
+      <w:proofErr w:type="spellStart"/>
+      <w:r>
+        <w:t>masing-masing</w:t>
+      </w:r>
+      <w:proofErr w:type="spellEnd"/>
+      <w:r>
+        <w:t xml:space="preserve"> </w:t>
+      </w:r>
+      <w:proofErr w:type="spellStart"/>
+      <w:r>
+        <w:t>fungsionalitas</w:t>
+      </w:r>
+      <w:proofErr w:type="spellEnd"/>
+      <w:r>
+        <w:t xml:space="preserve"> </w:t>
+      </w:r>
+      <w:proofErr w:type="spellStart"/>
+      <w:r>
+        <w:t>secara</w:t>
+      </w:r>
+      <w:proofErr w:type="spellEnd"/>
+      <w:r>
+        <w:t xml:space="preserve"> </w:t>
+      </w:r>
+      <w:proofErr w:type="spellStart"/>
+      <w:r>
+        <w:t>bertahap</w:t>
+      </w:r>
+      <w:proofErr w:type="spellEnd"/>
+      <w:r>
+        <w:t xml:space="preserve">, </w:t>
+      </w:r>
+      <w:proofErr w:type="spellStart"/>
+      <w:r>
+        <w:t>sesuai</w:t>
+      </w:r>
+      <w:proofErr w:type="spellEnd"/>
+      <w:r>
+        <w:t xml:space="preserve"> model </w:t>
+      </w:r>
+      <w:proofErr w:type="spellStart"/>
+      <w:r>
+        <w:t>pengembangan</w:t>
+      </w:r>
+      <w:proofErr w:type="spellEnd"/>
+      <w:r>
+        <w:t xml:space="preserve"> yang </w:t>
+      </w:r>
+      <w:proofErr w:type="spellStart"/>
+      <w:r>
+        <w:t>dipilih</w:t>
+      </w:r>
+      <w:proofErr w:type="spellEnd"/>
+      <w:r>
+        <w:t xml:space="preserve">, </w:t>
+      </w:r>
+      <w:proofErr w:type="spellStart"/>
+      <w:r>
+        <w:t>dalam</w:t>
+      </w:r>
+      <w:proofErr w:type="spellEnd"/>
+      <w:r>
+        <w:t xml:space="preserve"> </w:t>
+      </w:r>
+      <w:proofErr w:type="spellStart"/>
+      <w:r>
+        <w:t>hal</w:t>
+      </w:r>
+      <w:proofErr w:type="spellEnd"/>
+      <w:r>
+        <w:t xml:space="preserve"> </w:t>
+      </w:r>
+      <w:proofErr w:type="spellStart"/>
+      <w:r>
+        <w:t>ini</w:t>
+      </w:r>
+      <w:proofErr w:type="spellEnd"/>
+      <w:r>
+        <w:t xml:space="preserve"> model </w:t>
+      </w:r>
+      <w:proofErr w:type="spellStart"/>
+      <w:r>
+        <w:t>pengembangan</w:t>
+      </w:r>
+      <w:proofErr w:type="spellEnd"/>
+      <w:r>
+        <w:t xml:space="preserve"> </w:t>
+      </w:r>
+      <w:proofErr w:type="spellStart"/>
+      <w:r>
+        <w:t>perangkat</w:t>
+      </w:r>
+      <w:proofErr w:type="spellEnd"/>
+      <w:r>
+        <w:t xml:space="preserve"> </w:t>
+      </w:r>
+      <w:proofErr w:type="spellStart"/>
+      <w:r>
+        <w:t>lunak</w:t>
+      </w:r>
+      <w:proofErr w:type="spellEnd"/>
+      <w:r>
+        <w:t xml:space="preserve"> yang </w:t>
+      </w:r>
+      <w:proofErr w:type="spellStart"/>
+      <w:r>
+        <w:t>digunakan</w:t>
+      </w:r>
+      <w:proofErr w:type="spellEnd"/>
+      <w:r>
+        <w:t xml:space="preserve"> </w:t>
+      </w:r>
+      <w:proofErr w:type="spellStart"/>
+      <w:r>
+        <w:t>adalah</w:t>
+      </w:r>
+      <w:proofErr w:type="spellEnd"/>
+      <w:r>
+        <w:t xml:space="preserve"> </w:t>
+      </w:r>
+      <w:r>
+        <w:rPr>
+          <w:i/>
+          <w:iCs/>
+        </w:rPr>
+        <w:t>incremental model</w:t>
+      </w:r>
+      <w:r>
+        <w:t xml:space="preserve">. </w:t>
+      </w:r>
+      <w:proofErr w:type="spellStart"/>
+      <w:r>
+        <w:t>Sehingga</w:t>
+      </w:r>
+      <w:proofErr w:type="spellEnd"/>
+      <w:r>
+        <w:t xml:space="preserve"> proses </w:t>
+      </w:r>
+      <w:proofErr w:type="spellStart"/>
+      <w:r>
+        <w:t>implementasi</w:t>
+      </w:r>
+      <w:proofErr w:type="spellEnd"/>
+      <w:r>
+        <w:t xml:space="preserve"> </w:t>
+      </w:r>
+      <w:proofErr w:type="spellStart"/>
+      <w:r>
+        <w:t>dilakukan</w:t>
+      </w:r>
+      <w:proofErr w:type="spellEnd"/>
+      <w:r>
+        <w:t xml:space="preserve"> </w:t>
+      </w:r>
+      <w:proofErr w:type="spellStart"/>
+      <w:r>
+        <w:t>secara</w:t>
+      </w:r>
+      <w:proofErr w:type="spellEnd"/>
+      <w:r>
+        <w:t xml:space="preserve"> </w:t>
+      </w:r>
+      <w:proofErr w:type="spellStart"/>
+      <w:r>
+        <w:t>iteratif</w:t>
+      </w:r>
+      <w:proofErr w:type="spellEnd"/>
+      <w:r>
+        <w:t>.</w:t>
+      </w:r>
+    </w:p>
+    <w:p>
+      <w:pPr>
+        <w:pStyle w:val="ListParagraph"/>
+        <w:numPr>
+          <w:ilvl w:val="0"/>
+          <w:numId w:val="13"/>
+        </w:numPr>
+        <w:ind w:left="567" w:hanging="567"/>
+      </w:pPr>
+      <w:proofErr w:type="spellStart"/>
+      <w:r>
+        <w:rPr>
+          <w:b/>
+          <w:bCs/>
+        </w:rPr>
+        <w:t>Pengujian</w:t>
+      </w:r>
+      <w:proofErr w:type="spellEnd"/>
+      <w:r>
+        <w:rPr>
+          <w:b/>
+          <w:bCs/>
+        </w:rPr>
+        <w:t xml:space="preserve"> </w:t>
+      </w:r>
+      <w:proofErr w:type="spellStart"/>
+      <w:r>
+        <w:t>merupakan</w:t>
+      </w:r>
+      <w:proofErr w:type="spellEnd"/>
+      <w:r>
+        <w:t xml:space="preserve"> salah </w:t>
+      </w:r>
+      <w:proofErr w:type="spellStart"/>
+      <w:r>
+        <w:t>satu</w:t>
+      </w:r>
+      <w:proofErr w:type="spellEnd"/>
+      <w:r>
+        <w:t xml:space="preserve"> </w:t>
+      </w:r>
+      <w:proofErr w:type="spellStart"/>
+      <w:r>
+        <w:t>fase</w:t>
+      </w:r>
+      <w:proofErr w:type="spellEnd"/>
+      <w:r>
+        <w:t xml:space="preserve"> yang </w:t>
+      </w:r>
+      <w:proofErr w:type="spellStart"/>
+      <w:r>
+        <w:t>wajib</w:t>
+      </w:r>
+      <w:proofErr w:type="spellEnd"/>
+      <w:r>
+        <w:t xml:space="preserve"> </w:t>
+      </w:r>
+      <w:proofErr w:type="spellStart"/>
+      <w:r>
+        <w:t>ada</w:t>
+      </w:r>
+      <w:proofErr w:type="spellEnd"/>
+      <w:r>
+        <w:t xml:space="preserve"> </w:t>
+      </w:r>
+      <w:proofErr w:type="spellStart"/>
+      <w:r>
+        <w:t>dalam</w:t>
+      </w:r>
+      <w:proofErr w:type="spellEnd"/>
+      <w:r>
+        <w:t xml:space="preserve"> </w:t>
+      </w:r>
+      <w:proofErr w:type="spellStart"/>
+      <w:r>
+        <w:t>pengembangan</w:t>
+      </w:r>
+      <w:proofErr w:type="spellEnd"/>
+      <w:r>
+        <w:t xml:space="preserve"> </w:t>
+      </w:r>
+      <w:proofErr w:type="spellStart"/>
+      <w:r>
+        <w:t>perangkat</w:t>
+      </w:r>
+      <w:proofErr w:type="spellEnd"/>
+      <w:r>
+        <w:t xml:space="preserve"> </w:t>
+      </w:r>
+      <w:proofErr w:type="spellStart"/>
+      <w:r>
+        <w:t>lunak</w:t>
+      </w:r>
+      <w:proofErr w:type="spellEnd"/>
+      <w:r>
+        <w:t xml:space="preserve"> </w:t>
+      </w:r>
+      <w:proofErr w:type="spellStart"/>
+      <w:r>
+        <w:t>untuk</w:t>
+      </w:r>
+      <w:proofErr w:type="spellEnd"/>
+      <w:r>
+        <w:t xml:space="preserve"> </w:t>
+      </w:r>
+      <w:proofErr w:type="spellStart"/>
+      <w:r>
+        <w:t>memastikan</w:t>
+      </w:r>
+      <w:proofErr w:type="spellEnd"/>
+      <w:r>
+        <w:t xml:space="preserve"> </w:t>
+      </w:r>
+      <w:proofErr w:type="spellStart"/>
+      <w:r>
+        <w:t>kualitas</w:t>
+      </w:r>
+      <w:proofErr w:type="spellEnd"/>
+      <w:r>
+        <w:t xml:space="preserve"> dan </w:t>
+      </w:r>
+      <w:proofErr w:type="spellStart"/>
+      <w:r>
+        <w:t>fungsionalitas</w:t>
+      </w:r>
+      <w:proofErr w:type="spellEnd"/>
+      <w:r>
+        <w:t xml:space="preserve"> yang optimal. </w:t>
+      </w:r>
+      <w:proofErr w:type="spellStart"/>
+      <w:r>
+        <w:t>Pengujian</w:t>
+      </w:r>
+      <w:proofErr w:type="spellEnd"/>
+      <w:r>
+        <w:t xml:space="preserve"> yang </w:t>
+      </w:r>
+      <w:proofErr w:type="spellStart"/>
+      <w:r>
+        <w:t>efektif</w:t>
+      </w:r>
+      <w:proofErr w:type="spellEnd"/>
+      <w:r>
+        <w:t xml:space="preserve"> </w:t>
+      </w:r>
+      <w:proofErr w:type="spellStart"/>
+      <w:r>
+        <w:t>dilakukan</w:t>
+      </w:r>
+      <w:proofErr w:type="spellEnd"/>
+      <w:r>
+        <w:t xml:space="preserve"> </w:t>
+      </w:r>
+      <w:proofErr w:type="spellStart"/>
+      <w:r>
+        <w:t>secara</w:t>
+      </w:r>
+      <w:proofErr w:type="spellEnd"/>
+      <w:r>
+        <w:t xml:space="preserve"> </w:t>
+      </w:r>
+      <w:proofErr w:type="spellStart"/>
+      <w:r>
+        <w:t>berkelanjutan</w:t>
+      </w:r>
+      <w:proofErr w:type="spellEnd"/>
+      <w:r>
+        <w:t xml:space="preserve"> </w:t>
+      </w:r>
+      <w:proofErr w:type="spellStart"/>
+      <w:r>
+        <w:t>sepanjang</w:t>
+      </w:r>
+      <w:proofErr w:type="spellEnd"/>
+      <w:r>
+        <w:t xml:space="preserve"> </w:t>
+      </w:r>
+      <w:proofErr w:type="spellStart"/>
+      <w:r>
+        <w:t>siklus</w:t>
+      </w:r>
+      <w:proofErr w:type="spellEnd"/>
+      <w:r>
+        <w:t xml:space="preserve"> </w:t>
+      </w:r>
+      <w:proofErr w:type="spellStart"/>
+      <w:r>
+        <w:t>pengembangan</w:t>
+      </w:r>
+      <w:proofErr w:type="spellEnd"/>
+      <w:r>
+        <w:t xml:space="preserve"> </w:t>
+      </w:r>
+      <w:proofErr w:type="spellStart"/>
+      <w:r>
+        <w:t>perangkat</w:t>
+      </w:r>
+      <w:proofErr w:type="spellEnd"/>
+      <w:r>
+        <w:t xml:space="preserve"> </w:t>
+      </w:r>
+      <w:proofErr w:type="spellStart"/>
+      <w:r>
+        <w:t>lunak</w:t>
+      </w:r>
+      <w:proofErr w:type="spellEnd"/>
+      <w:r>
+        <w:t xml:space="preserve">, </w:t>
+      </w:r>
+      <w:proofErr w:type="spellStart"/>
+      <w:r>
+        <w:t>tidak</w:t>
+      </w:r>
+      <w:proofErr w:type="spellEnd"/>
+      <w:r>
+        <w:t xml:space="preserve"> </w:t>
+      </w:r>
+      <w:proofErr w:type="spellStart"/>
+      <w:r>
+        <w:t>hanya</w:t>
+      </w:r>
+      <w:proofErr w:type="spellEnd"/>
+      <w:r>
+        <w:t xml:space="preserve"> pada </w:t>
+      </w:r>
+      <w:proofErr w:type="spellStart"/>
+      <w:r>
+        <w:t>tahap</w:t>
+      </w:r>
+      <w:proofErr w:type="spellEnd"/>
+      <w:r>
+        <w:t xml:space="preserve"> </w:t>
+      </w:r>
+      <w:proofErr w:type="spellStart"/>
+      <w:r>
+        <w:t>akhir</w:t>
+      </w:r>
+      <w:proofErr w:type="spellEnd"/>
+      <w:r>
+        <w:t xml:space="preserve"> </w:t>
+      </w:r>
+      <w:proofErr w:type="spellStart"/>
+      <w:r>
+        <w:t>proyek</w:t>
+      </w:r>
+      <w:proofErr w:type="spellEnd"/>
+      <w:r>
+        <w:t xml:space="preserve">. </w:t>
+      </w:r>
+      <w:proofErr w:type="spellStart"/>
+      <w:r>
+        <w:t>Pengujian</w:t>
+      </w:r>
+      <w:proofErr w:type="spellEnd"/>
+      <w:r>
+        <w:t xml:space="preserve"> yang </w:t>
+      </w:r>
+      <w:proofErr w:type="spellStart"/>
+      <w:r>
+        <w:t>dilakukan</w:t>
+      </w:r>
+      <w:proofErr w:type="spellEnd"/>
+      <w:r>
+        <w:t xml:space="preserve"> </w:t>
+      </w:r>
+      <w:proofErr w:type="spellStart"/>
+      <w:r>
+        <w:t>dibagi</w:t>
+      </w:r>
+      <w:proofErr w:type="spellEnd"/>
+      <w:r>
+        <w:t xml:space="preserve"> </w:t>
+      </w:r>
+      <w:proofErr w:type="spellStart"/>
+      <w:r>
+        <w:t>menjadi</w:t>
+      </w:r>
+      <w:proofErr w:type="spellEnd"/>
+      <w:r>
+        <w:t xml:space="preserve"> </w:t>
+      </w:r>
+      <w:proofErr w:type="spellStart"/>
+      <w:r>
+        <w:t>tiga</w:t>
+      </w:r>
+      <w:proofErr w:type="spellEnd"/>
+      <w:r>
+        <w:t xml:space="preserve">, </w:t>
+      </w:r>
+      <w:proofErr w:type="spellStart"/>
+      <w:r>
+        <w:t>pengujian</w:t>
+      </w:r>
+      <w:proofErr w:type="spellEnd"/>
+      <w:r>
+        <w:t xml:space="preserve"> </w:t>
+      </w:r>
+      <w:proofErr w:type="spellStart"/>
+      <w:r>
+        <w:t>fungsional</w:t>
+      </w:r>
+      <w:proofErr w:type="spellEnd"/>
+      <w:r>
+        <w:t xml:space="preserve"> </w:t>
+      </w:r>
+      <w:proofErr w:type="spellStart"/>
+      <w:r>
+        <w:t>berfokus</w:t>
+      </w:r>
+      <w:proofErr w:type="spellEnd"/>
+      <w:r>
+        <w:t xml:space="preserve"> </w:t>
+      </w:r>
+      <w:r>
+        <w:lastRenderedPageBreak/>
+        <w:t xml:space="preserve">pada </w:t>
+      </w:r>
+      <w:proofErr w:type="spellStart"/>
+      <w:r>
+        <w:t>setiap</w:t>
+      </w:r>
+      <w:proofErr w:type="spellEnd"/>
+      <w:r>
+        <w:t xml:space="preserve"> </w:t>
+      </w:r>
+      <w:proofErr w:type="spellStart"/>
+      <w:r>
+        <w:t>iterasi</w:t>
+      </w:r>
+      <w:proofErr w:type="spellEnd"/>
+      <w:r>
+        <w:t xml:space="preserve"> </w:t>
+      </w:r>
+      <w:proofErr w:type="spellStart"/>
+      <w:r>
+        <w:t>berfungsi</w:t>
+      </w:r>
+      <w:proofErr w:type="spellEnd"/>
+      <w:r>
+        <w:t xml:space="preserve"> </w:t>
+      </w:r>
+      <w:proofErr w:type="spellStart"/>
+      <w:r>
+        <w:t>sesuai</w:t>
+      </w:r>
+      <w:proofErr w:type="spellEnd"/>
+      <w:r>
+        <w:t xml:space="preserve"> </w:t>
+      </w:r>
+      <w:proofErr w:type="spellStart"/>
+      <w:r>
+        <w:t>dengan</w:t>
+      </w:r>
+      <w:proofErr w:type="spellEnd"/>
+      <w:r>
+        <w:t xml:space="preserve"> </w:t>
+      </w:r>
+      <w:proofErr w:type="spellStart"/>
+      <w:r>
+        <w:t>spesifikasi</w:t>
+      </w:r>
+      <w:proofErr w:type="spellEnd"/>
+      <w:r>
+        <w:t xml:space="preserve">. </w:t>
+      </w:r>
+      <w:proofErr w:type="spellStart"/>
+      <w:r>
+        <w:t>Selanjutnya</w:t>
+      </w:r>
+      <w:proofErr w:type="spellEnd"/>
+      <w:r>
+        <w:t xml:space="preserve">, </w:t>
+      </w:r>
+      <w:proofErr w:type="spellStart"/>
+      <w:r>
+        <w:t>pengujian</w:t>
+      </w:r>
+      <w:proofErr w:type="spellEnd"/>
+      <w:r>
+        <w:t xml:space="preserve"> </w:t>
+      </w:r>
+      <w:proofErr w:type="spellStart"/>
+      <w:r>
+        <w:t>regresi</w:t>
+      </w:r>
+      <w:proofErr w:type="spellEnd"/>
+      <w:r>
+        <w:t xml:space="preserve"> yang </w:t>
+      </w:r>
+      <w:proofErr w:type="spellStart"/>
+      <w:r>
+        <w:t>berfokus</w:t>
+      </w:r>
+      <w:proofErr w:type="spellEnd"/>
+      <w:r>
+        <w:t xml:space="preserve"> </w:t>
+      </w:r>
+      <w:proofErr w:type="spellStart"/>
+      <w:r>
+        <w:t>untuk</w:t>
+      </w:r>
+      <w:proofErr w:type="spellEnd"/>
+      <w:r>
+        <w:t xml:space="preserve"> </w:t>
+      </w:r>
+      <w:proofErr w:type="spellStart"/>
+      <w:r>
+        <w:t>memastikan</w:t>
+      </w:r>
+      <w:proofErr w:type="spellEnd"/>
+      <w:r>
+        <w:t xml:space="preserve"> </w:t>
+      </w:r>
+      <w:proofErr w:type="spellStart"/>
+      <w:r>
+        <w:t>bahwa</w:t>
+      </w:r>
+      <w:proofErr w:type="spellEnd"/>
+      <w:r>
+        <w:t xml:space="preserve"> </w:t>
+      </w:r>
+      <w:proofErr w:type="spellStart"/>
+      <w:r>
+        <w:t>fungsionalitas</w:t>
+      </w:r>
+      <w:proofErr w:type="spellEnd"/>
+      <w:r>
+        <w:t xml:space="preserve"> yang </w:t>
+      </w:r>
+      <w:proofErr w:type="spellStart"/>
+      <w:r>
+        <w:t>telah</w:t>
+      </w:r>
+      <w:proofErr w:type="spellEnd"/>
+      <w:r>
+        <w:t xml:space="preserve"> </w:t>
+      </w:r>
+      <w:proofErr w:type="spellStart"/>
+      <w:r>
+        <w:t>dibangun</w:t>
+      </w:r>
+      <w:proofErr w:type="spellEnd"/>
+      <w:r>
+        <w:t xml:space="preserve"> </w:t>
+      </w:r>
+      <w:proofErr w:type="spellStart"/>
+      <w:r>
+        <w:t>sebelumnya</w:t>
+      </w:r>
+      <w:proofErr w:type="spellEnd"/>
+      <w:r>
+        <w:t xml:space="preserve"> </w:t>
+      </w:r>
+      <w:proofErr w:type="spellStart"/>
+      <w:r>
+        <w:t>tidak</w:t>
+      </w:r>
+      <w:proofErr w:type="spellEnd"/>
+      <w:r>
+        <w:t xml:space="preserve"> </w:t>
+      </w:r>
+      <w:proofErr w:type="spellStart"/>
+      <w:r>
+        <w:t>terganggu</w:t>
+      </w:r>
+      <w:proofErr w:type="spellEnd"/>
+      <w:r>
+        <w:t xml:space="preserve"> oleh </w:t>
+      </w:r>
+      <w:proofErr w:type="spellStart"/>
+      <w:r>
+        <w:t>penambahan</w:t>
+      </w:r>
+      <w:proofErr w:type="spellEnd"/>
+      <w:r>
+        <w:t xml:space="preserve"> </w:t>
+      </w:r>
+      <w:proofErr w:type="spellStart"/>
+      <w:r>
+        <w:t>fungsional</w:t>
+      </w:r>
+      <w:proofErr w:type="spellEnd"/>
+      <w:r>
+        <w:t xml:space="preserve"> </w:t>
+      </w:r>
+      <w:proofErr w:type="spellStart"/>
+      <w:r>
+        <w:t>baru</w:t>
+      </w:r>
+      <w:proofErr w:type="spellEnd"/>
+      <w:r>
+        <w:t xml:space="preserve">. Dan </w:t>
+      </w:r>
+      <w:proofErr w:type="spellStart"/>
+      <w:r>
+        <w:t>terakhir</w:t>
+      </w:r>
+      <w:proofErr w:type="spellEnd"/>
+      <w:r>
+        <w:t xml:space="preserve">, </w:t>
+      </w:r>
+      <w:proofErr w:type="spellStart"/>
+      <w:r>
+        <w:t>pengujian</w:t>
+      </w:r>
+      <w:proofErr w:type="spellEnd"/>
+      <w:r>
+        <w:t xml:space="preserve"> </w:t>
+      </w:r>
+      <w:proofErr w:type="spellStart"/>
+      <w:r>
+        <w:t>integrasi</w:t>
+      </w:r>
+      <w:proofErr w:type="spellEnd"/>
+      <w:r>
+        <w:t xml:space="preserve"> yang </w:t>
+      </w:r>
+      <w:proofErr w:type="spellStart"/>
+      <w:r>
+        <w:t>ditujukan</w:t>
+      </w:r>
+      <w:proofErr w:type="spellEnd"/>
+      <w:r>
+        <w:t xml:space="preserve"> </w:t>
+      </w:r>
+      <w:proofErr w:type="spellStart"/>
+      <w:r>
+        <w:t>untuk</w:t>
+      </w:r>
+      <w:proofErr w:type="spellEnd"/>
+      <w:r>
+        <w:t xml:space="preserve"> </w:t>
+      </w:r>
+      <w:proofErr w:type="spellStart"/>
+      <w:r>
+        <w:t>memastikan</w:t>
+      </w:r>
+      <w:proofErr w:type="spellEnd"/>
+      <w:r>
+        <w:t xml:space="preserve"> </w:t>
+      </w:r>
+      <w:proofErr w:type="spellStart"/>
+      <w:r>
+        <w:t>bahwa</w:t>
+      </w:r>
+      <w:proofErr w:type="spellEnd"/>
+      <w:r>
+        <w:t xml:space="preserve"> </w:t>
+      </w:r>
+      <w:proofErr w:type="spellStart"/>
+      <w:r>
+        <w:t>setiap</w:t>
+      </w:r>
+      <w:proofErr w:type="spellEnd"/>
+      <w:r>
+        <w:t xml:space="preserve"> </w:t>
+      </w:r>
+      <w:proofErr w:type="spellStart"/>
+      <w:r>
+        <w:t>fungsionalitas</w:t>
+      </w:r>
+      <w:proofErr w:type="spellEnd"/>
+      <w:r>
+        <w:t xml:space="preserve"> </w:t>
+      </w:r>
+      <w:proofErr w:type="spellStart"/>
+      <w:r>
+        <w:t>baru</w:t>
+      </w:r>
+      <w:proofErr w:type="spellEnd"/>
+      <w:r>
+        <w:t xml:space="preserve"> </w:t>
+      </w:r>
+      <w:proofErr w:type="spellStart"/>
+      <w:r>
+        <w:t>dapat</w:t>
+      </w:r>
+      <w:proofErr w:type="spellEnd"/>
+      <w:r>
+        <w:t xml:space="preserve"> </w:t>
+      </w:r>
+      <w:proofErr w:type="spellStart"/>
+      <w:r>
+        <w:t>bekerja</w:t>
+      </w:r>
+      <w:proofErr w:type="spellEnd"/>
+      <w:r>
+        <w:t xml:space="preserve"> </w:t>
+      </w:r>
+      <w:proofErr w:type="spellStart"/>
+      <w:r>
+        <w:t>sama</w:t>
+      </w:r>
+      <w:proofErr w:type="spellEnd"/>
+      <w:r>
+        <w:t xml:space="preserve"> </w:t>
+      </w:r>
+      <w:proofErr w:type="spellStart"/>
+      <w:r>
+        <w:t>secara</w:t>
+      </w:r>
+      <w:proofErr w:type="spellEnd"/>
+      <w:r>
+        <w:t xml:space="preserve"> </w:t>
+      </w:r>
+      <w:proofErr w:type="spellStart"/>
+      <w:r>
+        <w:t>harmonis</w:t>
+      </w:r>
+      <w:proofErr w:type="spellEnd"/>
+      <w:r>
+        <w:t xml:space="preserve"> </w:t>
+      </w:r>
+      <w:proofErr w:type="spellStart"/>
+      <w:r>
+        <w:t>dengan</w:t>
+      </w:r>
+      <w:proofErr w:type="spellEnd"/>
+      <w:r>
+        <w:t xml:space="preserve"> </w:t>
+      </w:r>
+      <w:proofErr w:type="spellStart"/>
+      <w:r>
+        <w:t>fungsionalitas</w:t>
+      </w:r>
+      <w:proofErr w:type="spellEnd"/>
+      <w:r>
+        <w:t xml:space="preserve"> yang </w:t>
+      </w:r>
+      <w:proofErr w:type="spellStart"/>
+      <w:r>
+        <w:t>dibangun</w:t>
+      </w:r>
+      <w:proofErr w:type="spellEnd"/>
+      <w:r>
+        <w:t xml:space="preserve"> pada </w:t>
+      </w:r>
+      <w:proofErr w:type="spellStart"/>
+      <w:r>
+        <w:t>iterasi</w:t>
+      </w:r>
+      <w:proofErr w:type="spellEnd"/>
+      <w:r>
+        <w:t xml:space="preserve"> </w:t>
+      </w:r>
+      <w:proofErr w:type="spellStart"/>
+      <w:r>
+        <w:t>sebelumnya</w:t>
+      </w:r>
+      <w:proofErr w:type="spellEnd"/>
+      <w:r>
+        <w:t xml:space="preserve">. </w:t>
+      </w:r>
+    </w:p>
+    <w:p>
+      <w:pPr>
+        <w:pStyle w:val="ListParagraph"/>
+        <w:numPr>
+          <w:ilvl w:val="0"/>
+          <w:numId w:val="13"/>
+        </w:numPr>
+        <w:ind w:left="567" w:hanging="567"/>
+      </w:pPr>
+      <w:proofErr w:type="spellStart"/>
+      <w:r>
+        <w:rPr>
+          <w:b/>
+          <w:bCs/>
+        </w:rPr>
+        <w:t>Integrasi</w:t>
+      </w:r>
+      <w:proofErr w:type="spellEnd"/>
+      <w:r>
+        <w:rPr>
+          <w:b/>
+          <w:bCs/>
+        </w:rPr>
+        <w:t xml:space="preserve"> </w:t>
+      </w:r>
+      <w:r>
+        <w:t xml:space="preserve">proses </w:t>
+      </w:r>
+      <w:proofErr w:type="spellStart"/>
+      <w:r>
+        <w:t>ini</w:t>
+      </w:r>
+      <w:proofErr w:type="spellEnd"/>
+      <w:r>
+        <w:t xml:space="preserve"> </w:t>
+      </w:r>
+      <w:proofErr w:type="spellStart"/>
+      <w:r>
+        <w:t>dilakukan</w:t>
+      </w:r>
+      <w:proofErr w:type="spellEnd"/>
+      <w:r>
+        <w:t xml:space="preserve"> </w:t>
+      </w:r>
+      <w:proofErr w:type="spellStart"/>
+      <w:r>
+        <w:t>untuk</w:t>
+      </w:r>
+      <w:proofErr w:type="spellEnd"/>
+      <w:r>
+        <w:t xml:space="preserve"> </w:t>
+      </w:r>
+      <w:proofErr w:type="spellStart"/>
+      <w:r>
+        <w:t>memastikan</w:t>
+      </w:r>
+      <w:proofErr w:type="spellEnd"/>
+      <w:r>
+        <w:t xml:space="preserve"> </w:t>
+      </w:r>
+      <w:proofErr w:type="spellStart"/>
+      <w:r>
+        <w:t>bahwa</w:t>
+      </w:r>
+      <w:proofErr w:type="spellEnd"/>
+      <w:r>
+        <w:t xml:space="preserve"> </w:t>
+      </w:r>
+      <w:proofErr w:type="spellStart"/>
+      <w:r>
+        <w:t>semua</w:t>
+      </w:r>
+      <w:proofErr w:type="spellEnd"/>
+      <w:r>
+        <w:t xml:space="preserve"> </w:t>
+      </w:r>
+      <w:proofErr w:type="spellStart"/>
+      <w:r>
+        <w:t>komponen</w:t>
+      </w:r>
+      <w:proofErr w:type="spellEnd"/>
+      <w:r>
+        <w:t xml:space="preserve"> yang </w:t>
+      </w:r>
+      <w:proofErr w:type="spellStart"/>
+      <w:r>
+        <w:t>dibangun</w:t>
+      </w:r>
+      <w:proofErr w:type="spellEnd"/>
+      <w:r>
+        <w:t xml:space="preserve"> pada </w:t>
+      </w:r>
+      <w:proofErr w:type="spellStart"/>
+      <w:r>
+        <w:t>perangkat</w:t>
+      </w:r>
+      <w:proofErr w:type="spellEnd"/>
+      <w:r>
+        <w:t xml:space="preserve"> </w:t>
+      </w:r>
+      <w:proofErr w:type="spellStart"/>
+      <w:r>
+        <w:t>lunak</w:t>
+      </w:r>
+      <w:proofErr w:type="spellEnd"/>
+      <w:r>
+        <w:t xml:space="preserve"> </w:t>
+      </w:r>
+      <w:proofErr w:type="spellStart"/>
+      <w:r>
+        <w:t>dapat</w:t>
+      </w:r>
+      <w:proofErr w:type="spellEnd"/>
+      <w:r>
+        <w:t xml:space="preserve"> </w:t>
+      </w:r>
+      <w:proofErr w:type="spellStart"/>
+      <w:r>
+        <w:t>bekerja</w:t>
+      </w:r>
+      <w:proofErr w:type="spellEnd"/>
+      <w:r>
+        <w:t xml:space="preserve"> </w:t>
+      </w:r>
+      <w:proofErr w:type="spellStart"/>
+      <w:r>
+        <w:t>sama</w:t>
+      </w:r>
+      <w:proofErr w:type="spellEnd"/>
+      <w:r>
+        <w:t xml:space="preserve"> </w:t>
+      </w:r>
+      <w:proofErr w:type="spellStart"/>
+      <w:r>
+        <w:t>secara</w:t>
+      </w:r>
+      <w:proofErr w:type="spellEnd"/>
+      <w:r>
+        <w:t xml:space="preserve"> </w:t>
+      </w:r>
+      <w:proofErr w:type="spellStart"/>
+      <w:r>
+        <w:t>harmonis</w:t>
+      </w:r>
+      <w:proofErr w:type="spellEnd"/>
+      <w:r>
+        <w:t xml:space="preserve"> dan </w:t>
+      </w:r>
+      <w:proofErr w:type="spellStart"/>
+      <w:r>
+        <w:t>berfungsi</w:t>
+      </w:r>
+      <w:proofErr w:type="spellEnd"/>
+      <w:r>
+        <w:t xml:space="preserve"> </w:t>
+      </w:r>
+      <w:proofErr w:type="spellStart"/>
+      <w:r>
+        <w:t>sebagai</w:t>
+      </w:r>
+      <w:proofErr w:type="spellEnd"/>
+      <w:r>
+        <w:t xml:space="preserve"> </w:t>
+      </w:r>
+      <w:proofErr w:type="spellStart"/>
+      <w:r>
+        <w:t>satu</w:t>
+      </w:r>
+      <w:proofErr w:type="spellEnd"/>
+      <w:r>
+        <w:t xml:space="preserve"> </w:t>
+      </w:r>
+      <w:proofErr w:type="spellStart"/>
+      <w:r>
+        <w:t>kesatuan</w:t>
+      </w:r>
+      <w:proofErr w:type="spellEnd"/>
+      <w:r>
+        <w:t xml:space="preserve"> yang </w:t>
+      </w:r>
+      <w:proofErr w:type="spellStart"/>
+      <w:r>
+        <w:t>utuh</w:t>
+      </w:r>
+      <w:proofErr w:type="spellEnd"/>
+      <w:r>
+        <w:t xml:space="preserve">. </w:t>
+      </w:r>
+    </w:p>
+    <w:p>
+      <w:pPr>
+        <w:pStyle w:val="ListParagraph"/>
+        <w:numPr>
+          <w:ilvl w:val="0"/>
+          <w:numId w:val="13"/>
+        </w:numPr>
+        <w:ind w:left="567" w:hanging="567"/>
+      </w:pPr>
+      <w:proofErr w:type="spellStart"/>
+      <w:r>
+        <w:rPr>
+          <w:b/>
+          <w:bCs/>
+        </w:rPr>
+        <w:t>Evaluasi</w:t>
+      </w:r>
+      <w:proofErr w:type="spellEnd"/>
+      <w:r>
+        <w:rPr>
+          <w:b/>
+          <w:bCs/>
+        </w:rPr>
+        <w:t xml:space="preserve"> dan </w:t>
+      </w:r>
+      <w:proofErr w:type="spellStart"/>
+      <w:r>
+        <w:rPr>
+          <w:b/>
+          <w:bCs/>
+        </w:rPr>
+        <w:t>Umpan</w:t>
+      </w:r>
+      <w:proofErr w:type="spellEnd"/>
+      <w:r>
+        <w:rPr>
+          <w:b/>
+          <w:bCs/>
+        </w:rPr>
+        <w:t xml:space="preserve"> </w:t>
+      </w:r>
+      <w:proofErr w:type="spellStart"/>
+      <w:r>
+        <w:rPr>
+          <w:b/>
+          <w:bCs/>
+        </w:rPr>
+        <w:t>Balik</w:t>
+      </w:r>
+      <w:proofErr w:type="spellEnd"/>
+      <w:r>
+        <w:rPr>
+          <w:b/>
+          <w:bCs/>
+        </w:rPr>
+        <w:t xml:space="preserve"> </w:t>
+      </w:r>
+      <w:proofErr w:type="spellStart"/>
+      <w:r>
+        <w:t>fase</w:t>
+      </w:r>
+      <w:proofErr w:type="spellEnd"/>
+      <w:r>
+        <w:t xml:space="preserve"> </w:t>
+      </w:r>
+      <w:proofErr w:type="spellStart"/>
+      <w:r>
+        <w:t>ini</w:t>
+      </w:r>
+      <w:proofErr w:type="spellEnd"/>
+      <w:r>
+        <w:t xml:space="preserve"> </w:t>
+      </w:r>
+      <w:proofErr w:type="spellStart"/>
+      <w:r>
+        <w:t>dilakukan</w:t>
+      </w:r>
+      <w:proofErr w:type="spellEnd"/>
+      <w:r>
+        <w:t xml:space="preserve"> </w:t>
+      </w:r>
+      <w:proofErr w:type="spellStart"/>
+      <w:r>
+        <w:t>setelah</w:t>
+      </w:r>
+      <w:proofErr w:type="spellEnd"/>
+      <w:r>
+        <w:t xml:space="preserve"> </w:t>
+      </w:r>
+      <w:proofErr w:type="spellStart"/>
+      <w:r>
+        <w:t>rangkaian</w:t>
+      </w:r>
+      <w:proofErr w:type="spellEnd"/>
+      <w:r>
+        <w:t xml:space="preserve"> proses </w:t>
+      </w:r>
+      <w:proofErr w:type="spellStart"/>
+      <w:r>
+        <w:t>selesai</w:t>
+      </w:r>
+      <w:proofErr w:type="spellEnd"/>
+      <w:r>
+        <w:t xml:space="preserve"> </w:t>
+      </w:r>
+      <w:proofErr w:type="spellStart"/>
+      <w:r>
+        <w:t>dirancang</w:t>
+      </w:r>
+      <w:proofErr w:type="spellEnd"/>
+      <w:r>
+        <w:t xml:space="preserve">, </w:t>
+      </w:r>
+      <w:proofErr w:type="spellStart"/>
+      <w:r>
+        <w:t>dikembangkan</w:t>
+      </w:r>
+      <w:proofErr w:type="spellEnd"/>
+      <w:r>
+        <w:t xml:space="preserve">, </w:t>
+      </w:r>
+      <w:proofErr w:type="spellStart"/>
+      <w:r>
+        <w:t>diuji</w:t>
+      </w:r>
+      <w:proofErr w:type="spellEnd"/>
+      <w:r>
+        <w:t xml:space="preserve">, dan </w:t>
+      </w:r>
+      <w:proofErr w:type="spellStart"/>
+      <w:r>
+        <w:t>diintegrasikan</w:t>
+      </w:r>
+      <w:proofErr w:type="spellEnd"/>
+      <w:r>
+        <w:t xml:space="preserve">. </w:t>
+      </w:r>
+      <w:proofErr w:type="spellStart"/>
+      <w:r>
+        <w:t>Fase</w:t>
+      </w:r>
+      <w:proofErr w:type="spellEnd"/>
+      <w:r>
+        <w:t xml:space="preserve"> </w:t>
+      </w:r>
+      <w:proofErr w:type="spellStart"/>
+      <w:r>
+        <w:t>ini</w:t>
+      </w:r>
+      <w:proofErr w:type="spellEnd"/>
+      <w:r>
+        <w:t xml:space="preserve"> </w:t>
+      </w:r>
+      <w:proofErr w:type="spellStart"/>
+      <w:r>
+        <w:t>dilakukan</w:t>
+      </w:r>
+      <w:proofErr w:type="spellEnd"/>
+      <w:r>
+        <w:t xml:space="preserve"> </w:t>
+      </w:r>
+      <w:proofErr w:type="spellStart"/>
+      <w:r>
+        <w:t>untuk</w:t>
+      </w:r>
+      <w:proofErr w:type="spellEnd"/>
+      <w:r>
+        <w:t xml:space="preserve"> </w:t>
+      </w:r>
+      <w:proofErr w:type="spellStart"/>
+      <w:r>
+        <w:t>mendapat</w:t>
+      </w:r>
+      <w:proofErr w:type="spellEnd"/>
+      <w:r>
+        <w:t xml:space="preserve"> </w:t>
+      </w:r>
+      <w:proofErr w:type="spellStart"/>
+      <w:r>
+        <w:t>masukan</w:t>
+      </w:r>
+      <w:proofErr w:type="spellEnd"/>
+      <w:r>
+        <w:t xml:space="preserve"> </w:t>
+      </w:r>
+      <w:proofErr w:type="spellStart"/>
+      <w:r>
+        <w:t>dari</w:t>
+      </w:r>
+      <w:proofErr w:type="spellEnd"/>
+      <w:r>
+        <w:t xml:space="preserve"> </w:t>
+      </w:r>
+      <w:proofErr w:type="spellStart"/>
+      <w:r>
+        <w:t>pihak-pihak</w:t>
+      </w:r>
+      <w:proofErr w:type="spellEnd"/>
+      <w:r>
+        <w:t xml:space="preserve"> </w:t>
+      </w:r>
+      <w:proofErr w:type="spellStart"/>
+      <w:r>
+        <w:t>terlibat</w:t>
+      </w:r>
+      <w:proofErr w:type="spellEnd"/>
+      <w:r>
+        <w:t xml:space="preserve"> pada proses </w:t>
+      </w:r>
+      <w:proofErr w:type="spellStart"/>
+      <w:r>
+        <w:t>pengembangan</w:t>
+      </w:r>
+      <w:proofErr w:type="spellEnd"/>
+      <w:r>
+        <w:t xml:space="preserve"> di masa </w:t>
+      </w:r>
+      <w:proofErr w:type="spellStart"/>
+      <w:r>
+        <w:t>depan</w:t>
+      </w:r>
+      <w:proofErr w:type="spellEnd"/>
+      <w:r>
+        <w:t>.</w:t>
+      </w:r>
+    </w:p>
+    <w:p>
+      <w:proofErr w:type="spellStart"/>
+      <w:r>
+        <w:t>Dengan</w:t>
+      </w:r>
+      <w:proofErr w:type="spellEnd"/>
+      <w:r>
+        <w:t xml:space="preserve"> </w:t>
+      </w:r>
+      <w:proofErr w:type="spellStart"/>
+      <w:r>
+        <w:t>mengimplementasikan</w:t>
+      </w:r>
+      <w:proofErr w:type="spellEnd"/>
+      <w:r>
+        <w:t xml:space="preserve"> </w:t>
+      </w:r>
+      <w:r>
+        <w:rPr>
+          <w:i/>
+          <w:iCs/>
+        </w:rPr>
+        <w:t xml:space="preserve">incremental model </w:t>
+      </w:r>
+      <w:proofErr w:type="spellStart"/>
+      <w:r>
+        <w:t>tim</w:t>
+      </w:r>
+      <w:proofErr w:type="spellEnd"/>
+      <w:r>
+        <w:t xml:space="preserve"> </w:t>
+      </w:r>
+      <w:proofErr w:type="spellStart"/>
+      <w:r>
+        <w:t>pengembang</w:t>
+      </w:r>
+      <w:proofErr w:type="spellEnd"/>
+      <w:r>
+        <w:t xml:space="preserve"> </w:t>
+      </w:r>
+      <w:proofErr w:type="spellStart"/>
+      <w:r>
+        <w:t>dapat</w:t>
+      </w:r>
+      <w:proofErr w:type="spellEnd"/>
+      <w:r>
+        <w:t xml:space="preserve"> </w:t>
+      </w:r>
+      <w:proofErr w:type="spellStart"/>
+      <w:r>
+        <w:t>melakukan</w:t>
+      </w:r>
+      <w:proofErr w:type="spellEnd"/>
+      <w:r>
+        <w:t xml:space="preserve"> </w:t>
+      </w:r>
+      <w:proofErr w:type="spellStart"/>
+      <w:r>
+        <w:t>perbaikan</w:t>
+      </w:r>
+      <w:proofErr w:type="spellEnd"/>
+      <w:r>
+        <w:t xml:space="preserve"> dan </w:t>
+      </w:r>
+      <w:proofErr w:type="spellStart"/>
+      <w:r>
+        <w:t>penyempurnaan</w:t>
+      </w:r>
+      <w:proofErr w:type="spellEnd"/>
+      <w:r>
+        <w:t xml:space="preserve"> </w:t>
+      </w:r>
+      <w:proofErr w:type="spellStart"/>
+      <w:r>
+        <w:t>secara</w:t>
+      </w:r>
+      <w:proofErr w:type="spellEnd"/>
+      <w:r>
+        <w:t xml:space="preserve"> </w:t>
+      </w:r>
+      <w:proofErr w:type="spellStart"/>
+      <w:r>
+        <w:t>berkelanjutan</w:t>
+      </w:r>
+      <w:proofErr w:type="spellEnd"/>
+      <w:r>
+        <w:t xml:space="preserve">. </w:t>
+      </w:r>
+      <w:proofErr w:type="spellStart"/>
+      <w:r>
+        <w:t>Selain</w:t>
+      </w:r>
+      <w:proofErr w:type="spellEnd"/>
+      <w:r>
+        <w:t xml:space="preserve"> </w:t>
+      </w:r>
+      <w:proofErr w:type="spellStart"/>
+      <w:r>
+        <w:t>itu</w:t>
+      </w:r>
+      <w:proofErr w:type="spellEnd"/>
+      <w:r>
+        <w:t xml:space="preserve">, </w:t>
+      </w:r>
+      <w:proofErr w:type="spellStart"/>
+      <w:r>
+        <w:t>aplikasi</w:t>
+      </w:r>
+      <w:proofErr w:type="spellEnd"/>
+      <w:r>
+        <w:t xml:space="preserve"> yang </w:t>
+      </w:r>
+      <w:proofErr w:type="spellStart"/>
+      <w:r>
+        <w:t>awalnya</w:t>
+      </w:r>
+      <w:proofErr w:type="spellEnd"/>
+      <w:r>
+        <w:t xml:space="preserve"> </w:t>
+      </w:r>
+      <w:proofErr w:type="spellStart"/>
+      <w:r>
+        <w:t>dirasa</w:t>
+      </w:r>
+      <w:proofErr w:type="spellEnd"/>
+      <w:r>
+        <w:t xml:space="preserve"> </w:t>
+      </w:r>
+      <w:proofErr w:type="spellStart"/>
+      <w:r>
+        <w:t>kompleks</w:t>
+      </w:r>
+      <w:proofErr w:type="spellEnd"/>
+      <w:r>
+        <w:t xml:space="preserve">, </w:t>
+      </w:r>
+      <w:proofErr w:type="spellStart"/>
+      <w:r>
+        <w:t>karena</w:t>
+      </w:r>
+      <w:proofErr w:type="spellEnd"/>
+      <w:r>
+        <w:t xml:space="preserve"> </w:t>
+      </w:r>
+      <w:proofErr w:type="spellStart"/>
+      <w:r>
+        <w:t>dikembangkan</w:t>
+      </w:r>
+      <w:proofErr w:type="spellEnd"/>
+      <w:r>
+        <w:t xml:space="preserve"> </w:t>
+      </w:r>
+      <w:proofErr w:type="spellStart"/>
+      <w:r>
+        <w:t>secara</w:t>
+      </w:r>
+      <w:proofErr w:type="spellEnd"/>
+      <w:r>
+        <w:t xml:space="preserve"> </w:t>
+      </w:r>
+      <w:proofErr w:type="spellStart"/>
+      <w:r>
+        <w:t>iteratif</w:t>
+      </w:r>
+      <w:proofErr w:type="spellEnd"/>
+      <w:r>
+        <w:t xml:space="preserve">, </w:t>
+      </w:r>
+      <w:proofErr w:type="spellStart"/>
+      <w:r>
+        <w:t>hal</w:t>
+      </w:r>
+      <w:proofErr w:type="spellEnd"/>
+      <w:r>
+        <w:t xml:space="preserve"> </w:t>
+      </w:r>
+      <w:proofErr w:type="spellStart"/>
+      <w:r>
+        <w:t>ini</w:t>
+      </w:r>
+      <w:proofErr w:type="spellEnd"/>
+      <w:r>
+        <w:t xml:space="preserve"> </w:t>
+      </w:r>
+      <w:proofErr w:type="spellStart"/>
+      <w:r>
+        <w:t>memberikan</w:t>
+      </w:r>
+      <w:proofErr w:type="spellEnd"/>
+      <w:r>
+        <w:t xml:space="preserve"> </w:t>
+      </w:r>
+      <w:proofErr w:type="spellStart"/>
+      <w:r>
+        <w:t>tim</w:t>
+      </w:r>
+      <w:proofErr w:type="spellEnd"/>
+      <w:r>
+        <w:t xml:space="preserve"> </w:t>
+      </w:r>
+      <w:proofErr w:type="spellStart"/>
+      <w:r>
+        <w:t>pengembangan</w:t>
+      </w:r>
+      <w:proofErr w:type="spellEnd"/>
+      <w:r>
+        <w:t xml:space="preserve"> </w:t>
+      </w:r>
+      <w:proofErr w:type="spellStart"/>
+      <w:r>
+        <w:t>pemahaman</w:t>
+      </w:r>
+      <w:proofErr w:type="spellEnd"/>
+      <w:r>
+        <w:t xml:space="preserve"> yang </w:t>
+      </w:r>
+      <w:proofErr w:type="spellStart"/>
+      <w:r>
+        <w:t>lebih</w:t>
+      </w:r>
+      <w:proofErr w:type="spellEnd"/>
+      <w:r>
+        <w:t xml:space="preserve"> </w:t>
+      </w:r>
+      <w:proofErr w:type="spellStart"/>
+      <w:r>
+        <w:t>dalam</w:t>
+      </w:r>
+      <w:proofErr w:type="spellEnd"/>
+      <w:r>
+        <w:t xml:space="preserve"> dan </w:t>
+      </w:r>
+      <w:proofErr w:type="spellStart"/>
+      <w:r>
+        <w:t>memudahkan</w:t>
+      </w:r>
+      <w:proofErr w:type="spellEnd"/>
+      <w:r>
+        <w:t xml:space="preserve"> </w:t>
+      </w:r>
+      <w:proofErr w:type="spellStart"/>
+      <w:r>
+        <w:t>pengelolaan</w:t>
+      </w:r>
+      <w:proofErr w:type="spellEnd"/>
+      <w:r>
+        <w:t xml:space="preserve"> </w:t>
+      </w:r>
+      <w:proofErr w:type="spellStart"/>
+      <w:r>
+        <w:t>terkait</w:t>
+      </w:r>
+      <w:proofErr w:type="spellEnd"/>
+      <w:r>
+        <w:t xml:space="preserve"> </w:t>
+      </w:r>
+      <w:proofErr w:type="spellStart"/>
+      <w:r>
+        <w:t>sistem</w:t>
+      </w:r>
+      <w:proofErr w:type="spellEnd"/>
+      <w:r>
+        <w:t xml:space="preserve"> </w:t>
+      </w:r>
+      <w:proofErr w:type="spellStart"/>
+      <w:r>
+        <w:t>secara</w:t>
+      </w:r>
+      <w:proofErr w:type="spellEnd"/>
+      <w:r>
+        <w:t xml:space="preserve"> </w:t>
+      </w:r>
+      <w:proofErr w:type="spellStart"/>
+      <w:r>
+        <w:t>intrinsik</w:t>
+      </w:r>
+      <w:proofErr w:type="spellEnd"/>
+      <w:r>
+        <w:t>.</w:t>
+      </w:r>
     </w:p>
     <w:p>
       <w:pPr>
@@ -17882,6 +19973,7 @@
       </w:r>
       <w:proofErr w:type="spellStart"/>
       <w:r>
+        <w:lastRenderedPageBreak/>
         <w:t>memahami</w:t>
       </w:r>
       <w:proofErr w:type="spellEnd"/>
@@ -17987,7 +20079,6 @@
     <w:p>
       <w:proofErr w:type="spellStart"/>
       <w:r>
-        <w:lastRenderedPageBreak/>
         <w:t>Menurut</w:t>
       </w:r>
       <w:proofErr w:type="spellEnd"/>
@@ -19362,7 +21453,14 @@
         <w:rPr>
           <w:i/>
         </w:rPr>
-        <w:t xml:space="preserve"> Sequence Diagram</w:t>
+        <w:t xml:space="preserve"> Sequence </w:t>
+      </w:r>
+      <w:r>
+        <w:rPr>
+          <w:i/>
+        </w:rPr>
+        <w:lastRenderedPageBreak/>
+        <w:t>Diagram</w:t>
       </w:r>
       <w:r>
         <w:t>,</w:t>
@@ -19501,8 +21599,8 @@
           <w:vanish/>
         </w:rPr>
       </w:pPr>
-      <w:bookmarkStart w:id="7" w:name="_dnclhyyi0gea" w:colFirst="0" w:colLast="0"/>
-      <w:bookmarkEnd w:id="7"/>
+      <w:bookmarkStart w:id="5" w:name="_dnclhyyi0gea" w:colFirst="0" w:colLast="0"/>
+      <w:bookmarkEnd w:id="5"/>
     </w:p>
     <w:p>
       <w:pPr>
@@ -20028,11 +22126,8 @@
       <w:r>
         <w:t xml:space="preserve">. </w:t>
       </w:r>
-    </w:p>
-    <w:p>
-      <w:r>
-        <w:br w:type="page"/>
-      </w:r>
+      <w:bookmarkStart w:id="6" w:name="_GoBack"/>
+      <w:bookmarkEnd w:id="6"/>
     </w:p>
     <w:p>
       <w:pPr>
@@ -20042,14 +22137,13 @@
           <w:iCs w:val="0"/>
         </w:rPr>
       </w:pPr>
-      <w:bookmarkStart w:id="8" w:name="_yqnn08cbdigd" w:colFirst="0" w:colLast="0"/>
-      <w:bookmarkEnd w:id="8"/>
+      <w:bookmarkStart w:id="7" w:name="_yqnn08cbdigd" w:colFirst="0" w:colLast="0"/>
+      <w:bookmarkEnd w:id="7"/>
       <w:r>
         <w:rPr>
           <w:i/>
           <w:iCs w:val="0"/>
         </w:rPr>
-        <w:lastRenderedPageBreak/>
         <w:t xml:space="preserve">Activity Diagram </w:t>
       </w:r>
     </w:p>
@@ -20894,6 +22988,7 @@
           <w:i/>
           <w:iCs w:val="0"/>
         </w:rPr>
+        <w:lastRenderedPageBreak/>
         <w:t xml:space="preserve">Class Diagram </w:t>
       </w:r>
     </w:p>
@@ -24004,7 +26099,7 @@
 </file>
 
 <file path=customXml/itemProps1.xml><?xml version="1.0" encoding="utf-8"?>
-<ds:datastoreItem xmlns:ds="http://schemas.openxmlformats.org/officeDocument/2006/customXml" ds:itemID="{F112D47F-06AC-4D61-94E0-72384B033F67}">
+<ds:datastoreItem xmlns:ds="http://schemas.openxmlformats.org/officeDocument/2006/customXml" ds:itemID="{FC576ABD-7953-44E8-B8C1-C26BB46CA275}">
   <ds:schemaRefs>
     <ds:schemaRef ds:uri="http://schemas.openxmlformats.org/officeDocument/2006/bibliography"/>
   </ds:schemaRefs>

</xml_diff>

<commit_message>
bab 1 & 2 done, bab 3 incremental in progress
</commit_message>
<xml_diff>
--- a/Dokumen-Skripsi/Bab 2.docx
+++ b/Dokumen-Skripsi/Bab 2.docx
@@ -16845,18 +16845,11 @@
         <w:rPr>
           <w:b/>
           <w:bCs/>
-        </w:rPr>
-        <w:t xml:space="preserve">Analisa </w:t>
-      </w:r>
-      <w:proofErr w:type="spellStart"/>
-      <w:r>
-        <w:rPr>
-          <w:b/>
-          <w:bCs/>
-        </w:rPr>
-        <w:t>Kebutuhan</w:t>
-      </w:r>
-      <w:proofErr w:type="spellEnd"/>
+          <w:i/>
+          <w:iCs/>
+        </w:rPr>
+        <w:t>Requirements</w:t>
+      </w:r>
       <w:r>
         <w:t xml:space="preserve"> </w:t>
       </w:r>
@@ -17318,15 +17311,15 @@
         </w:numPr>
         <w:ind w:left="567" w:hanging="567"/>
       </w:pPr>
-      <w:proofErr w:type="spellStart"/>
       <w:r>
         <w:rPr>
           <w:b/>
           <w:bCs/>
-        </w:rPr>
-        <w:t>Desain</w:t>
-      </w:r>
-      <w:proofErr w:type="spellEnd"/>
+          <w:i/>
+          <w:iCs/>
+        </w:rPr>
+        <w:t>Design</w:t>
+      </w:r>
       <w:r>
         <w:t xml:space="preserve"> </w:t>
       </w:r>
@@ -17772,15 +17765,15 @@
         </w:numPr>
         <w:ind w:left="567" w:hanging="567"/>
       </w:pPr>
-      <w:proofErr w:type="spellStart"/>
       <w:r>
         <w:rPr>
           <w:b/>
           <w:bCs/>
-        </w:rPr>
-        <w:t>Implementasi</w:t>
-      </w:r>
-      <w:proofErr w:type="spellEnd"/>
+          <w:i/>
+          <w:iCs/>
+        </w:rPr>
+        <w:t>Development</w:t>
+      </w:r>
       <w:r>
         <w:rPr>
           <w:b/>
@@ -18088,15 +18081,15 @@
         </w:numPr>
         <w:ind w:left="567" w:hanging="567"/>
       </w:pPr>
-      <w:proofErr w:type="spellStart"/>
       <w:r>
         <w:rPr>
           <w:b/>
           <w:bCs/>
-        </w:rPr>
-        <w:t>Pengujian</w:t>
-      </w:r>
-      <w:proofErr w:type="spellEnd"/>
+          <w:i/>
+          <w:iCs/>
+        </w:rPr>
+        <w:t>Testing</w:t>
+      </w:r>
       <w:r>
         <w:rPr>
           <w:b/>
@@ -18742,15 +18735,15 @@
         </w:numPr>
         <w:ind w:left="567" w:hanging="567"/>
       </w:pPr>
-      <w:proofErr w:type="spellStart"/>
       <w:r>
         <w:rPr>
           <w:b/>
           <w:bCs/>
-        </w:rPr>
-        <w:t>Integrasi</w:t>
-      </w:r>
-      <w:proofErr w:type="spellEnd"/>
+          <w:i/>
+          <w:iCs/>
+        </w:rPr>
+        <w:t>Implementation</w:t>
+      </w:r>
       <w:r>
         <w:rPr>
           <w:b/>
@@ -18843,6 +18836,22 @@
       </w:r>
       <w:proofErr w:type="spellStart"/>
       <w:r>
+        <w:t>sudah</w:t>
+      </w:r>
+      <w:proofErr w:type="spellEnd"/>
+      <w:r>
+        <w:t xml:space="preserve"> </w:t>
+      </w:r>
+      <w:proofErr w:type="spellStart"/>
+      <w:r>
+        <w:t>diimplementasikan</w:t>
+      </w:r>
+      <w:proofErr w:type="spellEnd"/>
+      <w:r>
+        <w:t xml:space="preserve"> dan </w:t>
+      </w:r>
+      <w:proofErr w:type="spellStart"/>
+      <w:r>
         <w:t>dapat</w:t>
       </w:r>
       <w:proofErr w:type="spellEnd"/>
@@ -18851,15 +18860,7 @@
       </w:r>
       <w:proofErr w:type="spellStart"/>
       <w:r>
-        <w:t>bekerja</w:t>
-      </w:r>
-      <w:proofErr w:type="spellEnd"/>
-      <w:r>
-        <w:t xml:space="preserve"> </w:t>
-      </w:r>
-      <w:proofErr w:type="spellStart"/>
-      <w:r>
-        <w:t>sama</w:t>
+        <w:t>dioperasikan</w:t>
       </w:r>
       <w:proofErr w:type="spellEnd"/>
       <w:r>
@@ -18875,109 +18876,55 @@
       </w:r>
       <w:proofErr w:type="spellStart"/>
       <w:r>
-        <w:t>harmonis</w:t>
-      </w:r>
-      <w:proofErr w:type="spellEnd"/>
-      <w:r>
-        <w:t xml:space="preserve"> dan </w:t>
-      </w:r>
-      <w:proofErr w:type="spellStart"/>
-      <w:r>
-        <w:t>berfungsi</w:t>
-      </w:r>
-      <w:proofErr w:type="spellEnd"/>
-      <w:r>
-        <w:t xml:space="preserve"> </w:t>
-      </w:r>
-      <w:proofErr w:type="spellStart"/>
-      <w:r>
-        <w:t>sebagai</w:t>
-      </w:r>
-      <w:proofErr w:type="spellEnd"/>
-      <w:r>
-        <w:t xml:space="preserve"> </w:t>
-      </w:r>
-      <w:proofErr w:type="spellStart"/>
-      <w:r>
-        <w:t>satu</w:t>
-      </w:r>
-      <w:proofErr w:type="spellEnd"/>
-      <w:r>
-        <w:t xml:space="preserve"> </w:t>
-      </w:r>
-      <w:proofErr w:type="spellStart"/>
-      <w:r>
-        <w:t>kesatuan</w:t>
-      </w:r>
-      <w:proofErr w:type="spellEnd"/>
-      <w:r>
-        <w:t xml:space="preserve"> yang </w:t>
-      </w:r>
-      <w:proofErr w:type="spellStart"/>
-      <w:r>
-        <w:t>utuh</w:t>
-      </w:r>
-      <w:proofErr w:type="spellEnd"/>
-      <w:r>
-        <w:t xml:space="preserve">. </w:t>
-      </w:r>
-    </w:p>
-    <w:p>
-      <w:pPr>
-        <w:pStyle w:val="ListParagraph"/>
-        <w:numPr>
-          <w:ilvl w:val="0"/>
-          <w:numId w:val="13"/>
-        </w:numPr>
-        <w:ind w:left="567" w:hanging="567"/>
-      </w:pPr>
-      <w:proofErr w:type="spellStart"/>
+        <w:t>bersamaan</w:t>
+      </w:r>
+      <w:proofErr w:type="spellEnd"/>
+      <w:r>
+        <w:t xml:space="preserve"> </w:t>
+      </w:r>
+      <w:proofErr w:type="spellStart"/>
+      <w:r>
+        <w:t>tanpa</w:t>
+      </w:r>
+      <w:proofErr w:type="spellEnd"/>
+      <w:r>
+        <w:t xml:space="preserve"> </w:t>
+      </w:r>
+      <w:proofErr w:type="spellStart"/>
+      <w:r>
+        <w:t>gangguan</w:t>
+      </w:r>
+      <w:proofErr w:type="spellEnd"/>
       <w:r>
         <w:rPr>
           <w:b/>
           <w:bCs/>
         </w:rPr>
-        <w:t>Evaluasi</w:t>
-      </w:r>
-      <w:proofErr w:type="spellEnd"/>
-      <w:r>
-        <w:rPr>
-          <w:b/>
-          <w:bCs/>
-        </w:rPr>
-        <w:t xml:space="preserve"> dan </w:t>
-      </w:r>
-      <w:proofErr w:type="spellStart"/>
-      <w:r>
-        <w:rPr>
-          <w:b/>
-          <w:bCs/>
-        </w:rPr>
-        <w:t>Umpan</w:t>
-      </w:r>
-      <w:proofErr w:type="spellEnd"/>
-      <w:r>
-        <w:rPr>
-          <w:b/>
-          <w:bCs/>
-        </w:rPr>
-        <w:t xml:space="preserve"> </w:t>
-      </w:r>
-      <w:proofErr w:type="spellStart"/>
-      <w:r>
-        <w:rPr>
-          <w:b/>
-          <w:bCs/>
-        </w:rPr>
-        <w:t>Balik</w:t>
-      </w:r>
-      <w:proofErr w:type="spellEnd"/>
-      <w:r>
-        <w:rPr>
-          <w:b/>
-          <w:bCs/>
-        </w:rPr>
-        <w:t xml:space="preserve"> </w:t>
+        <w:t xml:space="preserve"> </w:t>
+      </w:r>
+      <w:proofErr w:type="spellStart"/>
+      <w:r>
+        <w:t>atau</w:t>
+      </w:r>
+      <w:proofErr w:type="spellEnd"/>
+      <w:r>
+        <w:t xml:space="preserve"> </w:t>
+      </w:r>
+      <w:proofErr w:type="spellStart"/>
+      <w:r>
+        <w:t>kesalahan</w:t>
+      </w:r>
+      <w:proofErr w:type="spellEnd"/>
+      <w:r>
+        <w:t xml:space="preserve">. </w:t>
+      </w:r>
+      <w:proofErr w:type="spellStart"/>
+      <w:r>
+        <w:t>Sehingga</w:t>
+      </w:r>
+      <w:proofErr w:type="spellEnd"/>
+      <w:r>
+        <w:t xml:space="preserve">, pada </w:t>
       </w:r>
       <w:proofErr w:type="spellStart"/>
       <w:r>
@@ -18993,115 +18940,131 @@
       </w:r>
       <w:proofErr w:type="spellEnd"/>
       <w:r>
-        <w:t xml:space="preserve"> </w:t>
-      </w:r>
-      <w:proofErr w:type="spellStart"/>
-      <w:r>
-        <w:t>dilakukan</w:t>
-      </w:r>
-      <w:proofErr w:type="spellEnd"/>
-      <w:r>
-        <w:t xml:space="preserve"> </w:t>
-      </w:r>
-      <w:proofErr w:type="spellStart"/>
-      <w:r>
-        <w:t>setelah</w:t>
-      </w:r>
-      <w:proofErr w:type="spellEnd"/>
-      <w:r>
-        <w:t xml:space="preserve"> </w:t>
-      </w:r>
-      <w:proofErr w:type="spellStart"/>
-      <w:r>
-        <w:t>rangkaian</w:t>
-      </w:r>
-      <w:proofErr w:type="spellEnd"/>
-      <w:r>
-        <w:t xml:space="preserve"> proses </w:t>
-      </w:r>
-      <w:proofErr w:type="spellStart"/>
-      <w:r>
-        <w:t>selesai</w:t>
-      </w:r>
-      <w:proofErr w:type="spellEnd"/>
-      <w:r>
-        <w:t xml:space="preserve"> </w:t>
-      </w:r>
-      <w:proofErr w:type="spellStart"/>
-      <w:r>
-        <w:t>dirancang</w:t>
-      </w:r>
-      <w:proofErr w:type="spellEnd"/>
-      <w:r>
-        <w:t xml:space="preserve">, </w:t>
-      </w:r>
-      <w:proofErr w:type="spellStart"/>
-      <w:r>
-        <w:t>dikembangkan</w:t>
-      </w:r>
-      <w:proofErr w:type="spellEnd"/>
-      <w:r>
-        <w:t xml:space="preserve">, </w:t>
-      </w:r>
-      <w:proofErr w:type="spellStart"/>
-      <w:r>
-        <w:t>diuji</w:t>
-      </w:r>
-      <w:proofErr w:type="spellEnd"/>
-      <w:r>
-        <w:t xml:space="preserve">, dan </w:t>
-      </w:r>
-      <w:proofErr w:type="spellStart"/>
-      <w:r>
-        <w:t>diintegrasikan</w:t>
-      </w:r>
-      <w:proofErr w:type="spellEnd"/>
-      <w:r>
-        <w:t xml:space="preserve">. </w:t>
-      </w:r>
-      <w:proofErr w:type="spellStart"/>
-      <w:r>
-        <w:t>Fase</w:t>
-      </w:r>
-      <w:proofErr w:type="spellEnd"/>
-      <w:r>
-        <w:t xml:space="preserve"> </w:t>
-      </w:r>
-      <w:proofErr w:type="spellStart"/>
-      <w:r>
-        <w:t>ini</w:t>
-      </w:r>
-      <w:proofErr w:type="spellEnd"/>
-      <w:r>
-        <w:t xml:space="preserve"> </w:t>
-      </w:r>
-      <w:proofErr w:type="spellStart"/>
-      <w:r>
-        <w:t>dilakukan</w:t>
-      </w:r>
-      <w:proofErr w:type="spellEnd"/>
-      <w:r>
-        <w:t xml:space="preserve"> </w:t>
-      </w:r>
-      <w:proofErr w:type="spellStart"/>
-      <w:r>
-        <w:t>untuk</w:t>
-      </w:r>
-      <w:proofErr w:type="spellEnd"/>
-      <w:r>
-        <w:t xml:space="preserve"> </w:t>
-      </w:r>
-      <w:proofErr w:type="spellStart"/>
-      <w:r>
-        <w:t>mendapat</w:t>
-      </w:r>
-      <w:proofErr w:type="spellEnd"/>
-      <w:r>
-        <w:t xml:space="preserve"> </w:t>
-      </w:r>
-      <w:proofErr w:type="spellStart"/>
-      <w:r>
-        <w:t>masukan</w:t>
+        <w:t xml:space="preserve"> pula, </w:t>
+      </w:r>
+      <w:proofErr w:type="spellStart"/>
+      <w:r>
+        <w:t>tim</w:t>
+      </w:r>
+      <w:proofErr w:type="spellEnd"/>
+      <w:r>
+        <w:t xml:space="preserve"> </w:t>
+      </w:r>
+      <w:proofErr w:type="spellStart"/>
+      <w:r>
+        <w:t>pengembang</w:t>
+      </w:r>
+      <w:proofErr w:type="spellEnd"/>
+      <w:r>
+        <w:t xml:space="preserve"> </w:t>
+      </w:r>
+      <w:proofErr w:type="spellStart"/>
+      <w:r>
+        <w:t>harus</w:t>
+      </w:r>
+      <w:proofErr w:type="spellEnd"/>
+      <w:r>
+        <w:t xml:space="preserve"> </w:t>
+      </w:r>
+      <w:proofErr w:type="spellStart"/>
+      <w:r>
+        <w:t>memastikan</w:t>
+      </w:r>
+      <w:proofErr w:type="spellEnd"/>
+      <w:r>
+        <w:t xml:space="preserve"> </w:t>
+      </w:r>
+      <w:proofErr w:type="spellStart"/>
+      <w:r>
+        <w:t>bahwa</w:t>
+      </w:r>
+      <w:proofErr w:type="spellEnd"/>
+      <w:r>
+        <w:t xml:space="preserve"> </w:t>
+      </w:r>
+      <w:proofErr w:type="spellStart"/>
+      <w:r>
+        <w:t>fitur-fitur</w:t>
+      </w:r>
+      <w:proofErr w:type="spellEnd"/>
+      <w:r>
+        <w:t xml:space="preserve"> yang </w:t>
+      </w:r>
+      <w:proofErr w:type="spellStart"/>
+      <w:r>
+        <w:t>dibangun</w:t>
+      </w:r>
+      <w:proofErr w:type="spellEnd"/>
+      <w:r>
+        <w:t xml:space="preserve"> di </w:t>
+      </w:r>
+      <w:proofErr w:type="spellStart"/>
+      <w:r>
+        <w:t>setiap</w:t>
+      </w:r>
+      <w:proofErr w:type="spellEnd"/>
+      <w:r>
+        <w:t xml:space="preserve"> </w:t>
+      </w:r>
+      <w:proofErr w:type="spellStart"/>
+      <w:r>
+        <w:t>iterasi</w:t>
+      </w:r>
+      <w:proofErr w:type="spellEnd"/>
+      <w:r>
+        <w:t xml:space="preserve"> </w:t>
+      </w:r>
+      <w:proofErr w:type="spellStart"/>
+      <w:r>
+        <w:t>dapat</w:t>
+      </w:r>
+      <w:proofErr w:type="spellEnd"/>
+      <w:r>
+        <w:t xml:space="preserve"> </w:t>
+      </w:r>
+      <w:proofErr w:type="spellStart"/>
+      <w:r>
+        <w:t>saling</w:t>
+      </w:r>
+      <w:proofErr w:type="spellEnd"/>
+      <w:r>
+        <w:t xml:space="preserve"> </w:t>
+      </w:r>
+      <w:proofErr w:type="spellStart"/>
+      <w:r>
+        <w:t>bekerja</w:t>
+      </w:r>
+      <w:proofErr w:type="spellEnd"/>
+      <w:r>
+        <w:t xml:space="preserve"> </w:t>
+      </w:r>
+      <w:proofErr w:type="spellStart"/>
+      <w:r>
+        <w:t>dengan</w:t>
+      </w:r>
+      <w:proofErr w:type="spellEnd"/>
+      <w:r>
+        <w:t xml:space="preserve"> </w:t>
+      </w:r>
+      <w:proofErr w:type="spellStart"/>
+      <w:r>
+        <w:t>baik</w:t>
+      </w:r>
+      <w:proofErr w:type="spellEnd"/>
+      <w:r>
+        <w:t xml:space="preserve"> </w:t>
+      </w:r>
+      <w:proofErr w:type="spellStart"/>
+      <w:r>
+        <w:t>dengan</w:t>
+      </w:r>
+      <w:proofErr w:type="spellEnd"/>
+      <w:r>
+        <w:t xml:space="preserve"> </w:t>
+      </w:r>
+      <w:proofErr w:type="spellStart"/>
+      <w:r>
+        <w:t>fitur-fitur</w:t>
       </w:r>
       <w:proofErr w:type="spellEnd"/>
       <w:r>
@@ -19117,36 +19080,14 @@
       </w:r>
       <w:proofErr w:type="spellStart"/>
       <w:r>
-        <w:t>pihak-pihak</w:t>
-      </w:r>
-      <w:proofErr w:type="spellEnd"/>
-      <w:r>
-        <w:t xml:space="preserve"> </w:t>
-      </w:r>
-      <w:proofErr w:type="spellStart"/>
-      <w:r>
-        <w:t>terlibat</w:t>
-      </w:r>
-      <w:proofErr w:type="spellEnd"/>
-      <w:r>
-        <w:t xml:space="preserve"> pada proses </w:t>
-      </w:r>
-      <w:proofErr w:type="spellStart"/>
-      <w:r>
-        <w:t>pengembangan</w:t>
-      </w:r>
-      <w:proofErr w:type="spellEnd"/>
-      <w:r>
-        <w:t xml:space="preserve"> di masa </w:t>
-      </w:r>
-      <w:proofErr w:type="spellStart"/>
-      <w:r>
-        <w:t>depan</w:t>
-      </w:r>
-      <w:proofErr w:type="spellEnd"/>
-      <w:r>
-        <w:t>.</w:t>
-      </w:r>
+        <w:t>iterasi</w:t>
+      </w:r>
+      <w:proofErr w:type="spellEnd"/>
+      <w:r>
+        <w:t xml:space="preserve"> lain.</w:t>
+      </w:r>
+      <w:bookmarkStart w:id="5" w:name="_GoBack"/>
+      <w:bookmarkEnd w:id="5"/>
     </w:p>
     <w:p>
       <w:proofErr w:type="spellStart"/>
@@ -21599,8 +21540,8 @@
           <w:vanish/>
         </w:rPr>
       </w:pPr>
-      <w:bookmarkStart w:id="5" w:name="_dnclhyyi0gea" w:colFirst="0" w:colLast="0"/>
-      <w:bookmarkEnd w:id="5"/>
+      <w:bookmarkStart w:id="6" w:name="_dnclhyyi0gea" w:colFirst="0" w:colLast="0"/>
+      <w:bookmarkEnd w:id="6"/>
     </w:p>
     <w:p>
       <w:pPr>
@@ -22126,8 +22067,6 @@
       <w:r>
         <w:t xml:space="preserve">. </w:t>
       </w:r>
-      <w:bookmarkStart w:id="6" w:name="_GoBack"/>
-      <w:bookmarkEnd w:id="6"/>
     </w:p>
     <w:p>
       <w:pPr>
@@ -26099,7 +26038,7 @@
 </file>
 
 <file path=customXml/itemProps1.xml><?xml version="1.0" encoding="utf-8"?>
-<ds:datastoreItem xmlns:ds="http://schemas.openxmlformats.org/officeDocument/2006/customXml" ds:itemID="{FC576ABD-7953-44E8-B8C1-C26BB46CA275}">
+<ds:datastoreItem xmlns:ds="http://schemas.openxmlformats.org/officeDocument/2006/customXml" ds:itemID="{71F583F3-0315-4048-883F-EA984F2748C4}">
   <ds:schemaRefs>
     <ds:schemaRef ds:uri="http://schemas.openxmlformats.org/officeDocument/2006/bibliography"/>
   </ds:schemaRefs>

</xml_diff>

<commit_message>
bab 3 in progress
</commit_message>
<xml_diff>
--- a/Dokumen-Skripsi/Bab 2.docx
+++ b/Dokumen-Skripsi/Bab 2.docx
@@ -19,24 +19,9 @@
       <w:bookmarkStart w:id="0" w:name="_oxhns5eam8qo" w:colFirst="0" w:colLast="0"/>
       <w:bookmarkEnd w:id="0"/>
       <w:r>
-        <w:t>LANDASAN TEORI</w:t>
-      </w:r>
-    </w:p>
-    <w:p>
-      <w:pPr>
-        <w:pStyle w:val="ListParagraph"/>
-        <w:numPr>
-          <w:ilvl w:val="0"/>
-          <w:numId w:val="6"/>
-        </w:numPr>
-        <w:contextualSpacing w:val="0"/>
-        <w:outlineLvl w:val="1"/>
-        <w:rPr>
-          <w:b/>
-          <w:vanish/>
-        </w:rPr>
-      </w:pPr>
-      <w:bookmarkStart w:id="1" w:name="_l81slznwya42" w:colFirst="0" w:colLast="0"/>
+        <w:t>TINJAUAN PUSTAKA</w:t>
+      </w:r>
+      <w:bookmarkStart w:id="1" w:name="_GoBack"/>
       <w:bookmarkEnd w:id="1"/>
     </w:p>
     <w:p>
@@ -53,6 +38,23 @@
           <w:vanish/>
         </w:rPr>
       </w:pPr>
+      <w:bookmarkStart w:id="2" w:name="_l81slznwya42" w:colFirst="0" w:colLast="0"/>
+      <w:bookmarkEnd w:id="2"/>
+    </w:p>
+    <w:p>
+      <w:pPr>
+        <w:pStyle w:val="ListParagraph"/>
+        <w:numPr>
+          <w:ilvl w:val="0"/>
+          <w:numId w:val="6"/>
+        </w:numPr>
+        <w:contextualSpacing w:val="0"/>
+        <w:outlineLvl w:val="1"/>
+        <w:rPr>
+          <w:b/>
+          <w:vanish/>
+        </w:rPr>
+      </w:pPr>
     </w:p>
     <w:p>
       <w:pPr>
@@ -585,10 +587,10 @@
       <w:pPr>
         <w:pStyle w:val="Heading2"/>
       </w:pPr>
-      <w:bookmarkStart w:id="2" w:name="_2s8eyo1" w:colFirst="0" w:colLast="0"/>
-      <w:bookmarkStart w:id="3" w:name="_44sinio" w:colFirst="0" w:colLast="0"/>
-      <w:bookmarkEnd w:id="2"/>
+      <w:bookmarkStart w:id="3" w:name="_2s8eyo1" w:colFirst="0" w:colLast="0"/>
+      <w:bookmarkStart w:id="4" w:name="_44sinio" w:colFirst="0" w:colLast="0"/>
       <w:bookmarkEnd w:id="3"/>
+      <w:bookmarkEnd w:id="4"/>
       <w:proofErr w:type="spellStart"/>
       <w:r>
         <w:t>Sistem</w:t>
@@ -14046,8 +14048,8 @@
       <w:pPr>
         <w:pStyle w:val="Heading2"/>
       </w:pPr>
-      <w:bookmarkStart w:id="4" w:name="_4d34og8" w:colFirst="0" w:colLast="0"/>
-      <w:bookmarkEnd w:id="4"/>
+      <w:bookmarkStart w:id="5" w:name="_4d34og8" w:colFirst="0" w:colLast="0"/>
+      <w:bookmarkEnd w:id="5"/>
       <w:proofErr w:type="spellStart"/>
       <w:r>
         <w:t>Rekayasa</w:t>
@@ -19084,10 +19086,16 @@
       </w:r>
       <w:proofErr w:type="spellEnd"/>
       <w:r>
-        <w:t xml:space="preserve"> lain.</w:t>
-      </w:r>
-      <w:bookmarkStart w:id="5" w:name="_GoBack"/>
-      <w:bookmarkEnd w:id="5"/>
+        <w:t xml:space="preserve"> </w:t>
+      </w:r>
+      <w:proofErr w:type="spellStart"/>
+      <w:r>
+        <w:t>lain</w:t>
+      </w:r>
+      <w:proofErr w:type="spellEnd"/>
+      <w:r>
+        <w:t>.</w:t>
+      </w:r>
     </w:p>
     <w:p>
       <w:proofErr w:type="spellStart"/>
@@ -26038,7 +26046,7 @@
 </file>
 
 <file path=customXml/itemProps1.xml><?xml version="1.0" encoding="utf-8"?>
-<ds:datastoreItem xmlns:ds="http://schemas.openxmlformats.org/officeDocument/2006/customXml" ds:itemID="{71F583F3-0315-4048-883F-EA984F2748C4}">
+<ds:datastoreItem xmlns:ds="http://schemas.openxmlformats.org/officeDocument/2006/customXml" ds:itemID="{137C9446-CCAF-4A16-BB8E-7707A67C2412}">
   <ds:schemaRefs>
     <ds:schemaRef ds:uri="http://schemas.openxmlformats.org/officeDocument/2006/bibliography"/>
   </ds:schemaRefs>

</xml_diff>

<commit_message>
revisi pas njaluk ttd lembar pengesahan
</commit_message>
<xml_diff>
--- a/Dokumen-Skripsi/Bab 2.docx
+++ b/Dokumen-Skripsi/Bab 2.docx
@@ -5,8 +5,11 @@
     <w:p>
       <w:pPr>
         <w:pStyle w:val="Heading1"/>
+        <w:ind w:firstLine="0"/>
       </w:pPr>
       <w:bookmarkStart w:id="0" w:name="_Toc170850384"/>
+      <w:bookmarkStart w:id="1" w:name="_GoBack"/>
+      <w:bookmarkEnd w:id="1"/>
       <w:r>
         <w:t>BAB II</w:t>
       </w:r>
@@ -23,8 +26,8 @@
           <w:szCs w:val="32"/>
         </w:rPr>
       </w:pPr>
-      <w:bookmarkStart w:id="1" w:name="_oxhns5eam8qo" w:colFirst="0" w:colLast="0"/>
-      <w:bookmarkEnd w:id="1"/>
+      <w:bookmarkStart w:id="2" w:name="_oxhns5eam8qo" w:colFirst="0" w:colLast="0"/>
+      <w:bookmarkEnd w:id="2"/>
       <w:r>
         <w:rPr>
           <w:b/>
@@ -49,16 +52,16 @@
           <w:vanish/>
         </w:rPr>
       </w:pPr>
-      <w:bookmarkStart w:id="2" w:name="_l81slznwya42" w:colFirst="0" w:colLast="0"/>
-      <w:bookmarkStart w:id="3" w:name="_Toc169642754"/>
-      <w:bookmarkStart w:id="4" w:name="_Toc169647206"/>
-      <w:bookmarkStart w:id="5" w:name="_Toc169648456"/>
-      <w:bookmarkStart w:id="6" w:name="_Toc170850385"/>
-      <w:bookmarkEnd w:id="2"/>
+      <w:bookmarkStart w:id="3" w:name="_l81slznwya42" w:colFirst="0" w:colLast="0"/>
+      <w:bookmarkStart w:id="4" w:name="_Toc169642754"/>
+      <w:bookmarkStart w:id="5" w:name="_Toc169647206"/>
+      <w:bookmarkStart w:id="6" w:name="_Toc169648456"/>
+      <w:bookmarkStart w:id="7" w:name="_Toc170850385"/>
       <w:bookmarkEnd w:id="3"/>
       <w:bookmarkEnd w:id="4"/>
       <w:bookmarkEnd w:id="5"/>
       <w:bookmarkEnd w:id="6"/>
+      <w:bookmarkEnd w:id="7"/>
     </w:p>
     <w:p>
       <w:pPr>
@@ -74,43 +77,43 @@
           <w:vanish/>
         </w:rPr>
       </w:pPr>
-      <w:bookmarkStart w:id="7" w:name="_Toc169642755"/>
-      <w:bookmarkStart w:id="8" w:name="_Toc169647207"/>
-      <w:bookmarkStart w:id="9" w:name="_Toc169648457"/>
-      <w:bookmarkStart w:id="10" w:name="_Toc170850386"/>
-      <w:bookmarkEnd w:id="7"/>
+      <w:bookmarkStart w:id="8" w:name="_Toc169642755"/>
+      <w:bookmarkStart w:id="9" w:name="_Toc169647207"/>
+      <w:bookmarkStart w:id="10" w:name="_Toc169648457"/>
+      <w:bookmarkStart w:id="11" w:name="_Toc170850386"/>
       <w:bookmarkEnd w:id="8"/>
       <w:bookmarkEnd w:id="9"/>
       <w:bookmarkEnd w:id="10"/>
-    </w:p>
-    <w:p>
-      <w:pPr>
-        <w:pStyle w:val="Heading2"/>
-      </w:pPr>
-      <w:bookmarkStart w:id="11" w:name="_Toc170850387"/>
-      <w:r>
-        <w:t>Kursus Mengemudi</w:t>
-      </w:r>
       <w:bookmarkEnd w:id="11"/>
     </w:p>
     <w:p>
-      <w:r>
-        <w:t xml:space="preserve">Lembaga Kursus adalah salah satu penyelenggara pendidikan diluar sekolah resmi (non-formal) untuk mengembangkan kemampuan dan keterampilan diri (Mahdy et al., 2021). Kursus Mengemudi secara spesifik dapat diartikan suatu pendidikan untuk mengembangkan kemampuan dan keterampilan diri dalam mengemudikan kendaraan khususnya mobil. KBBI sendiri mendeskripsikan kursus sebagai pelajaran tentang suatu pengetahuan atau keterampilan, yang diberikan dalam waktu singkat. Atau bisa juga diartikan sebagai lembaga di luar sekolah yang memberikan pelajaran serta pengetahuan atau keterampilan yang diberikan dalam waktu singkat. </w:t>
-      </w:r>
+      <w:pPr>
+        <w:pStyle w:val="Heading2"/>
+      </w:pPr>
+      <w:bookmarkStart w:id="12" w:name="_Toc170850387"/>
+      <w:r>
+        <w:t>Kursus Mengemudi</w:t>
+      </w:r>
+      <w:bookmarkEnd w:id="12"/>
     </w:p>
     <w:p>
+      <w:r>
+        <w:t xml:space="preserve">Lembaga Kursus adalah salah satu penyelenggara pendidikan diluar sekolah resmi (non-formal) untuk mengembangkan kemampuan dan keterampilan diri (Mahdy et al., 2021). Kursus Mengemudi secara spesifik dapat diartikan suatu pendidikan untuk mengembangkan kemampuan dan keterampilan diri dalam mengemudikan kendaraan khususnya mobil. KBBI sendiri mendeskripsikan kursus sebagai pelajaran tentang suatu pengetahuan atau keterampilan, yang diberikan dalam waktu singkat. Atau bisa juga diartikan sebagai lembaga di luar sekolah yang memberikan pelajaran serta pengetahuan atau keterampilan yang diberikan dalam waktu singkat. </w:t>
+      </w:r>
+    </w:p>
+    <w:p>
       <w:pPr>
         <w:pStyle w:val="Heading2"/>
       </w:pPr>
-      <w:bookmarkStart w:id="12" w:name="_2s8eyo1" w:colFirst="0" w:colLast="0"/>
-      <w:bookmarkStart w:id="13" w:name="_44sinio" w:colFirst="0" w:colLast="0"/>
-      <w:bookmarkStart w:id="14" w:name="_Toc170850388"/>
-      <w:bookmarkEnd w:id="12"/>
+      <w:bookmarkStart w:id="13" w:name="_2s8eyo1" w:colFirst="0" w:colLast="0"/>
+      <w:bookmarkStart w:id="14" w:name="_44sinio" w:colFirst="0" w:colLast="0"/>
+      <w:bookmarkStart w:id="15" w:name="_Toc170850388"/>
       <w:bookmarkEnd w:id="13"/>
+      <w:bookmarkEnd w:id="14"/>
       <w:r>
         <w:t>Sistem Informasi Berbasis Web</w:t>
       </w:r>
-      <w:bookmarkEnd w:id="14"/>
+      <w:bookmarkEnd w:id="15"/>
     </w:p>
     <w:p>
       <w:r>
@@ -180,14 +183,14 @@
           <w:vanish/>
         </w:rPr>
       </w:pPr>
-      <w:bookmarkStart w:id="15" w:name="_Toc169642758"/>
-      <w:bookmarkStart w:id="16" w:name="_Toc169647210"/>
-      <w:bookmarkStart w:id="17" w:name="_Toc169648460"/>
-      <w:bookmarkStart w:id="18" w:name="_Toc170850389"/>
-      <w:bookmarkEnd w:id="15"/>
+      <w:bookmarkStart w:id="16" w:name="_Toc169642758"/>
+      <w:bookmarkStart w:id="17" w:name="_Toc169647210"/>
+      <w:bookmarkStart w:id="18" w:name="_Toc169648460"/>
+      <w:bookmarkStart w:id="19" w:name="_Toc170850389"/>
       <w:bookmarkEnd w:id="16"/>
       <w:bookmarkEnd w:id="17"/>
       <w:bookmarkEnd w:id="18"/>
+      <w:bookmarkEnd w:id="19"/>
     </w:p>
     <w:p>
       <w:pPr>
@@ -207,14 +210,14 @@
           <w:vanish/>
         </w:rPr>
       </w:pPr>
-      <w:bookmarkStart w:id="19" w:name="_Toc169642759"/>
-      <w:bookmarkStart w:id="20" w:name="_Toc169647211"/>
-      <w:bookmarkStart w:id="21" w:name="_Toc169648461"/>
-      <w:bookmarkStart w:id="22" w:name="_Toc170850390"/>
-      <w:bookmarkEnd w:id="19"/>
+      <w:bookmarkStart w:id="20" w:name="_Toc169642759"/>
+      <w:bookmarkStart w:id="21" w:name="_Toc169647211"/>
+      <w:bookmarkStart w:id="22" w:name="_Toc169648461"/>
+      <w:bookmarkStart w:id="23" w:name="_Toc170850390"/>
       <w:bookmarkEnd w:id="20"/>
       <w:bookmarkEnd w:id="21"/>
       <w:bookmarkEnd w:id="22"/>
+      <w:bookmarkEnd w:id="23"/>
     </w:p>
     <w:p>
       <w:pPr>
@@ -234,14 +237,14 @@
           <w:vanish/>
         </w:rPr>
       </w:pPr>
-      <w:bookmarkStart w:id="23" w:name="_Toc169642760"/>
-      <w:bookmarkStart w:id="24" w:name="_Toc169647212"/>
-      <w:bookmarkStart w:id="25" w:name="_Toc169648462"/>
-      <w:bookmarkStart w:id="26" w:name="_Toc170850391"/>
-      <w:bookmarkEnd w:id="23"/>
+      <w:bookmarkStart w:id="24" w:name="_Toc169642760"/>
+      <w:bookmarkStart w:id="25" w:name="_Toc169647212"/>
+      <w:bookmarkStart w:id="26" w:name="_Toc169648462"/>
+      <w:bookmarkStart w:id="27" w:name="_Toc170850391"/>
       <w:bookmarkEnd w:id="24"/>
       <w:bookmarkEnd w:id="25"/>
       <w:bookmarkEnd w:id="26"/>
+      <w:bookmarkEnd w:id="27"/>
     </w:p>
     <w:p>
       <w:pPr>
@@ -261,100 +264,46 @@
           <w:vanish/>
         </w:rPr>
       </w:pPr>
-      <w:bookmarkStart w:id="27" w:name="_Toc169642761"/>
-      <w:bookmarkStart w:id="28" w:name="_Toc169647213"/>
-      <w:bookmarkStart w:id="29" w:name="_Toc169648463"/>
-      <w:bookmarkStart w:id="30" w:name="_Toc170850392"/>
-      <w:bookmarkEnd w:id="27"/>
+      <w:bookmarkStart w:id="28" w:name="_Toc169642761"/>
+      <w:bookmarkStart w:id="29" w:name="_Toc169647213"/>
+      <w:bookmarkStart w:id="30" w:name="_Toc169648463"/>
+      <w:bookmarkStart w:id="31" w:name="_Toc170850392"/>
       <w:bookmarkEnd w:id="28"/>
       <w:bookmarkEnd w:id="29"/>
       <w:bookmarkEnd w:id="30"/>
-    </w:p>
-    <w:p>
-      <w:pPr>
-        <w:pStyle w:val="Heading3"/>
-      </w:pPr>
-      <w:bookmarkStart w:id="31" w:name="_Toc170850393"/>
-      <w:r>
-        <w:rPr>
-          <w:i/>
-        </w:rPr>
-        <w:t xml:space="preserve">Hyper Text Markup Language </w:t>
-      </w:r>
-      <w:r>
-        <w:t>(HTML)</w:t>
-      </w:r>
       <w:bookmarkEnd w:id="31"/>
     </w:p>
     <w:p>
-      <w:r>
-        <w:t xml:space="preserve">HTML adalah salah satu istilah pemrograman yang paling dikenal oleh masyarakat umum, namun, banyak perdebatan yang mengatakan bahwa sebenarnya HTML bukanlah sebuah bahasa pemrograman. Ada juga beberapa orang yang beranggapan bahwa karena dalam menulis HTML diperlukan setidaknya pemahaman dasar tentang pemrograman, maka HTML dianggap sebagai bahasa pemrograman. Mengacu dari jurnal yang ditulis oleh (Sari et al., 2022) HTML merupakan salah satu bahasa pemrograman yang digunakan untuk membuat website. HTML biasa ditulis untuk membantu perancangan struktur dasar halaman website atau bisa juga dianggap sebagai pondasi awal untuk menyusun kerangka halaman website secara lebih terstruktur sebelum masuk ke tahap desain dan fungsionalitas. </w:t>
-      </w:r>
-    </w:p>
-    <w:p>
       <w:pPr>
         <w:pStyle w:val="Heading3"/>
       </w:pPr>
-      <w:bookmarkStart w:id="32" w:name="_Toc170850394"/>
-      <w:r>
-        <w:rPr>
-          <w:i/>
-        </w:rPr>
-        <w:t xml:space="preserve">Cascading Style Sheet </w:t>
-      </w:r>
-      <w:r>
-        <w:t>(CSS)</w:t>
+      <w:bookmarkStart w:id="32" w:name="_Toc170850393"/>
+      <w:r>
+        <w:rPr>
+          <w:i/>
+        </w:rPr>
+        <w:t xml:space="preserve">Hyper Text Markup Language </w:t>
+      </w:r>
+      <w:r>
+        <w:t>(HTML)</w:t>
       </w:r>
       <w:bookmarkEnd w:id="32"/>
     </w:p>
     <w:p>
       <w:r>
-        <w:t xml:space="preserve">Pada era modern saat ini, hampir tidak bisa kita temui rangkaian kode HTML tanpa dilengkapi CSS. Menurut (Sari et al., 2022) CSS adalah bahasa pemrograman yang ditujukan untuk memberikan modifikasi tampilan elemen-elemen web seperti </w:t>
-      </w:r>
-      <w:r>
-        <w:rPr>
-          <w:i/>
-        </w:rPr>
-        <w:t xml:space="preserve">font, outline, background, </w:t>
-      </w:r>
-      <w:r>
-        <w:t xml:space="preserve">menyesuaikan tampilan website dengan ukuran layar, </w:t>
-      </w:r>
-      <w:r>
-        <w:lastRenderedPageBreak/>
-        <w:t xml:space="preserve">dan sebagainya. Jika HTML digunakan untuk menempatkan konten-konten apa saja yang ingin ditampilkan pada sebuah halaman web, CSS digunakan untuk memberikan pemahaman kepada mesin untuk melakukan modifikasi terhadap tampilan elemen dan penataan tata letak lebih lanjut. </w:t>
+        <w:t xml:space="preserve">HTML adalah salah satu istilah pemrograman yang paling dikenal oleh masyarakat umum, namun, banyak perdebatan yang mengatakan bahwa sebenarnya HTML bukanlah sebuah bahasa pemrograman. Ada juga beberapa orang yang beranggapan bahwa karena dalam menulis HTML diperlukan setidaknya pemahaman dasar tentang pemrograman, maka HTML dianggap sebagai bahasa pemrograman. Mengacu dari jurnal yang ditulis oleh (Sari et al., 2022) HTML merupakan salah satu bahasa pemrograman yang digunakan untuk membuat website. HTML biasa ditulis untuk membantu perancangan struktur dasar halaman website atau bisa juga dianggap sebagai pondasi awal untuk menyusun kerangka halaman website secara lebih terstruktur sebelum masuk ke tahap desain dan fungsionalitas. </w:t>
       </w:r>
     </w:p>
     <w:p>
-      <w:r>
-        <w:t>Karena sejatinya, HTML tidak dirancang untuk menentukan aspek visual pada sebuah desain website. Sebab, fokus utama dari HTML adalah membagi struktur sebuah halaman website. Oleh karena itu, dikenalkan skrip “pendamping” untuk memperindah tag-tag HTML yaitu CSS. Selain itu, tujuan penggunaan CSS adalah untuk memberikan kesan konsisten di seluruh website.</w:t>
-      </w:r>
-    </w:p>
-    <w:p>
       <w:pPr>
         <w:pStyle w:val="Heading3"/>
       </w:pPr>
-      <w:bookmarkStart w:id="33" w:name="_Toc170850395"/>
-      <w:r>
-        <w:rPr>
-          <w:iCs w:val="0"/>
-        </w:rPr>
-        <w:t>Tailwind</w:t>
-      </w:r>
-      <w:r>
-        <w:rPr>
-          <w:i/>
-        </w:rPr>
-        <w:t xml:space="preserve"> </w:t>
-      </w:r>
-      <w:r>
-        <w:t xml:space="preserve">CSS </w:t>
-      </w:r>
-      <w:r>
-        <w:rPr>
-          <w:i/>
-        </w:rPr>
-        <w:t xml:space="preserve">Framework </w:t>
+      <w:bookmarkStart w:id="33" w:name="_Toc170850394"/>
+      <w:r>
+        <w:rPr>
+          <w:i/>
+        </w:rPr>
+        <w:t xml:space="preserve">Cascading Style Sheet </w:t>
       </w:r>
       <w:r>
         <w:t>(CSS)</w:t>
@@ -363,430 +312,382 @@
     </w:p>
     <w:p>
       <w:r>
-        <w:t xml:space="preserve">(Somi, M., 2023)  dalam jurnalnya menjelaskan bahwa </w:t>
-      </w:r>
-      <w:r>
-        <w:rPr>
-          <w:i/>
-          <w:iCs/>
-        </w:rPr>
-        <w:t>Framework</w:t>
-      </w:r>
-      <w:r>
-        <w:t xml:space="preserve"> </w:t>
-      </w:r>
-      <w:r>
-        <w:rPr>
-          <w:i/>
-          <w:iCs/>
-        </w:rPr>
-        <w:t>Tailwind</w:t>
-      </w:r>
-      <w:r>
-        <w:rPr>
-          <w:i/>
-          <w:iCs/>
-        </w:rPr>
-        <w:t xml:space="preserve"> </w:t>
-      </w:r>
-      <w:r>
-        <w:t xml:space="preserve">CSS adalah </w:t>
-      </w:r>
-      <w:r>
-        <w:rPr>
-          <w:i/>
-          <w:iCs/>
-        </w:rPr>
-        <w:t xml:space="preserve">framework </w:t>
-      </w:r>
-      <w:r>
-        <w:t xml:space="preserve">CSS yang mengutamakan penggunaan kelas utilitas yang paling populer dan bertujuan untuk membangun tampilan antarmuka khusus dengan cepat dan mudah. Maksudnya, berbeda dengan </w:t>
-      </w:r>
-      <w:r>
-        <w:rPr>
-          <w:i/>
-          <w:iCs/>
-        </w:rPr>
-        <w:t>Bootstrap</w:t>
-      </w:r>
-      <w:r>
-        <w:t xml:space="preserve"> yang tergolong </w:t>
-      </w:r>
-      <w:r>
-        <w:rPr>
-          <w:i/>
-          <w:iCs/>
-        </w:rPr>
-        <w:t>framework</w:t>
-      </w:r>
-      <w:r>
-        <w:t xml:space="preserve"> UI </w:t>
-      </w:r>
-      <w:r>
-        <w:rPr>
-          <w:i/>
-          <w:iCs/>
-        </w:rPr>
-        <w:t>kits</w:t>
-      </w:r>
-      <w:r>
-        <w:t xml:space="preserve">, </w:t>
-      </w:r>
-      <w:r>
-        <w:rPr>
-          <w:i/>
-          <w:iCs/>
-        </w:rPr>
-        <w:t xml:space="preserve">tailwind </w:t>
-      </w:r>
-      <w:r>
-        <w:t xml:space="preserve">tidak menyediakan komponen-komponen siap pakai. </w:t>
-      </w:r>
-      <w:r>
-        <w:rPr>
-          <w:i/>
-          <w:iCs/>
-        </w:rPr>
-        <w:t>Tailwind</w:t>
-      </w:r>
-      <w:r>
-        <w:rPr>
-          <w:i/>
-          <w:iCs/>
-        </w:rPr>
-        <w:t xml:space="preserve"> </w:t>
-      </w:r>
-      <w:r>
-        <w:t xml:space="preserve">tidak mempunyai tema bawaan. Dengan </w:t>
-      </w:r>
-      <w:r>
-        <w:rPr>
-          <w:i/>
-          <w:iCs/>
-        </w:rPr>
-        <w:t>tailwind</w:t>
-      </w:r>
-      <w:r>
-        <w:t xml:space="preserve">, kita memberikan </w:t>
-      </w:r>
-      <w:r>
-        <w:rPr>
-          <w:i/>
-          <w:iCs/>
-        </w:rPr>
-        <w:t>style</w:t>
-      </w:r>
-      <w:r>
-        <w:rPr>
-          <w:i/>
-          <w:iCs/>
-        </w:rPr>
-        <w:t xml:space="preserve"> </w:t>
-      </w:r>
-      <w:r>
-        <w:t xml:space="preserve">dengan mengetikkan kelas-kelas yang sudah ditentukan sebelumnya ke kodingan HTML yang kita kerjakan. </w:t>
+        <w:t xml:space="preserve">Pada era modern saat ini, hampir tidak bisa kita temui rangkaian kode HTML tanpa dilengkapi CSS. Menurut (Sari et al., 2022) CSS adalah bahasa pemrograman yang ditujukan untuk memberikan modifikasi tampilan elemen-elemen web seperti </w:t>
+      </w:r>
+      <w:r>
+        <w:rPr>
+          <w:i/>
+        </w:rPr>
+        <w:t xml:space="preserve">font, outline, background, </w:t>
+      </w:r>
+      <w:r>
+        <w:t xml:space="preserve">menyesuaikan tampilan website dengan ukuran layar, </w:t>
+      </w:r>
+      <w:r>
+        <w:lastRenderedPageBreak/>
+        <w:t xml:space="preserve">dan sebagainya. Jika HTML digunakan untuk menempatkan konten-konten apa saja yang ingin ditampilkan pada sebuah halaman web, CSS digunakan untuk memberikan pemahaman kepada mesin untuk melakukan modifikasi terhadap tampilan elemen dan penataan tata letak lebih lanjut. </w:t>
       </w:r>
     </w:p>
     <w:p>
       <w:r>
-        <w:t xml:space="preserve">Lebih lanjut lagi, (Somi, M., 2023) menjelaskan bahwa dengan menggunakan </w:t>
-      </w:r>
-      <w:r>
-        <w:rPr>
-          <w:i/>
-          <w:iCs/>
-        </w:rPr>
-        <w:t>tailwind</w:t>
-      </w:r>
-      <w:r>
-        <w:t xml:space="preserve">, memberikan kita kemampuan untuk mempercepat proses pemrograman tanpa kita harus menulis kode CSS di </w:t>
-      </w:r>
-      <w:r>
-        <w:rPr>
-          <w:i/>
-          <w:iCs/>
-        </w:rPr>
-        <w:t xml:space="preserve">file </w:t>
-      </w:r>
-      <w:r>
-        <w:t xml:space="preserve">lain melainkan, menulisnya secara bersamaan di kode markup HTML. Selain itu, </w:t>
-      </w:r>
-      <w:r>
-        <w:rPr>
-          <w:i/>
-          <w:iCs/>
-        </w:rPr>
-        <w:t xml:space="preserve">tailwind </w:t>
-      </w:r>
-      <w:r>
-        <w:t xml:space="preserve">memberikan kita kemampuan untuk melakukan kustomisasi secara penuh sesuai keinginan kita. Efek samping dari menggunakan </w:t>
-      </w:r>
-      <w:r>
-        <w:rPr>
-          <w:i/>
-          <w:iCs/>
-        </w:rPr>
-        <w:t>tailwind</w:t>
-      </w:r>
-      <w:r>
-        <w:t xml:space="preserve"> adalah kode HTML yang dihasilkan akan jauh lebih panjang  </w:t>
+        <w:t>Karena sejatinya, HTML tidak dirancang untuk menentukan aspek visual pada sebuah desain website. Sebab, fokus utama dari HTML adalah membagi struktur sebuah halaman website. Oleh karena itu, dikenalkan skrip “pendamping” untuk memperindah tag-tag HTML yaitu CSS. Selain itu, tujuan penggunaan CSS adalah untuk memberikan kesan konsisten di seluruh website.</w:t>
       </w:r>
     </w:p>
     <w:p>
       <w:pPr>
         <w:pStyle w:val="Heading3"/>
       </w:pPr>
-      <w:bookmarkStart w:id="34" w:name="_Toc170850396"/>
-      <w:r>
-        <w:lastRenderedPageBreak/>
-        <w:t>Javascript</w:t>
+      <w:bookmarkStart w:id="34" w:name="_Toc170850395"/>
+      <w:r>
+        <w:rPr>
+          <w:iCs w:val="0"/>
+        </w:rPr>
+        <w:t>Tailwind</w:t>
+      </w:r>
+      <w:r>
+        <w:rPr>
+          <w:i/>
+        </w:rPr>
+        <w:t xml:space="preserve"> </w:t>
+      </w:r>
+      <w:r>
+        <w:t xml:space="preserve">CSS </w:t>
+      </w:r>
+      <w:r>
+        <w:rPr>
+          <w:i/>
+        </w:rPr>
+        <w:t xml:space="preserve">Framework </w:t>
+      </w:r>
+      <w:r>
+        <w:t>(CSS)</w:t>
       </w:r>
       <w:bookmarkEnd w:id="34"/>
     </w:p>
     <w:p>
       <w:r>
-        <w:t xml:space="preserve">Halaman website yang dihasilkan dari hanya menggunakan bahasa HTML &amp; CSS cenderung statis dan kurang menarik. Untuk membuat tampilan yang lebih dinamis diciptakan sebuah bahasa pemrograman baru demi mengatasi kekurangan ini, yakni </w:t>
-      </w:r>
-      <w:r>
-        <w:rPr>
-          <w:i/>
-        </w:rPr>
-        <w:t>Javascript</w:t>
-      </w:r>
-      <w:r>
-        <w:t xml:space="preserve">. Sebagai referensi, (Noviantoro et al., 2022) menjelaskan bahwa </w:t>
-      </w:r>
-      <w:r>
-        <w:rPr>
-          <w:i/>
-        </w:rPr>
-        <w:t xml:space="preserve">Javascript </w:t>
-      </w:r>
-      <w:r>
-        <w:t xml:space="preserve">adalah salah satu bahasa pemrograman yang digunakan untuk dapat berjalan di web browser. Pada awal pengembangan bahasa pemrograman ini sempat disebut dengan nama </w:t>
-      </w:r>
-      <w:r>
-        <w:rPr>
-          <w:i/>
-        </w:rPr>
-        <w:t>Mocha</w:t>
-      </w:r>
-      <w:r>
-        <w:t xml:space="preserve">, kemudian berubah penamaannya menjadi </w:t>
-      </w:r>
-      <w:r>
-        <w:rPr>
-          <w:i/>
-        </w:rPr>
-        <w:t>Live-Script</w:t>
-      </w:r>
-      <w:r>
-        <w:t xml:space="preserve">, dimana ketika masa rilis, diubah lagi menjadi </w:t>
-      </w:r>
-      <w:r>
-        <w:rPr>
-          <w:i/>
-        </w:rPr>
-        <w:t>Javascript</w:t>
-      </w:r>
-      <w:r>
-        <w:t xml:space="preserve">. Lebih jauh lagi dijelaskan bahwa </w:t>
-      </w:r>
-      <w:r>
-        <w:rPr>
-          <w:i/>
-        </w:rPr>
-        <w:t xml:space="preserve">Javascript </w:t>
-      </w:r>
-      <w:r>
-        <w:t xml:space="preserve">adalah </w:t>
-      </w:r>
-      <w:r>
-        <w:rPr>
-          <w:i/>
-        </w:rPr>
-        <w:t xml:space="preserve">script </w:t>
-      </w:r>
-      <w:r>
-        <w:t xml:space="preserve">program berbasis </w:t>
-      </w:r>
-      <w:r>
-        <w:rPr>
-          <w:i/>
-        </w:rPr>
-        <w:t>client</w:t>
-      </w:r>
-      <w:r>
-        <w:t xml:space="preserve"> yang dieksekusi oleh browser sehingga membuat halaman web melakukan tugas-tugas tambahan yang tidak bisa dilakukan hanya dengan memanfaatkan HTML biasa. Selain alasan yang kami sebut diatas, beberapa interaksi yang ingin kami munculkan pada aplikasi ini tidak dapat diselesaikan hanya dengan menggunakan HTML dan CSS.</w:t>
+        <w:t xml:space="preserve">(Somi, M., 2023)  dalam jurnalnya menjelaskan bahwa </w:t>
+      </w:r>
+      <w:r>
+        <w:rPr>
+          <w:i/>
+          <w:iCs/>
+        </w:rPr>
+        <w:t>Framework</w:t>
+      </w:r>
+      <w:r>
+        <w:t xml:space="preserve"> </w:t>
+      </w:r>
+      <w:r>
+        <w:rPr>
+          <w:i/>
+          <w:iCs/>
+        </w:rPr>
+        <w:t>Tailwind</w:t>
+      </w:r>
+      <w:r>
+        <w:rPr>
+          <w:i/>
+          <w:iCs/>
+        </w:rPr>
+        <w:t xml:space="preserve"> </w:t>
+      </w:r>
+      <w:r>
+        <w:t xml:space="preserve">CSS adalah </w:t>
+      </w:r>
+      <w:r>
+        <w:rPr>
+          <w:i/>
+          <w:iCs/>
+        </w:rPr>
+        <w:t xml:space="preserve">framework </w:t>
+      </w:r>
+      <w:r>
+        <w:t xml:space="preserve">CSS yang mengutamakan penggunaan kelas utilitas yang paling populer dan bertujuan untuk membangun tampilan antarmuka khusus dengan cepat dan mudah. Maksudnya, berbeda dengan </w:t>
+      </w:r>
+      <w:r>
+        <w:rPr>
+          <w:i/>
+          <w:iCs/>
+        </w:rPr>
+        <w:t>Bootstrap</w:t>
+      </w:r>
+      <w:r>
+        <w:t xml:space="preserve"> yang tergolong </w:t>
+      </w:r>
+      <w:r>
+        <w:rPr>
+          <w:i/>
+          <w:iCs/>
+        </w:rPr>
+        <w:t>framework</w:t>
+      </w:r>
+      <w:r>
+        <w:t xml:space="preserve"> UI </w:t>
+      </w:r>
+      <w:r>
+        <w:rPr>
+          <w:i/>
+          <w:iCs/>
+        </w:rPr>
+        <w:t>kits</w:t>
+      </w:r>
+      <w:r>
+        <w:t xml:space="preserve">, </w:t>
+      </w:r>
+      <w:r>
+        <w:rPr>
+          <w:i/>
+          <w:iCs/>
+        </w:rPr>
+        <w:t xml:space="preserve">tailwind </w:t>
+      </w:r>
+      <w:r>
+        <w:t xml:space="preserve">tidak menyediakan komponen-komponen siap pakai. </w:t>
+      </w:r>
+      <w:r>
+        <w:rPr>
+          <w:i/>
+          <w:iCs/>
+        </w:rPr>
+        <w:t>Tailwind</w:t>
+      </w:r>
+      <w:r>
+        <w:rPr>
+          <w:i/>
+          <w:iCs/>
+        </w:rPr>
+        <w:t xml:space="preserve"> </w:t>
+      </w:r>
+      <w:r>
+        <w:t xml:space="preserve">tidak mempunyai tema bawaan. Dengan </w:t>
+      </w:r>
+      <w:r>
+        <w:rPr>
+          <w:i/>
+          <w:iCs/>
+        </w:rPr>
+        <w:t>tailwind</w:t>
+      </w:r>
+      <w:r>
+        <w:t xml:space="preserve">, kita memberikan </w:t>
+      </w:r>
+      <w:r>
+        <w:rPr>
+          <w:i/>
+          <w:iCs/>
+        </w:rPr>
+        <w:t>style</w:t>
+      </w:r>
+      <w:r>
+        <w:rPr>
+          <w:i/>
+          <w:iCs/>
+        </w:rPr>
+        <w:t xml:space="preserve"> </w:t>
+      </w:r>
+      <w:r>
+        <w:t xml:space="preserve">dengan mengetikkan kelas-kelas yang sudah ditentukan sebelumnya ke kodingan HTML yang kita kerjakan. </w:t>
       </w:r>
     </w:p>
     <w:p>
+      <w:r>
+        <w:t xml:space="preserve">Lebih lanjut lagi, (Somi, M., 2023) menjelaskan bahwa dengan menggunakan </w:t>
+      </w:r>
+      <w:r>
+        <w:rPr>
+          <w:i/>
+          <w:iCs/>
+        </w:rPr>
+        <w:t>tailwind</w:t>
+      </w:r>
+      <w:r>
+        <w:t xml:space="preserve">, memberikan kita kemampuan untuk mempercepat proses pemrograman tanpa kita harus menulis kode CSS di </w:t>
+      </w:r>
+      <w:r>
+        <w:rPr>
+          <w:i/>
+          <w:iCs/>
+        </w:rPr>
+        <w:t xml:space="preserve">file </w:t>
+      </w:r>
+      <w:r>
+        <w:t xml:space="preserve">lain melainkan, menulisnya secara bersamaan di kode markup HTML. Selain itu, </w:t>
+      </w:r>
+      <w:r>
+        <w:rPr>
+          <w:i/>
+          <w:iCs/>
+        </w:rPr>
+        <w:t xml:space="preserve">tailwind </w:t>
+      </w:r>
+      <w:r>
+        <w:t xml:space="preserve">memberikan kita kemampuan untuk melakukan kustomisasi secara penuh sesuai keinginan kita. Efek samping dari menggunakan </w:t>
+      </w:r>
+      <w:r>
+        <w:rPr>
+          <w:i/>
+          <w:iCs/>
+        </w:rPr>
+        <w:t>tailwind</w:t>
+      </w:r>
+      <w:r>
+        <w:t xml:space="preserve"> adalah kode HTML yang dihasilkan akan jauh lebih panjang  </w:t>
+      </w:r>
+    </w:p>
+    <w:p>
       <w:pPr>
         <w:pStyle w:val="Heading3"/>
       </w:pPr>
-      <w:bookmarkStart w:id="35" w:name="_Toc170850397"/>
-      <w:r>
-        <w:t>jQuery</w:t>
+      <w:bookmarkStart w:id="35" w:name="_Toc170850396"/>
+      <w:r>
+        <w:lastRenderedPageBreak/>
+        <w:t>Javascript</w:t>
       </w:r>
       <w:bookmarkEnd w:id="35"/>
     </w:p>
     <w:p>
       <w:r>
-        <w:t xml:space="preserve">(Sahrudin A. et al., 2023) menyebutkan pada jurnalnya menjelaskan jQuery sebagai berikut. Pada tahun 2006, John Resig memperkenalkan jQuery, sebuah </w:t>
-      </w:r>
-      <w:r>
-        <w:rPr>
-          <w:i/>
-          <w:iCs/>
-        </w:rPr>
-        <w:t xml:space="preserve">library </w:t>
-      </w:r>
-      <w:r>
-        <w:t xml:space="preserve">Javascript yang revolusioner. Sebelum hadirnya jQuery, para pengembang perangkat lunak harus menulis kode Javascript yang kompatibel dengan berbagai macam </w:t>
-      </w:r>
-      <w:r>
-        <w:rPr>
-          <w:i/>
-          <w:iCs/>
-        </w:rPr>
-        <w:t>browser</w:t>
-      </w:r>
-      <w:r>
-        <w:t xml:space="preserve">. jQuery hadir sebagai terobosan, memberikan para pengembang perangkat lunak kemampuan untuk menulis kode Javascript yang ringkas, mudah dipahami, serta dapat dieksekusi di berbagai </w:t>
-      </w:r>
-      <w:r>
-        <w:rPr>
-          <w:i/>
-          <w:iCs/>
-        </w:rPr>
-        <w:t>browser</w:t>
-      </w:r>
-      <w:r>
-        <w:t xml:space="preserve">. </w:t>
+        <w:t xml:space="preserve">Halaman website yang dihasilkan dari hanya menggunakan bahasa HTML &amp; CSS cenderung statis dan kurang menarik. Untuk membuat tampilan yang lebih dinamis diciptakan sebuah bahasa pemrograman baru demi mengatasi kekurangan ini, yakni </w:t>
+      </w:r>
+      <w:r>
+        <w:rPr>
+          <w:i/>
+        </w:rPr>
+        <w:t>Javascript</w:t>
+      </w:r>
+      <w:r>
+        <w:t xml:space="preserve">. Sebagai referensi, (Noviantoro et al., 2022) menjelaskan bahwa </w:t>
+      </w:r>
+      <w:r>
+        <w:rPr>
+          <w:i/>
+        </w:rPr>
+        <w:t xml:space="preserve">Javascript </w:t>
+      </w:r>
+      <w:r>
+        <w:t xml:space="preserve">adalah salah satu bahasa pemrograman yang digunakan untuk dapat berjalan di web browser. Pada awal pengembangan bahasa pemrograman ini sempat disebut dengan nama </w:t>
+      </w:r>
+      <w:r>
+        <w:rPr>
+          <w:i/>
+        </w:rPr>
+        <w:t>Mocha</w:t>
+      </w:r>
+      <w:r>
+        <w:t xml:space="preserve">, kemudian berubah penamaannya menjadi </w:t>
+      </w:r>
+      <w:r>
+        <w:rPr>
+          <w:i/>
+        </w:rPr>
+        <w:t>Live-Script</w:t>
+      </w:r>
+      <w:r>
+        <w:t xml:space="preserve">, dimana ketika masa rilis, diubah lagi menjadi </w:t>
+      </w:r>
+      <w:r>
+        <w:rPr>
+          <w:i/>
+        </w:rPr>
+        <w:t>Javascript</w:t>
+      </w:r>
+      <w:r>
+        <w:t xml:space="preserve">. Lebih jauh lagi dijelaskan bahwa </w:t>
+      </w:r>
+      <w:r>
+        <w:rPr>
+          <w:i/>
+        </w:rPr>
+        <w:t xml:space="preserve">Javascript </w:t>
+      </w:r>
+      <w:r>
+        <w:t xml:space="preserve">adalah </w:t>
+      </w:r>
+      <w:r>
+        <w:rPr>
+          <w:i/>
+        </w:rPr>
+        <w:t xml:space="preserve">script </w:t>
+      </w:r>
+      <w:r>
+        <w:t xml:space="preserve">program berbasis </w:t>
+      </w:r>
+      <w:r>
+        <w:rPr>
+          <w:i/>
+        </w:rPr>
+        <w:t>client</w:t>
+      </w:r>
+      <w:r>
+        <w:t xml:space="preserve"> yang dieksekusi oleh browser sehingga membuat halaman web melakukan tugas-tugas tambahan yang tidak bisa dilakukan hanya dengan memanfaatkan HTML biasa. Selain alasan yang kami sebut diatas, beberapa interaksi yang ingin kami munculkan pada aplikasi ini tidak dapat diselesaikan hanya dengan menggunakan HTML dan CSS.</w:t>
       </w:r>
     </w:p>
     <w:p>
       <w:pPr>
         <w:pStyle w:val="Heading3"/>
       </w:pPr>
-      <w:bookmarkStart w:id="36" w:name="_Toc170850398"/>
-      <w:r>
-        <w:t>MySQL</w:t>
+      <w:bookmarkStart w:id="36" w:name="_Toc170850397"/>
+      <w:r>
+        <w:t>jQuery</w:t>
       </w:r>
       <w:bookmarkEnd w:id="36"/>
     </w:p>
     <w:p>
       <w:r>
-        <w:t xml:space="preserve">MySQL merupakan sistem manajemen basis data relasional (RDBMS) yang populer dan banyak digunakan di berbagai platform (Hermiati R. et al., 2021). Dikenal dengan keunggulannya dalam mendukung skrip PHP, MySQL </w:t>
-      </w:r>
-      <w:r>
-        <w:lastRenderedPageBreak/>
-        <w:t>menawarkan kemudahan integrasi dengan bahasa pemrograman web yang populer ini. Salah satu keunggulan utama MySQL adalah sintaks kuerinya yang sederhana dan mudah dipahami. Bahasa Structured Query Language (SQL) yang digunakan MySQL dirancang dengan intuitif, memungkinkan pengguna untuk mengelola data dengan efektif dan efisien. Selain itu, MySQL terkenal dengan kecepatannya yang luar biasa dalam memproses dan mengakses data. Kecepatan ini menjadikannya pilihan ideal untuk aplikasi web yang membutuhkan performa tinggi dan skalabilitas yang baik.</w:t>
+        <w:t xml:space="preserve">(Sahrudin A. et al., 2023) menyebutkan pada jurnalnya menjelaskan jQuery sebagai berikut. Pada tahun 2006, John Resig memperkenalkan jQuery, sebuah </w:t>
+      </w:r>
+      <w:r>
+        <w:rPr>
+          <w:i/>
+          <w:iCs/>
+        </w:rPr>
+        <w:t xml:space="preserve">library </w:t>
+      </w:r>
+      <w:r>
+        <w:t xml:space="preserve">Javascript yang revolusioner. Sebelum hadirnya jQuery, para pengembang perangkat lunak harus menulis kode Javascript yang kompatibel dengan berbagai macam </w:t>
+      </w:r>
+      <w:r>
+        <w:rPr>
+          <w:i/>
+          <w:iCs/>
+        </w:rPr>
+        <w:t>browser</w:t>
+      </w:r>
+      <w:r>
+        <w:t xml:space="preserve">. jQuery hadir sebagai terobosan, memberikan para pengembang perangkat lunak kemampuan untuk menulis kode Javascript yang ringkas, mudah dipahami, serta dapat dieksekusi di berbagai </w:t>
+      </w:r>
+      <w:r>
+        <w:rPr>
+          <w:i/>
+          <w:iCs/>
+        </w:rPr>
+        <w:t>browser</w:t>
+      </w:r>
+      <w:r>
+        <w:t xml:space="preserve">. </w:t>
       </w:r>
     </w:p>
     <w:p>
       <w:pPr>
         <w:pStyle w:val="Heading3"/>
-        <w:rPr>
-          <w:i/>
-          <w:iCs w:val="0"/>
-        </w:rPr>
-      </w:pPr>
-      <w:bookmarkStart w:id="37" w:name="_Toc170850399"/>
-      <w:r>
-        <w:rPr>
-          <w:i/>
-        </w:rPr>
-        <w:t xml:space="preserve">Hypertext Preprocessor </w:t>
-      </w:r>
-      <w:r>
-        <w:t>(PHP)</w:t>
+      </w:pPr>
+      <w:bookmarkStart w:id="37" w:name="_Toc170850398"/>
+      <w:r>
+        <w:t>MySQL</w:t>
       </w:r>
       <w:bookmarkEnd w:id="37"/>
     </w:p>
     <w:p>
       <w:r>
-        <w:t xml:space="preserve">PHP atau </w:t>
-      </w:r>
-      <w:r>
-        <w:rPr>
-          <w:i/>
-        </w:rPr>
-        <w:t xml:space="preserve">Hypertext Preprocessor </w:t>
-      </w:r>
-      <w:r>
-        <w:t xml:space="preserve">sebagaimana yang dijelaskan (Adrianto S., 2021) adalah sebuah bahasa pemrograman untuk membuat web yang bersifat </w:t>
-      </w:r>
-      <w:r>
-        <w:rPr>
-          <w:i/>
-        </w:rPr>
-        <w:t>server-side</w:t>
-      </w:r>
-      <w:r>
-        <w:t xml:space="preserve"> </w:t>
-      </w:r>
-      <w:r>
-        <w:rPr>
-          <w:i/>
-        </w:rPr>
-        <w:t>scripting</w:t>
-      </w:r>
-      <w:r>
-        <w:t xml:space="preserve">, PHP memungkinkan untuk membuat halaman web bersifat dinamis. Selain itu, PHP membutuhkan </w:t>
-      </w:r>
-      <w:r>
-        <w:rPr>
-          <w:i/>
-        </w:rPr>
-        <w:t xml:space="preserve">Database Management System </w:t>
-      </w:r>
-      <w:r>
-        <w:t>(DBMS) untuk dijalankan secara bersamaan. DBMS yang paling populer di kalangan pelajar pemrograman salah satunya adalah MySQL, namun, PHP juga mendukung DBMS lain seperti Oracle, Microsoft Access, Interbase, D-Base, PostgreSQL, dan DBMS yang lainnya.</w:t>
+        <w:t xml:space="preserve">MySQL merupakan sistem manajemen basis data relasional (RDBMS) yang populer dan banyak digunakan di berbagai platform (Hermiati R. et al., 2021). Dikenal dengan keunggulannya dalam mendukung skrip PHP, MySQL </w:t>
+      </w:r>
+      <w:r>
+        <w:lastRenderedPageBreak/>
+        <w:t>menawarkan kemudahan integrasi dengan bahasa pemrograman web yang populer ini. Salah satu keunggulan utama MySQL adalah sintaks kuerinya yang sederhana dan mudah dipahami. Bahasa Structured Query Language (SQL) yang digunakan MySQL dirancang dengan intuitif, memungkinkan pengguna untuk mengelola data dengan efektif dan efisien. Selain itu, MySQL terkenal dengan kecepatannya yang luar biasa dalam memproses dan mengakses data. Kecepatan ini menjadikannya pilihan ideal untuk aplikasi web yang membutuhkan performa tinggi dan skalabilitas yang baik.</w:t>
       </w:r>
     </w:p>
     <w:p>
-      <w:r>
-        <w:t xml:space="preserve">Satu hal yang mungkin menjadi pertanyaan adalah apabila PHP dikenal dengan </w:t>
-      </w:r>
-      <w:r>
-        <w:rPr>
-          <w:i/>
-        </w:rPr>
-        <w:t>Hypertext Preprocessor</w:t>
-      </w:r>
-      <w:r>
-        <w:t xml:space="preserve">, lalu apa kepanjangan PHP? Menurut tulisan yang diterbitkan melalui web sekawanstudio.com yang ditulis oleh (Miranda R.A., 2023) Pada tahun 1994, ketika Rasmus Lerdorf pertama kali menemukan </w:t>
-      </w:r>
-      <w:r>
-        <w:rPr>
-          <w:i/>
-        </w:rPr>
-        <w:t>hypertext preprocessor</w:t>
-      </w:r>
-      <w:r>
-        <w:t xml:space="preserve">, beliau menggunakannya untuk memantau jumlah pengunjung atau yang sering kita sebut dengan </w:t>
-      </w:r>
-      <w:r>
-        <w:rPr>
-          <w:i/>
-        </w:rPr>
-        <w:t>traffic website</w:t>
-      </w:r>
-      <w:r>
-        <w:t xml:space="preserve"> dari halaman web pribadi nya atau dalam bahasa inggris dikenal dengan </w:t>
-      </w:r>
-      <w:r>
-        <w:rPr>
-          <w:i/>
-        </w:rPr>
-        <w:t>Personal Home Page</w:t>
-      </w:r>
-      <w:r>
-        <w:t>. Alasan tersebutlah yang menyebabkan bahasa pemrograman ini dijuluki sebagai PHP.</w:t>
-      </w:r>
-    </w:p>
-    <w:p>
       <w:pPr>
         <w:pStyle w:val="Heading3"/>
         <w:rPr>
@@ -794,107 +695,209 @@
           <w:iCs w:val="0"/>
         </w:rPr>
       </w:pPr>
-      <w:bookmarkStart w:id="38" w:name="_Toc170850400"/>
-      <w:r>
-        <w:rPr>
-          <w:i/>
-        </w:rPr>
-        <w:lastRenderedPageBreak/>
-        <w:t>Framework</w:t>
-      </w:r>
-      <w:r>
-        <w:t xml:space="preserve"> PHP Laravel</w:t>
+      <w:bookmarkStart w:id="38" w:name="_Toc170850399"/>
+      <w:r>
+        <w:rPr>
+          <w:i/>
+        </w:rPr>
+        <w:t xml:space="preserve">Hypertext Preprocessor </w:t>
+      </w:r>
+      <w:r>
+        <w:t>(PHP)</w:t>
       </w:r>
       <w:bookmarkEnd w:id="38"/>
     </w:p>
     <w:p>
       <w:r>
-        <w:t xml:space="preserve">Menurut penjelasan dari (Subecs, 2021) Laravel merupakan </w:t>
-      </w:r>
-      <w:r>
-        <w:rPr>
-          <w:i/>
-        </w:rPr>
-        <w:t xml:space="preserve">framework </w:t>
-      </w:r>
-      <w:r>
-        <w:t xml:space="preserve">PHP yang paling sering digunakan untuk </w:t>
-      </w:r>
-      <w:r>
-        <w:rPr>
-          <w:i/>
-        </w:rPr>
-        <w:t xml:space="preserve">programmer </w:t>
-      </w:r>
-      <w:r>
-        <w:t xml:space="preserve">pemula dan berpengalaman. Laravel dianggap mampu mengurangi durasi pengembangan sistem perangkat lunak serta mempersiapkan pasar dengan metode PHP berorientasi objek yang lebih modern. </w:t>
-      </w:r>
-      <w:r>
-        <w:rPr>
-          <w:i/>
-        </w:rPr>
-        <w:t xml:space="preserve">Syntax-syntax </w:t>
-      </w:r>
-      <w:r>
-        <w:t xml:space="preserve">ekspresif dan </w:t>
-      </w:r>
-      <w:r>
-        <w:rPr>
-          <w:i/>
-        </w:rPr>
-        <w:t xml:space="preserve">function-function </w:t>
-      </w:r>
-      <w:r>
-        <w:t xml:space="preserve">modern yang dimiliki Laravel disukai oleh para </w:t>
-      </w:r>
-      <w:r>
-        <w:rPr>
-          <w:i/>
-        </w:rPr>
-        <w:t xml:space="preserve">programmer </w:t>
-      </w:r>
-      <w:r>
-        <w:t xml:space="preserve">yang ingin mengembangkan web atau aplikasi yang lebih kompleks. Dengan menggunakan </w:t>
-      </w:r>
-      <w:r>
-        <w:rPr>
-          <w:i/>
-        </w:rPr>
-        <w:t xml:space="preserve">framework </w:t>
-      </w:r>
-      <w:r>
-        <w:t xml:space="preserve">ini diyakini dapat mempermudah proses pengembangan karena Laravel menggunakan sistem paket modular dimana modul-modul yang disediakan saling terkait satu sama lain, dimana kita bisa mengembangkan sistem perangkat lunak yang lebih luas lagi. </w:t>
-      </w:r>
-      <w:r>
-        <w:rPr>
-          <w:i/>
-        </w:rPr>
-        <w:t xml:space="preserve">Framework </w:t>
-      </w:r>
-      <w:r>
-        <w:t xml:space="preserve">ini memberikan kita jalan pintas yang memungkinkan </w:t>
-      </w:r>
-      <w:r>
-        <w:rPr>
-          <w:i/>
-        </w:rPr>
-        <w:t xml:space="preserve">programmer </w:t>
-      </w:r>
-      <w:r>
-        <w:t xml:space="preserve">berkonsentrasi terhadap masalah-masalah yang lebih penting. </w:t>
+        <w:t xml:space="preserve">PHP atau </w:t>
+      </w:r>
+      <w:r>
+        <w:rPr>
+          <w:i/>
+        </w:rPr>
+        <w:t xml:space="preserve">Hypertext Preprocessor </w:t>
+      </w:r>
+      <w:r>
+        <w:t xml:space="preserve">sebagaimana yang dijelaskan (Adrianto S., 2021) adalah sebuah bahasa pemrograman untuk membuat web yang bersifat </w:t>
+      </w:r>
+      <w:r>
+        <w:rPr>
+          <w:i/>
+        </w:rPr>
+        <w:t>server-side</w:t>
+      </w:r>
+      <w:r>
+        <w:t xml:space="preserve"> </w:t>
+      </w:r>
+      <w:r>
+        <w:rPr>
+          <w:i/>
+        </w:rPr>
+        <w:t>scripting</w:t>
+      </w:r>
+      <w:r>
+        <w:t xml:space="preserve">, PHP memungkinkan untuk membuat halaman web bersifat dinamis. Selain itu, PHP membutuhkan </w:t>
+      </w:r>
+      <w:r>
+        <w:rPr>
+          <w:i/>
+        </w:rPr>
+        <w:t xml:space="preserve">Database Management System </w:t>
+      </w:r>
+      <w:r>
+        <w:t>(DBMS) untuk dijalankan secara bersamaan. DBMS yang paling populer di kalangan pelajar pemrograman salah satunya adalah MySQL, namun, PHP juga mendukung DBMS lain seperti Oracle, Microsoft Access, Interbase, D-Base, PostgreSQL, dan DBMS yang lainnya.</w:t>
       </w:r>
     </w:p>
     <w:p>
+      <w:r>
+        <w:t xml:space="preserve">Satu hal yang mungkin menjadi pertanyaan adalah apabila PHP dikenal dengan </w:t>
+      </w:r>
+      <w:r>
+        <w:rPr>
+          <w:i/>
+        </w:rPr>
+        <w:t>Hypertext Preprocessor</w:t>
+      </w:r>
+      <w:r>
+        <w:t xml:space="preserve">, lalu apa kepanjangan PHP? Menurut tulisan yang diterbitkan melalui web sekawanstudio.com yang ditulis oleh (Miranda R.A., 2023) Pada tahun 1994, ketika Rasmus Lerdorf pertama kali menemukan </w:t>
+      </w:r>
+      <w:r>
+        <w:rPr>
+          <w:i/>
+        </w:rPr>
+        <w:t>hypertext preprocessor</w:t>
+      </w:r>
+      <w:r>
+        <w:t xml:space="preserve">, beliau menggunakannya untuk memantau jumlah pengunjung atau yang sering kita sebut dengan </w:t>
+      </w:r>
+      <w:r>
+        <w:rPr>
+          <w:i/>
+        </w:rPr>
+        <w:t>traffic website</w:t>
+      </w:r>
+      <w:r>
+        <w:t xml:space="preserve"> dari halaman web pribadi nya atau dalam bahasa inggris dikenal dengan </w:t>
+      </w:r>
+      <w:r>
+        <w:rPr>
+          <w:i/>
+        </w:rPr>
+        <w:t>Personal Home Page</w:t>
+      </w:r>
+      <w:r>
+        <w:t>. Alasan tersebutlah yang menyebabkan bahasa pemrograman ini dijuluki sebagai PHP.</w:t>
+      </w:r>
+    </w:p>
+    <w:p>
+      <w:pPr>
+        <w:pStyle w:val="Heading3"/>
+        <w:rPr>
+          <w:i/>
+          <w:iCs w:val="0"/>
+        </w:rPr>
+      </w:pPr>
+      <w:bookmarkStart w:id="39" w:name="_Toc170850400"/>
+      <w:r>
+        <w:rPr>
+          <w:i/>
+        </w:rPr>
+        <w:lastRenderedPageBreak/>
+        <w:t>Framework</w:t>
+      </w:r>
+      <w:r>
+        <w:t xml:space="preserve"> PHP Laravel</w:t>
+      </w:r>
+      <w:bookmarkEnd w:id="39"/>
+    </w:p>
+    <w:p>
+      <w:r>
+        <w:t xml:space="preserve">Menurut penjelasan dari (Subecs, 2021) Laravel merupakan </w:t>
+      </w:r>
+      <w:r>
+        <w:rPr>
+          <w:i/>
+        </w:rPr>
+        <w:t xml:space="preserve">framework </w:t>
+      </w:r>
+      <w:r>
+        <w:t xml:space="preserve">PHP yang paling sering digunakan untuk </w:t>
+      </w:r>
+      <w:r>
+        <w:rPr>
+          <w:i/>
+        </w:rPr>
+        <w:t xml:space="preserve">programmer </w:t>
+      </w:r>
+      <w:r>
+        <w:t xml:space="preserve">pemula dan berpengalaman. Laravel dianggap mampu mengurangi durasi pengembangan sistem perangkat lunak serta mempersiapkan pasar dengan metode PHP berorientasi objek yang lebih modern. </w:t>
+      </w:r>
+      <w:r>
+        <w:rPr>
+          <w:i/>
+        </w:rPr>
+        <w:t xml:space="preserve">Syntax-syntax </w:t>
+      </w:r>
+      <w:r>
+        <w:t xml:space="preserve">ekspresif dan </w:t>
+      </w:r>
+      <w:r>
+        <w:rPr>
+          <w:i/>
+        </w:rPr>
+        <w:t xml:space="preserve">function-function </w:t>
+      </w:r>
+      <w:r>
+        <w:t xml:space="preserve">modern yang dimiliki Laravel disukai oleh para </w:t>
+      </w:r>
+      <w:r>
+        <w:rPr>
+          <w:i/>
+        </w:rPr>
+        <w:t xml:space="preserve">programmer </w:t>
+      </w:r>
+      <w:r>
+        <w:t xml:space="preserve">yang ingin mengembangkan web atau aplikasi yang lebih kompleks. Dengan menggunakan </w:t>
+      </w:r>
+      <w:r>
+        <w:rPr>
+          <w:i/>
+        </w:rPr>
+        <w:t xml:space="preserve">framework </w:t>
+      </w:r>
+      <w:r>
+        <w:t xml:space="preserve">ini diyakini dapat mempermudah proses pengembangan karena Laravel menggunakan sistem paket modular dimana modul-modul yang disediakan saling terkait satu sama lain, dimana kita bisa mengembangkan sistem perangkat lunak yang lebih luas lagi. </w:t>
+      </w:r>
+      <w:r>
+        <w:rPr>
+          <w:i/>
+        </w:rPr>
+        <w:t xml:space="preserve">Framework </w:t>
+      </w:r>
+      <w:r>
+        <w:t xml:space="preserve">ini memberikan kita jalan pintas yang memungkinkan </w:t>
+      </w:r>
+      <w:r>
+        <w:rPr>
+          <w:i/>
+        </w:rPr>
+        <w:t xml:space="preserve">programmer </w:t>
+      </w:r>
+      <w:r>
+        <w:t xml:space="preserve">berkonsentrasi terhadap masalah-masalah yang lebih penting. </w:t>
+      </w:r>
+    </w:p>
+    <w:p>
       <w:pPr>
         <w:pStyle w:val="Heading2"/>
       </w:pPr>
-      <w:bookmarkStart w:id="39" w:name="_4d34og8" w:colFirst="0" w:colLast="0"/>
-      <w:bookmarkStart w:id="40" w:name="_Toc170850401"/>
-      <w:bookmarkEnd w:id="39"/>
+      <w:bookmarkStart w:id="40" w:name="_4d34og8" w:colFirst="0" w:colLast="0"/>
+      <w:bookmarkStart w:id="41" w:name="_Toc170850401"/>
+      <w:bookmarkEnd w:id="40"/>
       <w:r>
         <w:t>Rekayasa Perangkat Lunak</w:t>
       </w:r>
-      <w:bookmarkEnd w:id="40"/>
+      <w:bookmarkEnd w:id="41"/>
     </w:p>
     <w:p>
       <w:r>
@@ -1032,33 +1035,33 @@
           <w:vanish/>
         </w:rPr>
       </w:pPr>
-      <w:bookmarkStart w:id="41" w:name="_Toc169642771"/>
-      <w:bookmarkStart w:id="42" w:name="_Toc169647223"/>
-      <w:bookmarkStart w:id="43" w:name="_Toc169648473"/>
-      <w:bookmarkStart w:id="44" w:name="_Toc170850402"/>
-      <w:bookmarkEnd w:id="41"/>
+      <w:bookmarkStart w:id="42" w:name="_Toc169642771"/>
+      <w:bookmarkStart w:id="43" w:name="_Toc169647223"/>
+      <w:bookmarkStart w:id="44" w:name="_Toc169648473"/>
+      <w:bookmarkStart w:id="45" w:name="_Toc170850402"/>
       <w:bookmarkEnd w:id="42"/>
       <w:bookmarkEnd w:id="43"/>
       <w:bookmarkEnd w:id="44"/>
-    </w:p>
-    <w:p>
-      <w:pPr>
-        <w:pStyle w:val="Heading3"/>
-        <w:rPr>
-          <w:i/>
-          <w:iCs w:val="0"/>
-        </w:rPr>
-      </w:pPr>
-      <w:bookmarkStart w:id="45" w:name="_Toc170850403"/>
-      <w:r>
-        <w:rPr>
-          <w:i/>
-        </w:rPr>
-        <w:t>Incremental Model</w:t>
-      </w:r>
       <w:bookmarkEnd w:id="45"/>
     </w:p>
     <w:p>
+      <w:pPr>
+        <w:pStyle w:val="Heading3"/>
+        <w:rPr>
+          <w:i/>
+          <w:iCs w:val="0"/>
+        </w:rPr>
+      </w:pPr>
+      <w:bookmarkStart w:id="46" w:name="_Toc170850403"/>
+      <w:r>
+        <w:rPr>
+          <w:i/>
+        </w:rPr>
+        <w:t>Incremental Model</w:t>
+      </w:r>
+      <w:bookmarkEnd w:id="46"/>
+    </w:p>
+    <w:p>
       <w:r>
         <w:t xml:space="preserve">Model pengembangan perangkat lunak </w:t>
       </w:r>
@@ -1115,7 +1118,7 @@
         </w:rPr>
         <w:lastRenderedPageBreak/>
         <w:drawing>
-          <wp:inline distT="0" distB="0" distL="0" distR="0" wp14:anchorId="64AB502E" wp14:editId="1B2FD7D8">
+          <wp:inline distT="0" distB="0" distL="0" distR="0" wp14:anchorId="4D7984B9" wp14:editId="49E58480">
             <wp:extent cx="4500000" cy="2506581"/>
             <wp:effectExtent l="0" t="0" r="0" b="8255"/>
             <wp:docPr id="52" name="Picture 52"/>
@@ -1180,7 +1183,7 @@
       <w:pPr>
         <w:pStyle w:val="Caption"/>
       </w:pPr>
-      <w:bookmarkStart w:id="46" w:name="_Toc169643004"/>
+      <w:bookmarkStart w:id="47" w:name="_Toc169643004"/>
       <w:r>
         <w:t xml:space="preserve">Gambar 2. </w:t>
       </w:r>
@@ -1215,7 +1218,7 @@
         </w:rPr>
         <w:t>Incremental Model</w:t>
       </w:r>
-      <w:bookmarkEnd w:id="46"/>
+      <w:bookmarkEnd w:id="47"/>
     </w:p>
     <w:p>
       <w:pPr>
@@ -1424,7 +1427,7 @@
       <w:pPr>
         <w:pStyle w:val="Heading2"/>
       </w:pPr>
-      <w:bookmarkStart w:id="47" w:name="_Toc170850404"/>
+      <w:bookmarkStart w:id="48" w:name="_Toc170850404"/>
       <w:r>
         <w:rPr>
           <w:i/>
@@ -1435,7 +1438,7 @@
       <w:r>
         <w:t xml:space="preserve"> (BPMN)</w:t>
       </w:r>
-      <w:bookmarkEnd w:id="47"/>
+      <w:bookmarkEnd w:id="48"/>
     </w:p>
     <w:p>
       <w:pPr>
@@ -1770,7 +1773,7 @@
                 <w:szCs w:val="22"/>
               </w:rPr>
               <w:drawing>
-                <wp:inline distT="0" distB="0" distL="0" distR="0" wp14:anchorId="157838DC" wp14:editId="402A1D06">
+                <wp:inline distT="0" distB="0" distL="0" distR="0" wp14:anchorId="0518ED6F" wp14:editId="28596104">
                   <wp:extent cx="792000" cy="792000"/>
                   <wp:effectExtent l="0" t="0" r="8255" b="8255"/>
                   <wp:docPr id="32" name="Picture 32"/>
@@ -2203,7 +2206,7 @@
                 <w:szCs w:val="22"/>
               </w:rPr>
               <w:drawing>
-                <wp:inline distT="0" distB="0" distL="0" distR="0" wp14:anchorId="2AA84580" wp14:editId="147EFC92">
+                <wp:inline distT="0" distB="0" distL="0" distR="0" wp14:anchorId="07EB97F2" wp14:editId="7430C8F2">
                   <wp:extent cx="835868" cy="792000"/>
                   <wp:effectExtent l="0" t="0" r="2540" b="8255"/>
                   <wp:docPr id="31" name="Picture 31"/>
@@ -2413,7 +2416,7 @@
                 <w:szCs w:val="22"/>
               </w:rPr>
               <w:drawing>
-                <wp:inline distT="0" distB="0" distL="0" distR="0" wp14:anchorId="66AC21F0" wp14:editId="749ED72A">
+                <wp:inline distT="0" distB="0" distL="0" distR="0" wp14:anchorId="0E99E84C" wp14:editId="4171732B">
                   <wp:extent cx="783663" cy="792000"/>
                   <wp:effectExtent l="0" t="0" r="0" b="8255"/>
                   <wp:docPr id="29" name="Picture 29"/>
@@ -2618,7 +2621,7 @@
                 <w:szCs w:val="22"/>
               </w:rPr>
               <w:drawing>
-                <wp:inline distT="0" distB="0" distL="0" distR="0" wp14:anchorId="0CB16471" wp14:editId="0C66F209">
+                <wp:inline distT="0" distB="0" distL="0" distR="0" wp14:anchorId="385BFE01" wp14:editId="3C2C4DD8">
                   <wp:extent cx="1071271" cy="792000"/>
                   <wp:effectExtent l="0" t="0" r="0" b="8255"/>
                   <wp:docPr id="28" name="Picture 28"/>
@@ -2823,7 +2826,7 @@
                 <w:szCs w:val="22"/>
               </w:rPr>
               <w:drawing>
-                <wp:inline distT="0" distB="0" distL="0" distR="0" wp14:anchorId="645FF279" wp14:editId="4FE5F66E">
+                <wp:inline distT="0" distB="0" distL="0" distR="0" wp14:anchorId="0AB33D60" wp14:editId="1946408D">
                   <wp:extent cx="1080000" cy="1099440"/>
                   <wp:effectExtent l="0" t="0" r="6350" b="5715"/>
                   <wp:docPr id="36" name="Picture 36"/>
@@ -3027,7 +3030,7 @@
                 <w:szCs w:val="22"/>
               </w:rPr>
               <w:drawing>
-                <wp:inline distT="0" distB="0" distL="0" distR="0" wp14:anchorId="442BB812" wp14:editId="5C4169C6">
+                <wp:inline distT="0" distB="0" distL="0" distR="0" wp14:anchorId="37272F4C" wp14:editId="754E5AC9">
                   <wp:extent cx="1080000" cy="807840"/>
                   <wp:effectExtent l="0" t="0" r="6350" b="0"/>
                   <wp:docPr id="35" name="Picture 35"/>
@@ -3232,7 +3235,7 @@
                 <w:szCs w:val="22"/>
               </w:rPr>
               <w:drawing>
-                <wp:inline distT="0" distB="0" distL="0" distR="0" wp14:anchorId="5483A599" wp14:editId="5974C229">
+                <wp:inline distT="0" distB="0" distL="0" distR="0" wp14:anchorId="59FDCB9A" wp14:editId="7878B313">
                   <wp:extent cx="751423" cy="792000"/>
                   <wp:effectExtent l="0" t="0" r="0" b="8255"/>
                   <wp:docPr id="34" name="Picture 34"/>
@@ -3648,7 +3651,7 @@
                 <w:szCs w:val="22"/>
               </w:rPr>
               <w:drawing>
-                <wp:inline distT="0" distB="0" distL="0" distR="0" wp14:anchorId="6F498817" wp14:editId="72F6DB74">
+                <wp:inline distT="0" distB="0" distL="0" distR="0" wp14:anchorId="497AE1D4" wp14:editId="0A365AA9">
                   <wp:extent cx="1080000" cy="140400"/>
                   <wp:effectExtent l="0" t="0" r="6350" b="0"/>
                   <wp:docPr id="33" name="Picture 33"/>
@@ -3868,7 +3871,7 @@
                 <w:szCs w:val="22"/>
               </w:rPr>
               <w:drawing>
-                <wp:inline distT="0" distB="0" distL="0" distR="0" wp14:anchorId="034DF026" wp14:editId="600290C8">
+                <wp:inline distT="0" distB="0" distL="0" distR="0" wp14:anchorId="6240B44C" wp14:editId="6751BC92">
                   <wp:extent cx="1080000" cy="196560"/>
                   <wp:effectExtent l="0" t="0" r="6350" b="0"/>
                   <wp:docPr id="40" name="Picture 40"/>
@@ -4073,7 +4076,7 @@
                 <w:szCs w:val="22"/>
               </w:rPr>
               <w:drawing>
-                <wp:inline distT="0" distB="0" distL="0" distR="0" wp14:anchorId="5D794497" wp14:editId="10492FF9">
+                <wp:inline distT="0" distB="0" distL="0" distR="0" wp14:anchorId="45BC1BA2" wp14:editId="5C7CF396">
                   <wp:extent cx="1080000" cy="460080"/>
                   <wp:effectExtent l="0" t="0" r="0" b="0"/>
                   <wp:docPr id="39" name="Picture 39"/>
@@ -4206,7 +4209,7 @@
       <w:pPr>
         <w:pStyle w:val="Heading2"/>
       </w:pPr>
-      <w:bookmarkStart w:id="48" w:name="_Toc170850405"/>
+      <w:bookmarkStart w:id="49" w:name="_Toc170850405"/>
       <w:r>
         <w:rPr>
           <w:i/>
@@ -4217,7 +4220,7 @@
       <w:r>
         <w:t xml:space="preserve"> (UML)</w:t>
       </w:r>
-      <w:bookmarkEnd w:id="48"/>
+      <w:bookmarkEnd w:id="49"/>
     </w:p>
     <w:p>
       <w:r>
@@ -4365,16 +4368,16 @@
           <w:color w:val="000000"/>
         </w:rPr>
       </w:pPr>
-      <w:bookmarkStart w:id="49" w:name="_dnclhyyi0gea" w:colFirst="0" w:colLast="0"/>
-      <w:bookmarkStart w:id="50" w:name="_Toc169642775"/>
-      <w:bookmarkStart w:id="51" w:name="_Toc169647227"/>
-      <w:bookmarkStart w:id="52" w:name="_Toc169648477"/>
-      <w:bookmarkStart w:id="53" w:name="_Toc170850406"/>
-      <w:bookmarkEnd w:id="49"/>
+      <w:bookmarkStart w:id="50" w:name="_dnclhyyi0gea" w:colFirst="0" w:colLast="0"/>
+      <w:bookmarkStart w:id="51" w:name="_Toc169642775"/>
+      <w:bookmarkStart w:id="52" w:name="_Toc169647227"/>
+      <w:bookmarkStart w:id="53" w:name="_Toc169648477"/>
+      <w:bookmarkStart w:id="54" w:name="_Toc170850406"/>
       <w:bookmarkEnd w:id="50"/>
       <w:bookmarkEnd w:id="51"/>
       <w:bookmarkEnd w:id="52"/>
       <w:bookmarkEnd w:id="53"/>
+      <w:bookmarkEnd w:id="54"/>
     </w:p>
     <w:p>
       <w:pPr>
@@ -4395,14 +4398,14 @@
           <w:color w:val="000000"/>
         </w:rPr>
       </w:pPr>
-      <w:bookmarkStart w:id="54" w:name="_Toc169642776"/>
-      <w:bookmarkStart w:id="55" w:name="_Toc169647228"/>
-      <w:bookmarkStart w:id="56" w:name="_Toc169648478"/>
-      <w:bookmarkStart w:id="57" w:name="_Toc170850407"/>
-      <w:bookmarkEnd w:id="54"/>
+      <w:bookmarkStart w:id="55" w:name="_Toc169642776"/>
+      <w:bookmarkStart w:id="56" w:name="_Toc169647228"/>
+      <w:bookmarkStart w:id="57" w:name="_Toc169648478"/>
+      <w:bookmarkStart w:id="58" w:name="_Toc170850407"/>
       <w:bookmarkEnd w:id="55"/>
       <w:bookmarkEnd w:id="56"/>
       <w:bookmarkEnd w:id="57"/>
+      <w:bookmarkEnd w:id="58"/>
     </w:p>
     <w:p>
       <w:pPr>
@@ -4412,14 +4415,14 @@
           <w:iCs w:val="0"/>
         </w:rPr>
       </w:pPr>
-      <w:bookmarkStart w:id="58" w:name="_Toc170850408"/>
+      <w:bookmarkStart w:id="59" w:name="_Toc170850408"/>
       <w:r>
         <w:rPr>
           <w:i/>
         </w:rPr>
         <w:t>Use Case Diagram</w:t>
       </w:r>
-      <w:bookmarkEnd w:id="58"/>
+      <w:bookmarkEnd w:id="59"/>
       <w:r>
         <w:rPr>
           <w:i/>
@@ -4801,7 +4804,7 @@
                 <w:szCs w:val="22"/>
               </w:rPr>
               <w:drawing>
-                <wp:inline distT="0" distB="0" distL="0" distR="0" wp14:anchorId="62C21223" wp14:editId="4A3EA8C6">
+                <wp:inline distT="0" distB="0" distL="0" distR="0" wp14:anchorId="4099A43F" wp14:editId="613EEE29">
                   <wp:extent cx="1080000" cy="483923"/>
                   <wp:effectExtent l="0" t="0" r="6350" b="0"/>
                   <wp:docPr id="43" name="Picture 43"/>
@@ -5018,7 +5021,7 @@
                 <w:szCs w:val="22"/>
               </w:rPr>
               <w:drawing>
-                <wp:inline distT="0" distB="0" distL="0" distR="0" wp14:anchorId="60DD8886" wp14:editId="2DCB594B">
+                <wp:inline distT="0" distB="0" distL="0" distR="0" wp14:anchorId="46437C9A" wp14:editId="260FF464">
                   <wp:extent cx="447652" cy="792000"/>
                   <wp:effectExtent l="0" t="0" r="0" b="8255"/>
                   <wp:docPr id="42" name="Picture 42"/>
@@ -5247,7 +5250,7 @@
                 <w:szCs w:val="22"/>
               </w:rPr>
               <w:drawing>
-                <wp:inline distT="0" distB="0" distL="0" distR="0" wp14:anchorId="6D2D5933" wp14:editId="7FC3FA40">
+                <wp:inline distT="0" distB="0" distL="0" distR="0" wp14:anchorId="4D1F6F01" wp14:editId="49F24890">
                   <wp:extent cx="1080000" cy="741462"/>
                   <wp:effectExtent l="0" t="0" r="6350" b="0"/>
                   <wp:docPr id="41" name="Picture 41"/>
@@ -5577,7 +5580,7 @@
                 <w:szCs w:val="22"/>
               </w:rPr>
               <w:drawing>
-                <wp:inline distT="0" distB="0" distL="0" distR="0" wp14:anchorId="1C646BDA" wp14:editId="538A54C0">
+                <wp:inline distT="0" distB="0" distL="0" distR="0" wp14:anchorId="6ED695ED" wp14:editId="3942883B">
                   <wp:extent cx="1260000" cy="583961"/>
                   <wp:effectExtent l="0" t="0" r="0" b="6985"/>
                   <wp:docPr id="44" name="Picture 44"/>
@@ -5714,16 +5717,16 @@
           <w:iCs w:val="0"/>
         </w:rPr>
       </w:pPr>
-      <w:bookmarkStart w:id="59" w:name="_yqnn08cbdigd" w:colFirst="0" w:colLast="0"/>
-      <w:bookmarkStart w:id="60" w:name="_Toc170850409"/>
-      <w:bookmarkEnd w:id="59"/>
+      <w:bookmarkStart w:id="60" w:name="_yqnn08cbdigd" w:colFirst="0" w:colLast="0"/>
+      <w:bookmarkStart w:id="61" w:name="_Toc170850409"/>
+      <w:bookmarkEnd w:id="60"/>
       <w:r>
         <w:rPr>
           <w:i/>
         </w:rPr>
         <w:t>Activity Diagram</w:t>
       </w:r>
-      <w:bookmarkEnd w:id="60"/>
+      <w:bookmarkEnd w:id="61"/>
       <w:r>
         <w:rPr>
           <w:i/>
@@ -6094,7 +6097,7 @@
                 <w:szCs w:val="22"/>
               </w:rPr>
               <w:drawing>
-                <wp:inline distT="0" distB="0" distL="0" distR="0" wp14:anchorId="7CE21952" wp14:editId="08F25B40">
+                <wp:inline distT="0" distB="0" distL="0" distR="0" wp14:anchorId="4870FEE6" wp14:editId="31EF91A0">
                   <wp:extent cx="720000" cy="711692"/>
                   <wp:effectExtent l="0" t="0" r="4445" b="0"/>
                   <wp:docPr id="48" name="Picture 48"/>
@@ -6299,7 +6302,7 @@
                 <w:szCs w:val="22"/>
               </w:rPr>
               <w:drawing>
-                <wp:inline distT="0" distB="0" distL="0" distR="0" wp14:anchorId="54A34E7C" wp14:editId="1806D9A5">
+                <wp:inline distT="0" distB="0" distL="0" distR="0" wp14:anchorId="4EB27952" wp14:editId="2FE52298">
                   <wp:extent cx="1080000" cy="581539"/>
                   <wp:effectExtent l="0" t="0" r="6350" b="9525"/>
                   <wp:docPr id="47" name="Picture 47"/>
@@ -6522,7 +6525,7 @@
                 <w:szCs w:val="22"/>
               </w:rPr>
               <w:drawing>
-                <wp:inline distT="0" distB="0" distL="0" distR="0" wp14:anchorId="59D84650" wp14:editId="590E4DD1">
+                <wp:inline distT="0" distB="0" distL="0" distR="0" wp14:anchorId="046CF8F7" wp14:editId="6397C3BE">
                   <wp:extent cx="1080000" cy="141231"/>
                   <wp:effectExtent l="0" t="0" r="6350" b="0"/>
                   <wp:docPr id="46" name="Picture 46"/>
@@ -6745,7 +6748,7 @@
                 <w:szCs w:val="22"/>
               </w:rPr>
               <w:drawing>
-                <wp:inline distT="0" distB="0" distL="0" distR="0" wp14:anchorId="14CC3434" wp14:editId="78FB6A3B">
+                <wp:inline distT="0" distB="0" distL="0" distR="0" wp14:anchorId="503D29B6" wp14:editId="55761537">
                   <wp:extent cx="1080000" cy="920077"/>
                   <wp:effectExtent l="0" t="0" r="6350" b="0"/>
                   <wp:docPr id="45" name="Picture 45"/>
@@ -6925,8 +6928,6 @@
         </w:rPr>
         <w:t xml:space="preserve"> </w:t>
       </w:r>
-      <w:bookmarkStart w:id="61" w:name="_GoBack"/>
-      <w:bookmarkEnd w:id="61"/>
       <w:r>
         <w:t xml:space="preserve">Notasi-notasi </w:t>
       </w:r>
@@ -7216,7 +7217,7 @@
                 <w:szCs w:val="22"/>
               </w:rPr>
               <w:drawing>
-                <wp:inline distT="0" distB="0" distL="0" distR="0" wp14:anchorId="6027543D" wp14:editId="5FD79D45">
+                <wp:inline distT="0" distB="0" distL="0" distR="0" wp14:anchorId="2E18C09D" wp14:editId="06A21484">
                   <wp:extent cx="972000" cy="1123408"/>
                   <wp:effectExtent l="0" t="0" r="0" b="635"/>
                   <wp:docPr id="49" name="Picture 49"/>
@@ -7421,7 +7422,7 @@
                 <w:szCs w:val="22"/>
               </w:rPr>
               <w:drawing>
-                <wp:inline distT="0" distB="0" distL="0" distR="0" wp14:anchorId="6DB95C98" wp14:editId="7B222F12">
+                <wp:inline distT="0" distB="0" distL="0" distR="0" wp14:anchorId="12F9B864" wp14:editId="11237CCB">
                   <wp:extent cx="972000" cy="605631"/>
                   <wp:effectExtent l="0" t="0" r="0" b="4445"/>
                   <wp:docPr id="51" name="Picture 51"/>
@@ -7626,7 +7627,7 @@
                 <w:szCs w:val="22"/>
               </w:rPr>
               <w:drawing>
-                <wp:inline distT="0" distB="0" distL="0" distR="0" wp14:anchorId="6974CF7B" wp14:editId="41488AF5">
+                <wp:inline distT="0" distB="0" distL="0" distR="0" wp14:anchorId="19772E85" wp14:editId="0C4075B1">
                   <wp:extent cx="792000" cy="612277"/>
                   <wp:effectExtent l="0" t="0" r="8255" b="0"/>
                   <wp:docPr id="50" name="Picture 50"/>
@@ -7831,7 +7832,7 @@
                 <w:szCs w:val="22"/>
               </w:rPr>
               <w:drawing>
-                <wp:inline distT="0" distB="0" distL="0" distR="0" wp14:anchorId="1707BAB7" wp14:editId="1E92AC90">
+                <wp:inline distT="0" distB="0" distL="0" distR="0" wp14:anchorId="1FEFC4D2" wp14:editId="4C5E64A2">
                   <wp:extent cx="720000" cy="1250308"/>
                   <wp:effectExtent l="0" t="0" r="4445" b="7620"/>
                   <wp:docPr id="58" name="Picture 58"/>
@@ -8054,7 +8055,7 @@
                 <w:szCs w:val="22"/>
               </w:rPr>
               <w:drawing>
-                <wp:inline distT="0" distB="0" distL="0" distR="0" wp14:anchorId="7BF2DEFC" wp14:editId="2F615F1C">
+                <wp:inline distT="0" distB="0" distL="0" distR="0" wp14:anchorId="5C478B78" wp14:editId="3FBE54A8">
                   <wp:extent cx="792000" cy="724984"/>
                   <wp:effectExtent l="0" t="0" r="8255" b="0"/>
                   <wp:docPr id="55" name="Picture 55"/>
@@ -8268,7 +8269,7 @@
                 <w:szCs w:val="22"/>
               </w:rPr>
               <w:drawing>
-                <wp:inline distT="0" distB="0" distL="0" distR="0" wp14:anchorId="458A8EDC" wp14:editId="6F977805">
+                <wp:inline distT="0" distB="0" distL="0" distR="0" wp14:anchorId="03C2979D" wp14:editId="5B3F08B2">
                   <wp:extent cx="720000" cy="758769"/>
                   <wp:effectExtent l="0" t="0" r="4445" b="3810"/>
                   <wp:docPr id="54" name="Picture 54"/>
@@ -8703,7 +8704,7 @@
                 <w:szCs w:val="22"/>
               </w:rPr>
               <w:drawing>
-                <wp:inline distT="0" distB="0" distL="0" distR="0" wp14:anchorId="20E43973" wp14:editId="6E7CBE53">
+                <wp:inline distT="0" distB="0" distL="0" distR="0" wp14:anchorId="1C3D8A61" wp14:editId="7FF26C6C">
                   <wp:extent cx="720000" cy="720000"/>
                   <wp:effectExtent l="0" t="0" r="4445" b="4445"/>
                   <wp:docPr id="53" name="Picture 53"/>
@@ -8969,7 +8970,7 @@
           <w:noProof/>
         </w:rPr>
         <w:drawing>
-          <wp:inline distT="0" distB="0" distL="0" distR="0" wp14:anchorId="429E7648" wp14:editId="542C7302">
+          <wp:inline distT="0" distB="0" distL="0" distR="0" wp14:anchorId="12366C7D" wp14:editId="4CECB7A0">
             <wp:extent cx="5040372" cy="1112363"/>
             <wp:effectExtent l="0" t="0" r="0" b="0"/>
             <wp:docPr id="60" name="Picture 60" descr="Contoh komponen class diagram"/>
@@ -9259,51 +9260,144 @@
     </w:p>
     <w:p>
       <w:r>
-        <w:t>Contoh 1</w:t>
-      </w:r>
-      <w:r>
-        <w:t xml:space="preserve">: Masukkan </w:t>
+        <w:t xml:space="preserve">Tingkat pengujian dalam </w:t>
       </w:r>
       <w:r>
         <w:rPr>
           <w:i/>
           <w:iCs/>
         </w:rPr>
-        <w:t>username</w:t>
-      </w:r>
-      <w:r>
-        <w:t xml:space="preserve"> dan </w:t>
+        <w:t xml:space="preserve">black box testing </w:t>
+      </w:r>
+      <w:r>
+        <w:t xml:space="preserve">menurut (Singh, 2023) dibagi menjadi 6 kategori, namun, demi kesederhanaan pengujian sistem, kami akan memilih 3 kategori saja dimulai dari tertinggi ke yang terendah, </w:t>
       </w:r>
       <w:r>
         <w:rPr>
           <w:i/>
           <w:iCs/>
         </w:rPr>
-        <w:t>password</w:t>
-      </w:r>
-      <w:r>
-        <w:t xml:space="preserve"> dengan benar. Respon yang diharapkan adalah pengguna berhasil masuk ke aplikasi Instagram dan sistem mengarahkan pengguna ke halaman profil.</w:t>
+        <w:t xml:space="preserve">Major, </w:t>
+      </w:r>
+      <w:r>
+        <w:t>fungsi dengan tingkat pengujian</w:t>
+      </w:r>
+      <w:r>
+        <w:rPr>
+          <w:i/>
+          <w:iCs/>
+        </w:rPr>
+        <w:t xml:space="preserve"> </w:t>
+      </w:r>
+      <w:r>
+        <w:t>ini sering kali merupakan masalah signifikan yang memengaruhi fungsi inti perangkat lunak, namun tidak menonaktifkannya sepenuhnya.</w:t>
+      </w:r>
+      <w:r>
+        <w:t xml:space="preserve"> </w:t>
+      </w:r>
+      <w:r>
+        <w:rPr>
+          <w:i/>
+          <w:iCs/>
+        </w:rPr>
+        <w:t xml:space="preserve">Minor, </w:t>
+      </w:r>
+      <w:r>
+        <w:t>b</w:t>
+      </w:r>
+      <w:r>
+        <w:t xml:space="preserve">iasanya </w:t>
+      </w:r>
+      <w:r>
+        <w:t xml:space="preserve">dianggap </w:t>
+      </w:r>
+      <w:r>
+        <w:t>ganggu</w:t>
+      </w:r>
+      <w:r>
+        <w:t>an</w:t>
+      </w:r>
+      <w:r>
+        <w:t xml:space="preserve"> </w:t>
+      </w:r>
+      <w:r>
+        <w:t xml:space="preserve">yang </w:t>
+      </w:r>
+      <w:r>
+        <w:t>tidak memengaruhi fungsionalitas, namun merupakan gangguan kecil yang muncul di dalam sistem.</w:t>
+      </w:r>
+      <w:r>
+        <w:t xml:space="preserve"> Sedangkan </w:t>
+      </w:r>
+      <w:r>
+        <w:rPr>
+          <w:i/>
+          <w:iCs/>
+        </w:rPr>
+        <w:t>Trivial</w:t>
+      </w:r>
+      <w:r>
+        <w:t xml:space="preserve">, tingkat pengujian yang lebih kecil </w:t>
+      </w:r>
+      <w:r>
+        <w:rPr>
+          <w:i/>
+          <w:iCs/>
+        </w:rPr>
+        <w:t>Minor</w:t>
+      </w:r>
+      <w:r>
+        <w:t>, biasanya hanya masalah tampilan saja dengan sedikit atau tanpa dampak pada fungsionalitas. Mereka berprioritas rendah dan umumnya hanya diperbaiki untuk meningkatkan pengalaman pengguna atau untuk mempertahankan penampilan yang baik.</w:t>
       </w:r>
     </w:p>
     <w:p>
       <w:r>
-        <w:t>Contoh 2: Pengguna mengunggah foto berukuran besar ke aplikasi Instagram. Respon yang diharapkan adalah sistem menampilkan pesan kesalahan untuk memberi tahu pengguna bahwa ukuran foto terlalu besar.</w:t>
+        <w:lastRenderedPageBreak/>
+        <w:t>Contoh 1</w:t>
+      </w:r>
+      <w:r>
+        <w:t xml:space="preserve">: Masukkan </w:t>
+      </w:r>
+      <w:r>
+        <w:rPr>
+          <w:i/>
+          <w:iCs/>
+        </w:rPr>
+        <w:t>username</w:t>
+      </w:r>
+      <w:r>
+        <w:t xml:space="preserve"> dan </w:t>
+      </w:r>
+      <w:r>
+        <w:rPr>
+          <w:i/>
+          <w:iCs/>
+        </w:rPr>
+        <w:t>password</w:t>
+      </w:r>
+      <w:r>
+        <w:t xml:space="preserve"> dengan benar. Respon yang diharapkan adalah pengguna berhasil masuk ke aplikasi Instagram dan sistem mengarahkan pengguna ke halaman profil.</w:t>
       </w:r>
     </w:p>
     <w:p>
-      <w:pPr>
-        <w:pStyle w:val="Heading2"/>
-      </w:pPr>
-      <w:bookmarkStart w:id="64" w:name="_Toc170850412"/>
-      <w:r>
-        <w:t>ISO 25010</w:t>
-      </w:r>
-      <w:bookmarkEnd w:id="64"/>
-      <w:r>
-        <w:t>:2023</w:t>
+      <w:r>
+        <w:t>Contoh 2: Pengguna mengunggah foto berukuran besar ke aplikasi Instagram. Respon yang diharapkan adalah sistem menampilkan pesan kesalahan untuk memberi tahu pengguna bahwa ukuran foto terlalu besar.</w:t>
       </w:r>
     </w:p>
     <w:p>
+      <w:pPr>
+        <w:pStyle w:val="Heading2"/>
+      </w:pPr>
+      <w:bookmarkStart w:id="64" w:name="_Toc170850412"/>
+      <w:r>
+        <w:t>ISO 25010</w:t>
+      </w:r>
+      <w:bookmarkEnd w:id="64"/>
+      <w:r>
+        <w:t>:2023</w:t>
+      </w:r>
+    </w:p>
+    <w:p>
       <w:r>
         <w:t>Lembaga (ISO, 2011) sendiri menjelaskan ISO 25010:2023 sebagai d</w:t>
       </w:r>
@@ -9321,11 +9415,7 @@
         <w:t xml:space="preserve"> dan produk perangkat lunak. Model kualitas produk terdiri dari sembilan karakteristik (yang dibagi lagi menjadi sub</w:t>
       </w:r>
       <w:r>
-        <w:t>-</w:t>
-      </w:r>
-      <w:r>
-        <w:lastRenderedPageBreak/>
-        <w:t xml:space="preserve">sub </w:t>
+        <w:t xml:space="preserve">-sub </w:t>
       </w:r>
       <w:r>
         <w:t>karakteristik) yang berhubungan dengan sifat kualitas produk. Karakteristik dan subkarakteristik memberikan model acuan kualitas produk yang akan ditentukan, diukur dan dievaluasi.</w:t>
@@ -10033,1139 +10123,25 @@
           </w:p>
         </w:tc>
       </w:tr>
-      <w:tr>
-        <w:tc>
-          <w:tcPr>
-            <w:tcW w:w="704" w:type="dxa"/>
-            <w:vMerge w:val="restart"/>
-          </w:tcPr>
-          <w:p>
-            <w:pPr>
-              <w:spacing w:after="60" w:line="276" w:lineRule="auto"/>
-              <w:ind w:firstLine="0"/>
-              <w:jc w:val="center"/>
-              <w:rPr>
-                <w:sz w:val="22"/>
-                <w:szCs w:val="22"/>
-              </w:rPr>
-            </w:pPr>
-            <w:r>
-              <w:rPr>
-                <w:sz w:val="22"/>
-                <w:szCs w:val="22"/>
-              </w:rPr>
-              <w:t>4</w:t>
-            </w:r>
-          </w:p>
-        </w:tc>
-        <w:tc>
-          <w:tcPr>
-            <w:tcW w:w="3827" w:type="dxa"/>
-            <w:vMerge w:val="restart"/>
-          </w:tcPr>
-          <w:p>
-            <w:pPr>
-              <w:spacing w:after="60" w:line="276" w:lineRule="auto"/>
-              <w:ind w:firstLine="0"/>
-              <w:rPr>
-                <w:sz w:val="22"/>
-                <w:szCs w:val="22"/>
-              </w:rPr>
-            </w:pPr>
-            <w:r>
-              <w:rPr>
-                <w:i/>
-                <w:iCs/>
-                <w:sz w:val="22"/>
-                <w:szCs w:val="22"/>
-              </w:rPr>
-              <w:t>Interaction Capability</w:t>
-            </w:r>
-          </w:p>
-        </w:tc>
-        <w:tc>
-          <w:tcPr>
-            <w:tcW w:w="3398" w:type="dxa"/>
-          </w:tcPr>
-          <w:p>
-            <w:pPr>
-              <w:spacing w:after="60" w:line="276" w:lineRule="auto"/>
-              <w:ind w:firstLine="0"/>
-              <w:rPr>
-                <w:sz w:val="22"/>
-                <w:szCs w:val="22"/>
-              </w:rPr>
-            </w:pPr>
-            <w:r>
-              <w:rPr>
-                <w:i/>
-                <w:iCs/>
-                <w:sz w:val="22"/>
-                <w:szCs w:val="22"/>
-              </w:rPr>
-              <w:t>Appropriate Recognizability</w:t>
-            </w:r>
-          </w:p>
-        </w:tc>
-      </w:tr>
-      <w:tr>
-        <w:tc>
-          <w:tcPr>
-            <w:tcW w:w="704" w:type="dxa"/>
-            <w:vMerge/>
-          </w:tcPr>
-          <w:p>
-            <w:pPr>
-              <w:spacing w:after="60" w:line="276" w:lineRule="auto"/>
-              <w:ind w:firstLine="0"/>
-              <w:jc w:val="center"/>
-              <w:rPr>
-                <w:sz w:val="22"/>
-                <w:szCs w:val="22"/>
-              </w:rPr>
-            </w:pPr>
-          </w:p>
-        </w:tc>
-        <w:tc>
-          <w:tcPr>
-            <w:tcW w:w="3827" w:type="dxa"/>
-            <w:vMerge/>
-          </w:tcPr>
-          <w:p>
-            <w:pPr>
-              <w:spacing w:after="60" w:line="276" w:lineRule="auto"/>
-              <w:ind w:firstLine="0"/>
-              <w:rPr>
-                <w:sz w:val="22"/>
-                <w:szCs w:val="22"/>
-              </w:rPr>
-            </w:pPr>
-          </w:p>
-        </w:tc>
-        <w:tc>
-          <w:tcPr>
-            <w:tcW w:w="3398" w:type="dxa"/>
-          </w:tcPr>
-          <w:p>
-            <w:pPr>
-              <w:spacing w:after="60" w:line="276" w:lineRule="auto"/>
-              <w:ind w:firstLine="0"/>
-              <w:rPr>
-                <w:sz w:val="22"/>
-                <w:szCs w:val="22"/>
-              </w:rPr>
-            </w:pPr>
-            <w:r>
-              <w:rPr>
-                <w:i/>
-                <w:iCs/>
-                <w:sz w:val="22"/>
-                <w:szCs w:val="22"/>
-              </w:rPr>
-              <w:t>Learnability</w:t>
-            </w:r>
-          </w:p>
-        </w:tc>
-      </w:tr>
-      <w:tr>
-        <w:tc>
-          <w:tcPr>
-            <w:tcW w:w="704" w:type="dxa"/>
-            <w:vMerge/>
-          </w:tcPr>
-          <w:p>
-            <w:pPr>
-              <w:spacing w:after="60" w:line="276" w:lineRule="auto"/>
-              <w:ind w:firstLine="0"/>
-              <w:jc w:val="center"/>
-              <w:rPr>
-                <w:sz w:val="22"/>
-                <w:szCs w:val="22"/>
-              </w:rPr>
-            </w:pPr>
-          </w:p>
-        </w:tc>
-        <w:tc>
-          <w:tcPr>
-            <w:tcW w:w="3827" w:type="dxa"/>
-            <w:vMerge/>
-          </w:tcPr>
-          <w:p>
-            <w:pPr>
-              <w:spacing w:after="60" w:line="276" w:lineRule="auto"/>
-              <w:ind w:firstLine="0"/>
-              <w:rPr>
-                <w:sz w:val="22"/>
-                <w:szCs w:val="22"/>
-              </w:rPr>
-            </w:pPr>
-          </w:p>
-        </w:tc>
-        <w:tc>
-          <w:tcPr>
-            <w:tcW w:w="3398" w:type="dxa"/>
-          </w:tcPr>
-          <w:p>
-            <w:pPr>
-              <w:spacing w:after="60" w:line="276" w:lineRule="auto"/>
-              <w:ind w:firstLine="0"/>
-              <w:rPr>
-                <w:sz w:val="22"/>
-                <w:szCs w:val="22"/>
-              </w:rPr>
-            </w:pPr>
-            <w:r>
-              <w:rPr>
-                <w:i/>
-                <w:iCs/>
-                <w:sz w:val="22"/>
-                <w:szCs w:val="22"/>
-              </w:rPr>
-              <w:t>Operability</w:t>
-            </w:r>
-          </w:p>
-        </w:tc>
-      </w:tr>
-      <w:tr>
-        <w:tc>
-          <w:tcPr>
-            <w:tcW w:w="704" w:type="dxa"/>
-            <w:vMerge/>
-          </w:tcPr>
-          <w:p>
-            <w:pPr>
-              <w:spacing w:after="60" w:line="276" w:lineRule="auto"/>
-              <w:ind w:firstLine="0"/>
-              <w:jc w:val="center"/>
-              <w:rPr>
-                <w:sz w:val="22"/>
-                <w:szCs w:val="22"/>
-              </w:rPr>
-            </w:pPr>
-          </w:p>
-        </w:tc>
-        <w:tc>
-          <w:tcPr>
-            <w:tcW w:w="3827" w:type="dxa"/>
-            <w:vMerge/>
-          </w:tcPr>
-          <w:p>
-            <w:pPr>
-              <w:spacing w:after="60" w:line="276" w:lineRule="auto"/>
-              <w:ind w:firstLine="0"/>
-              <w:rPr>
-                <w:sz w:val="22"/>
-                <w:szCs w:val="22"/>
-              </w:rPr>
-            </w:pPr>
-          </w:p>
-        </w:tc>
-        <w:tc>
-          <w:tcPr>
-            <w:tcW w:w="3398" w:type="dxa"/>
-          </w:tcPr>
-          <w:p>
-            <w:pPr>
-              <w:spacing w:after="60" w:line="276" w:lineRule="auto"/>
-              <w:ind w:firstLine="0"/>
-              <w:rPr>
-                <w:i/>
-                <w:iCs/>
-                <w:sz w:val="22"/>
-                <w:szCs w:val="22"/>
-              </w:rPr>
-            </w:pPr>
-            <w:r>
-              <w:rPr>
-                <w:i/>
-                <w:iCs/>
-                <w:sz w:val="22"/>
-                <w:szCs w:val="22"/>
-              </w:rPr>
-              <w:t>User Error Protection</w:t>
-            </w:r>
-          </w:p>
-        </w:tc>
-      </w:tr>
-      <w:tr>
-        <w:tc>
-          <w:tcPr>
-            <w:tcW w:w="704" w:type="dxa"/>
-            <w:vMerge/>
-          </w:tcPr>
-          <w:p>
-            <w:pPr>
-              <w:spacing w:after="60" w:line="276" w:lineRule="auto"/>
-              <w:ind w:firstLine="0"/>
-              <w:jc w:val="center"/>
-              <w:rPr>
-                <w:sz w:val="22"/>
-                <w:szCs w:val="22"/>
-              </w:rPr>
-            </w:pPr>
-          </w:p>
-        </w:tc>
-        <w:tc>
-          <w:tcPr>
-            <w:tcW w:w="3827" w:type="dxa"/>
-            <w:vMerge/>
-          </w:tcPr>
-          <w:p>
-            <w:pPr>
-              <w:spacing w:after="60" w:line="276" w:lineRule="auto"/>
-              <w:ind w:firstLine="0"/>
-              <w:rPr>
-                <w:sz w:val="22"/>
-                <w:szCs w:val="22"/>
-              </w:rPr>
-            </w:pPr>
-          </w:p>
-        </w:tc>
-        <w:tc>
-          <w:tcPr>
-            <w:tcW w:w="3398" w:type="dxa"/>
-          </w:tcPr>
-          <w:p>
-            <w:pPr>
-              <w:spacing w:after="60" w:line="276" w:lineRule="auto"/>
-              <w:ind w:firstLine="0"/>
-              <w:rPr>
-                <w:i/>
-                <w:iCs/>
-                <w:sz w:val="22"/>
-                <w:szCs w:val="22"/>
-              </w:rPr>
-            </w:pPr>
-            <w:r>
-              <w:rPr>
-                <w:i/>
-                <w:iCs/>
-                <w:sz w:val="22"/>
-                <w:szCs w:val="22"/>
-              </w:rPr>
-              <w:t>User Engagement</w:t>
-            </w:r>
-          </w:p>
-        </w:tc>
-      </w:tr>
-      <w:tr>
-        <w:tc>
-          <w:tcPr>
-            <w:tcW w:w="704" w:type="dxa"/>
-            <w:vMerge/>
-          </w:tcPr>
-          <w:p>
-            <w:pPr>
-              <w:spacing w:after="60" w:line="276" w:lineRule="auto"/>
-              <w:ind w:firstLine="0"/>
-              <w:jc w:val="center"/>
-              <w:rPr>
-                <w:sz w:val="22"/>
-                <w:szCs w:val="22"/>
-              </w:rPr>
-            </w:pPr>
-          </w:p>
-        </w:tc>
-        <w:tc>
-          <w:tcPr>
-            <w:tcW w:w="3827" w:type="dxa"/>
-            <w:vMerge/>
-          </w:tcPr>
-          <w:p>
-            <w:pPr>
-              <w:spacing w:after="60" w:line="276" w:lineRule="auto"/>
-              <w:ind w:firstLine="0"/>
-              <w:rPr>
-                <w:sz w:val="22"/>
-                <w:szCs w:val="22"/>
-              </w:rPr>
-            </w:pPr>
-          </w:p>
-        </w:tc>
-        <w:tc>
-          <w:tcPr>
-            <w:tcW w:w="3398" w:type="dxa"/>
-          </w:tcPr>
-          <w:p>
-            <w:pPr>
-              <w:spacing w:after="60" w:line="276" w:lineRule="auto"/>
-              <w:ind w:firstLine="0"/>
-              <w:rPr>
-                <w:i/>
-                <w:iCs/>
-                <w:sz w:val="22"/>
-                <w:szCs w:val="22"/>
-              </w:rPr>
-            </w:pPr>
-            <w:r>
-              <w:rPr>
-                <w:i/>
-                <w:iCs/>
-                <w:sz w:val="22"/>
-                <w:szCs w:val="22"/>
-              </w:rPr>
-              <w:t>Inclusivity</w:t>
-            </w:r>
-          </w:p>
-        </w:tc>
-      </w:tr>
-      <w:tr>
-        <w:tc>
-          <w:tcPr>
-            <w:tcW w:w="704" w:type="dxa"/>
-            <w:vMerge/>
-          </w:tcPr>
-          <w:p>
-            <w:pPr>
-              <w:spacing w:after="60" w:line="276" w:lineRule="auto"/>
-              <w:ind w:firstLine="0"/>
-              <w:jc w:val="center"/>
-              <w:rPr>
-                <w:sz w:val="22"/>
-                <w:szCs w:val="22"/>
-              </w:rPr>
-            </w:pPr>
-          </w:p>
-        </w:tc>
-        <w:tc>
-          <w:tcPr>
-            <w:tcW w:w="3827" w:type="dxa"/>
-            <w:vMerge/>
-          </w:tcPr>
-          <w:p>
-            <w:pPr>
-              <w:spacing w:after="60" w:line="276" w:lineRule="auto"/>
-              <w:ind w:firstLine="0"/>
-              <w:rPr>
-                <w:sz w:val="22"/>
-                <w:szCs w:val="22"/>
-              </w:rPr>
-            </w:pPr>
-          </w:p>
-        </w:tc>
-        <w:tc>
-          <w:tcPr>
-            <w:tcW w:w="3398" w:type="dxa"/>
-          </w:tcPr>
-          <w:p>
-            <w:pPr>
-              <w:spacing w:after="60" w:line="276" w:lineRule="auto"/>
-              <w:ind w:firstLine="0"/>
-              <w:rPr>
-                <w:i/>
-                <w:iCs/>
-                <w:sz w:val="22"/>
-                <w:szCs w:val="22"/>
-              </w:rPr>
-            </w:pPr>
-            <w:r>
-              <w:rPr>
-                <w:i/>
-                <w:iCs/>
-                <w:sz w:val="22"/>
-                <w:szCs w:val="22"/>
-              </w:rPr>
-              <w:t>User Assistance</w:t>
-            </w:r>
-          </w:p>
-        </w:tc>
-      </w:tr>
-      <w:tr>
-        <w:tc>
-          <w:tcPr>
-            <w:tcW w:w="704" w:type="dxa"/>
-            <w:vMerge/>
-          </w:tcPr>
-          <w:p>
-            <w:pPr>
-              <w:spacing w:after="60" w:line="276" w:lineRule="auto"/>
-              <w:ind w:firstLine="0"/>
-              <w:jc w:val="center"/>
-              <w:rPr>
-                <w:sz w:val="22"/>
-                <w:szCs w:val="22"/>
-              </w:rPr>
-            </w:pPr>
-          </w:p>
-        </w:tc>
-        <w:tc>
-          <w:tcPr>
-            <w:tcW w:w="3827" w:type="dxa"/>
-            <w:vMerge/>
-          </w:tcPr>
-          <w:p>
-            <w:pPr>
-              <w:spacing w:after="60" w:line="276" w:lineRule="auto"/>
-              <w:ind w:firstLine="0"/>
-              <w:rPr>
-                <w:sz w:val="22"/>
-                <w:szCs w:val="22"/>
-              </w:rPr>
-            </w:pPr>
-          </w:p>
-        </w:tc>
-        <w:tc>
-          <w:tcPr>
-            <w:tcW w:w="3398" w:type="dxa"/>
-          </w:tcPr>
-          <w:p>
-            <w:pPr>
-              <w:spacing w:after="60" w:line="276" w:lineRule="auto"/>
-              <w:ind w:firstLine="0"/>
-              <w:rPr>
-                <w:i/>
-                <w:iCs/>
-                <w:sz w:val="22"/>
-                <w:szCs w:val="22"/>
-              </w:rPr>
-            </w:pPr>
-            <w:r>
-              <w:rPr>
-                <w:i/>
-                <w:iCs/>
-                <w:sz w:val="22"/>
-                <w:szCs w:val="22"/>
-              </w:rPr>
-              <w:t>Self-Descriptiveness</w:t>
-            </w:r>
-          </w:p>
-        </w:tc>
-      </w:tr>
-      <w:tr>
-        <w:tc>
-          <w:tcPr>
-            <w:tcW w:w="704" w:type="dxa"/>
-            <w:vMerge w:val="restart"/>
-          </w:tcPr>
-          <w:p>
-            <w:pPr>
-              <w:spacing w:after="60" w:line="276" w:lineRule="auto"/>
-              <w:ind w:firstLine="0"/>
-              <w:jc w:val="center"/>
-              <w:rPr>
-                <w:sz w:val="22"/>
-                <w:szCs w:val="22"/>
-              </w:rPr>
-            </w:pPr>
-            <w:r>
-              <w:rPr>
-                <w:sz w:val="22"/>
-                <w:szCs w:val="22"/>
-              </w:rPr>
-              <w:t>5</w:t>
-            </w:r>
-          </w:p>
-        </w:tc>
-        <w:tc>
-          <w:tcPr>
-            <w:tcW w:w="3827" w:type="dxa"/>
-            <w:vMerge w:val="restart"/>
-          </w:tcPr>
-          <w:p>
-            <w:pPr>
-              <w:spacing w:after="60" w:line="276" w:lineRule="auto"/>
-              <w:ind w:firstLine="0"/>
-              <w:rPr>
-                <w:i/>
-                <w:iCs/>
-                <w:sz w:val="22"/>
-                <w:szCs w:val="22"/>
-              </w:rPr>
-            </w:pPr>
-            <w:r>
-              <w:rPr>
-                <w:i/>
-                <w:iCs/>
-                <w:sz w:val="22"/>
-                <w:szCs w:val="22"/>
-              </w:rPr>
-              <w:t>Reliability</w:t>
-            </w:r>
-          </w:p>
-        </w:tc>
-        <w:tc>
-          <w:tcPr>
-            <w:tcW w:w="3398" w:type="dxa"/>
-          </w:tcPr>
-          <w:p>
-            <w:pPr>
-              <w:spacing w:after="60" w:line="276" w:lineRule="auto"/>
-              <w:ind w:firstLine="0"/>
-              <w:rPr>
-                <w:sz w:val="22"/>
-                <w:szCs w:val="22"/>
-              </w:rPr>
-            </w:pPr>
-            <w:r>
-              <w:rPr>
-                <w:i/>
-                <w:iCs/>
-                <w:sz w:val="22"/>
-                <w:szCs w:val="22"/>
-              </w:rPr>
-              <w:t>Faultlessness</w:t>
-            </w:r>
-          </w:p>
-        </w:tc>
-      </w:tr>
-      <w:tr>
-        <w:tc>
-          <w:tcPr>
-            <w:tcW w:w="704" w:type="dxa"/>
-            <w:vMerge/>
-          </w:tcPr>
-          <w:p>
-            <w:pPr>
-              <w:spacing w:after="60" w:line="276" w:lineRule="auto"/>
-              <w:ind w:firstLine="0"/>
-              <w:jc w:val="center"/>
-              <w:rPr>
-                <w:sz w:val="22"/>
-                <w:szCs w:val="22"/>
-              </w:rPr>
-            </w:pPr>
-          </w:p>
-        </w:tc>
-        <w:tc>
-          <w:tcPr>
-            <w:tcW w:w="3827" w:type="dxa"/>
-            <w:vMerge/>
-          </w:tcPr>
-          <w:p>
-            <w:pPr>
-              <w:spacing w:after="60" w:line="276" w:lineRule="auto"/>
-              <w:ind w:firstLine="0"/>
-              <w:rPr>
-                <w:sz w:val="22"/>
-                <w:szCs w:val="22"/>
-              </w:rPr>
-            </w:pPr>
-          </w:p>
-        </w:tc>
-        <w:tc>
-          <w:tcPr>
-            <w:tcW w:w="3398" w:type="dxa"/>
-          </w:tcPr>
-          <w:p>
-            <w:pPr>
-              <w:spacing w:after="60" w:line="276" w:lineRule="auto"/>
-              <w:ind w:firstLine="0"/>
-              <w:rPr>
-                <w:sz w:val="22"/>
-                <w:szCs w:val="22"/>
-              </w:rPr>
-            </w:pPr>
-            <w:r>
-              <w:rPr>
-                <w:i/>
-                <w:iCs/>
-                <w:sz w:val="22"/>
-                <w:szCs w:val="22"/>
-              </w:rPr>
-              <w:t>Availability</w:t>
-            </w:r>
-          </w:p>
-        </w:tc>
-      </w:tr>
-      <w:tr>
-        <w:tc>
-          <w:tcPr>
-            <w:tcW w:w="704" w:type="dxa"/>
-            <w:vMerge/>
-          </w:tcPr>
-          <w:p>
-            <w:pPr>
-              <w:spacing w:after="60" w:line="276" w:lineRule="auto"/>
-              <w:ind w:firstLine="0"/>
-              <w:jc w:val="center"/>
-              <w:rPr>
-                <w:sz w:val="22"/>
-                <w:szCs w:val="22"/>
-              </w:rPr>
-            </w:pPr>
-          </w:p>
-        </w:tc>
-        <w:tc>
-          <w:tcPr>
-            <w:tcW w:w="3827" w:type="dxa"/>
-            <w:vMerge/>
-          </w:tcPr>
-          <w:p>
-            <w:pPr>
-              <w:spacing w:after="60" w:line="276" w:lineRule="auto"/>
-              <w:ind w:firstLine="0"/>
-              <w:rPr>
-                <w:sz w:val="22"/>
-                <w:szCs w:val="22"/>
-              </w:rPr>
-            </w:pPr>
-          </w:p>
-        </w:tc>
-        <w:tc>
-          <w:tcPr>
-            <w:tcW w:w="3398" w:type="dxa"/>
-          </w:tcPr>
-          <w:p>
-            <w:pPr>
-              <w:spacing w:after="60" w:line="276" w:lineRule="auto"/>
-              <w:ind w:firstLine="0"/>
-              <w:rPr>
-                <w:sz w:val="22"/>
-                <w:szCs w:val="22"/>
-              </w:rPr>
-            </w:pPr>
-            <w:r>
-              <w:rPr>
-                <w:i/>
-                <w:iCs/>
-                <w:sz w:val="22"/>
-                <w:szCs w:val="22"/>
-              </w:rPr>
-              <w:t>Fault Tolerance</w:t>
-            </w:r>
-          </w:p>
-        </w:tc>
-      </w:tr>
-      <w:tr>
-        <w:tc>
-          <w:tcPr>
-            <w:tcW w:w="704" w:type="dxa"/>
-            <w:vMerge/>
-          </w:tcPr>
-          <w:p>
-            <w:pPr>
-              <w:spacing w:after="60" w:line="276" w:lineRule="auto"/>
-              <w:ind w:firstLine="0"/>
-              <w:jc w:val="center"/>
-              <w:rPr>
-                <w:sz w:val="22"/>
-                <w:szCs w:val="22"/>
-              </w:rPr>
-            </w:pPr>
-          </w:p>
-        </w:tc>
-        <w:tc>
-          <w:tcPr>
-            <w:tcW w:w="3827" w:type="dxa"/>
-            <w:vMerge/>
-          </w:tcPr>
-          <w:p>
-            <w:pPr>
-              <w:spacing w:after="60" w:line="276" w:lineRule="auto"/>
-              <w:ind w:firstLine="0"/>
-              <w:rPr>
-                <w:sz w:val="22"/>
-                <w:szCs w:val="22"/>
-              </w:rPr>
-            </w:pPr>
-          </w:p>
-        </w:tc>
-        <w:tc>
-          <w:tcPr>
-            <w:tcW w:w="3398" w:type="dxa"/>
-          </w:tcPr>
-          <w:p>
-            <w:pPr>
-              <w:spacing w:after="60" w:line="276" w:lineRule="auto"/>
-              <w:ind w:firstLine="0"/>
-              <w:rPr>
-                <w:i/>
-                <w:iCs/>
-                <w:sz w:val="22"/>
-                <w:szCs w:val="22"/>
-              </w:rPr>
-            </w:pPr>
-            <w:r>
-              <w:rPr>
-                <w:i/>
-                <w:iCs/>
-                <w:sz w:val="22"/>
-                <w:szCs w:val="22"/>
-              </w:rPr>
-              <w:t>Recoverability</w:t>
-            </w:r>
-          </w:p>
-        </w:tc>
-      </w:tr>
-      <w:tr>
-        <w:tc>
-          <w:tcPr>
-            <w:tcW w:w="704" w:type="dxa"/>
-            <w:vMerge w:val="restart"/>
-          </w:tcPr>
-          <w:p>
-            <w:pPr>
-              <w:spacing w:after="60" w:line="276" w:lineRule="auto"/>
-              <w:ind w:firstLine="0"/>
-              <w:jc w:val="center"/>
-              <w:rPr>
-                <w:sz w:val="22"/>
-                <w:szCs w:val="22"/>
-              </w:rPr>
-            </w:pPr>
-            <w:r>
-              <w:rPr>
-                <w:sz w:val="22"/>
-                <w:szCs w:val="22"/>
-              </w:rPr>
-              <w:t>6</w:t>
-            </w:r>
-          </w:p>
-        </w:tc>
-        <w:tc>
-          <w:tcPr>
-            <w:tcW w:w="3827" w:type="dxa"/>
-            <w:vMerge w:val="restart"/>
-          </w:tcPr>
-          <w:p>
-            <w:pPr>
-              <w:spacing w:after="60" w:line="276" w:lineRule="auto"/>
-              <w:ind w:firstLine="0"/>
-              <w:rPr>
-                <w:i/>
-                <w:iCs/>
-                <w:sz w:val="22"/>
-                <w:szCs w:val="22"/>
-              </w:rPr>
-            </w:pPr>
-            <w:r>
-              <w:rPr>
-                <w:i/>
-                <w:iCs/>
-                <w:sz w:val="22"/>
-                <w:szCs w:val="22"/>
-              </w:rPr>
-              <w:t>Security</w:t>
-            </w:r>
-          </w:p>
-        </w:tc>
-        <w:tc>
-          <w:tcPr>
-            <w:tcW w:w="3398" w:type="dxa"/>
-          </w:tcPr>
-          <w:p>
-            <w:pPr>
-              <w:spacing w:after="60" w:line="276" w:lineRule="auto"/>
-              <w:ind w:firstLine="0"/>
-              <w:rPr>
-                <w:sz w:val="22"/>
-                <w:szCs w:val="22"/>
-              </w:rPr>
-            </w:pPr>
-            <w:r>
-              <w:rPr>
-                <w:i/>
-                <w:iCs/>
-                <w:sz w:val="22"/>
-                <w:szCs w:val="22"/>
-              </w:rPr>
-              <w:t>Confidentiality</w:t>
-            </w:r>
-          </w:p>
-        </w:tc>
-      </w:tr>
-      <w:tr>
-        <w:tc>
-          <w:tcPr>
-            <w:tcW w:w="704" w:type="dxa"/>
-            <w:vMerge/>
-          </w:tcPr>
-          <w:p>
-            <w:pPr>
-              <w:spacing w:after="60" w:line="276" w:lineRule="auto"/>
-              <w:ind w:firstLine="0"/>
-              <w:jc w:val="center"/>
-              <w:rPr>
-                <w:sz w:val="22"/>
-                <w:szCs w:val="22"/>
-              </w:rPr>
-            </w:pPr>
-          </w:p>
-        </w:tc>
-        <w:tc>
-          <w:tcPr>
-            <w:tcW w:w="3827" w:type="dxa"/>
-            <w:vMerge/>
-          </w:tcPr>
-          <w:p>
-            <w:pPr>
-              <w:spacing w:after="60" w:line="276" w:lineRule="auto"/>
-              <w:ind w:firstLine="0"/>
-              <w:rPr>
-                <w:sz w:val="22"/>
-                <w:szCs w:val="22"/>
-              </w:rPr>
-            </w:pPr>
-          </w:p>
-        </w:tc>
-        <w:tc>
-          <w:tcPr>
-            <w:tcW w:w="3398" w:type="dxa"/>
-          </w:tcPr>
-          <w:p>
-            <w:pPr>
-              <w:spacing w:after="60" w:line="276" w:lineRule="auto"/>
-              <w:ind w:firstLine="0"/>
-              <w:rPr>
-                <w:sz w:val="22"/>
-                <w:szCs w:val="22"/>
-              </w:rPr>
-            </w:pPr>
-            <w:r>
-              <w:rPr>
-                <w:i/>
-                <w:iCs/>
-                <w:sz w:val="22"/>
-                <w:szCs w:val="22"/>
-              </w:rPr>
-              <w:t>Integrity</w:t>
-            </w:r>
-          </w:p>
-        </w:tc>
-      </w:tr>
-      <w:tr>
-        <w:tc>
-          <w:tcPr>
-            <w:tcW w:w="704" w:type="dxa"/>
-            <w:vMerge/>
-          </w:tcPr>
-          <w:p>
-            <w:pPr>
-              <w:spacing w:after="60" w:line="276" w:lineRule="auto"/>
-              <w:ind w:firstLine="0"/>
-              <w:jc w:val="center"/>
-              <w:rPr>
-                <w:sz w:val="22"/>
-                <w:szCs w:val="22"/>
-              </w:rPr>
-            </w:pPr>
-          </w:p>
-        </w:tc>
-        <w:tc>
-          <w:tcPr>
-            <w:tcW w:w="3827" w:type="dxa"/>
-            <w:vMerge/>
-          </w:tcPr>
-          <w:p>
-            <w:pPr>
-              <w:spacing w:after="60" w:line="276" w:lineRule="auto"/>
-              <w:ind w:firstLine="0"/>
-              <w:rPr>
-                <w:sz w:val="22"/>
-                <w:szCs w:val="22"/>
-              </w:rPr>
-            </w:pPr>
-          </w:p>
-        </w:tc>
-        <w:tc>
-          <w:tcPr>
-            <w:tcW w:w="3398" w:type="dxa"/>
-          </w:tcPr>
-          <w:p>
-            <w:pPr>
-              <w:spacing w:after="60" w:line="276" w:lineRule="auto"/>
-              <w:ind w:firstLine="0"/>
-              <w:rPr>
-                <w:sz w:val="22"/>
-                <w:szCs w:val="22"/>
-              </w:rPr>
-            </w:pPr>
-            <w:r>
-              <w:rPr>
-                <w:i/>
-                <w:iCs/>
-                <w:sz w:val="22"/>
-                <w:szCs w:val="22"/>
-              </w:rPr>
-              <w:t>Non-Repudiation</w:t>
-            </w:r>
-          </w:p>
-        </w:tc>
-      </w:tr>
-      <w:tr>
-        <w:tc>
-          <w:tcPr>
-            <w:tcW w:w="704" w:type="dxa"/>
-            <w:vMerge/>
-          </w:tcPr>
-          <w:p>
-            <w:pPr>
-              <w:spacing w:after="60" w:line="276" w:lineRule="auto"/>
-              <w:ind w:firstLine="0"/>
-              <w:jc w:val="center"/>
-              <w:rPr>
-                <w:sz w:val="22"/>
-                <w:szCs w:val="22"/>
-              </w:rPr>
-            </w:pPr>
-          </w:p>
-        </w:tc>
-        <w:tc>
-          <w:tcPr>
-            <w:tcW w:w="3827" w:type="dxa"/>
-            <w:vMerge/>
-          </w:tcPr>
-          <w:p>
-            <w:pPr>
-              <w:spacing w:after="60" w:line="276" w:lineRule="auto"/>
-              <w:ind w:firstLine="0"/>
-              <w:rPr>
-                <w:sz w:val="22"/>
-                <w:szCs w:val="22"/>
-              </w:rPr>
-            </w:pPr>
-          </w:p>
-        </w:tc>
-        <w:tc>
-          <w:tcPr>
-            <w:tcW w:w="3398" w:type="dxa"/>
-          </w:tcPr>
-          <w:p>
-            <w:pPr>
-              <w:spacing w:after="60" w:line="276" w:lineRule="auto"/>
-              <w:ind w:firstLine="0"/>
-              <w:rPr>
-                <w:i/>
-                <w:iCs/>
-                <w:sz w:val="22"/>
-                <w:szCs w:val="22"/>
-              </w:rPr>
-            </w:pPr>
-            <w:r>
-              <w:rPr>
-                <w:i/>
-                <w:iCs/>
-                <w:sz w:val="22"/>
-                <w:szCs w:val="22"/>
-              </w:rPr>
-              <w:t>Accountability</w:t>
-            </w:r>
-          </w:p>
-        </w:tc>
-      </w:tr>
-      <w:tr>
-        <w:tc>
-          <w:tcPr>
-            <w:tcW w:w="704" w:type="dxa"/>
-            <w:vMerge/>
-          </w:tcPr>
-          <w:p>
-            <w:pPr>
-              <w:spacing w:after="60" w:line="276" w:lineRule="auto"/>
-              <w:ind w:firstLine="0"/>
-              <w:jc w:val="center"/>
-              <w:rPr>
-                <w:sz w:val="22"/>
-                <w:szCs w:val="22"/>
-              </w:rPr>
-            </w:pPr>
-          </w:p>
-        </w:tc>
-        <w:tc>
-          <w:tcPr>
-            <w:tcW w:w="3827" w:type="dxa"/>
-            <w:vMerge/>
-          </w:tcPr>
-          <w:p>
-            <w:pPr>
-              <w:spacing w:after="60" w:line="276" w:lineRule="auto"/>
-              <w:ind w:firstLine="0"/>
-              <w:rPr>
-                <w:sz w:val="22"/>
-                <w:szCs w:val="22"/>
-              </w:rPr>
-            </w:pPr>
-          </w:p>
-        </w:tc>
-        <w:tc>
-          <w:tcPr>
-            <w:tcW w:w="3398" w:type="dxa"/>
-          </w:tcPr>
-          <w:p>
-            <w:pPr>
-              <w:spacing w:after="60" w:line="276" w:lineRule="auto"/>
-              <w:ind w:firstLine="0"/>
-              <w:rPr>
-                <w:i/>
-                <w:iCs/>
-                <w:sz w:val="22"/>
-                <w:szCs w:val="22"/>
-              </w:rPr>
-            </w:pPr>
-            <w:r>
-              <w:rPr>
-                <w:i/>
-                <w:iCs/>
-                <w:sz w:val="22"/>
-                <w:szCs w:val="22"/>
-              </w:rPr>
-              <w:t>Authenticity</w:t>
-            </w:r>
-          </w:p>
-        </w:tc>
-      </w:tr>
-      <w:tr>
-        <w:tc>
-          <w:tcPr>
-            <w:tcW w:w="704" w:type="dxa"/>
-            <w:vMerge/>
-          </w:tcPr>
-          <w:p>
-            <w:pPr>
-              <w:spacing w:after="60" w:line="276" w:lineRule="auto"/>
-              <w:ind w:firstLine="0"/>
-              <w:jc w:val="center"/>
-              <w:rPr>
-                <w:sz w:val="22"/>
-                <w:szCs w:val="22"/>
-              </w:rPr>
-            </w:pPr>
-          </w:p>
-        </w:tc>
-        <w:tc>
-          <w:tcPr>
-            <w:tcW w:w="3827" w:type="dxa"/>
-            <w:vMerge/>
-          </w:tcPr>
-          <w:p>
-            <w:pPr>
-              <w:spacing w:after="60" w:line="276" w:lineRule="auto"/>
-              <w:ind w:firstLine="0"/>
-              <w:rPr>
-                <w:sz w:val="22"/>
-                <w:szCs w:val="22"/>
-              </w:rPr>
-            </w:pPr>
-          </w:p>
-        </w:tc>
-        <w:tc>
-          <w:tcPr>
-            <w:tcW w:w="3398" w:type="dxa"/>
-          </w:tcPr>
-          <w:p>
-            <w:pPr>
-              <w:spacing w:after="60" w:line="276" w:lineRule="auto"/>
-              <w:ind w:firstLine="0"/>
-              <w:rPr>
-                <w:i/>
-                <w:iCs/>
-                <w:sz w:val="22"/>
-                <w:szCs w:val="22"/>
-              </w:rPr>
-            </w:pPr>
-            <w:r>
-              <w:rPr>
-                <w:i/>
-                <w:iCs/>
-                <w:sz w:val="22"/>
-                <w:szCs w:val="22"/>
-              </w:rPr>
-              <w:t>Resistance</w:t>
-            </w:r>
-          </w:p>
-        </w:tc>
-      </w:tr>
     </w:tbl>
+    <w:p>
+      <w:pPr>
+        <w:pStyle w:val="Caption"/>
+        <w:keepNext/>
+      </w:pPr>
+    </w:p>
+    <w:p>
+      <w:pPr>
+        <w:rPr>
+          <w:b/>
+          <w:bCs/>
+          <w:noProof/>
+        </w:rPr>
+      </w:pPr>
+      <w:r>
+        <w:br w:type="page"/>
+      </w:r>
+    </w:p>
     <w:p>
       <w:pPr>
         <w:pStyle w:val="Caption"/>
@@ -11318,6 +10294,1138 @@
                 <w:sz w:val="22"/>
                 <w:szCs w:val="22"/>
               </w:rPr>
+              <w:t>4</w:t>
+            </w:r>
+          </w:p>
+        </w:tc>
+        <w:tc>
+          <w:tcPr>
+            <w:tcW w:w="3827" w:type="dxa"/>
+            <w:vMerge w:val="restart"/>
+          </w:tcPr>
+          <w:p>
+            <w:pPr>
+              <w:spacing w:after="60" w:line="276" w:lineRule="auto"/>
+              <w:ind w:firstLine="0"/>
+              <w:rPr>
+                <w:sz w:val="22"/>
+                <w:szCs w:val="22"/>
+              </w:rPr>
+            </w:pPr>
+            <w:r>
+              <w:rPr>
+                <w:i/>
+                <w:iCs/>
+                <w:sz w:val="22"/>
+                <w:szCs w:val="22"/>
+              </w:rPr>
+              <w:t>Interaction Capability</w:t>
+            </w:r>
+          </w:p>
+        </w:tc>
+        <w:tc>
+          <w:tcPr>
+            <w:tcW w:w="3398" w:type="dxa"/>
+          </w:tcPr>
+          <w:p>
+            <w:pPr>
+              <w:spacing w:after="60" w:line="276" w:lineRule="auto"/>
+              <w:ind w:firstLine="0"/>
+              <w:rPr>
+                <w:sz w:val="22"/>
+                <w:szCs w:val="22"/>
+              </w:rPr>
+            </w:pPr>
+            <w:r>
+              <w:rPr>
+                <w:i/>
+                <w:iCs/>
+                <w:sz w:val="22"/>
+                <w:szCs w:val="22"/>
+              </w:rPr>
+              <w:t>Appropriate Recognizability</w:t>
+            </w:r>
+          </w:p>
+        </w:tc>
+      </w:tr>
+      <w:tr>
+        <w:tc>
+          <w:tcPr>
+            <w:tcW w:w="704" w:type="dxa"/>
+            <w:vMerge/>
+          </w:tcPr>
+          <w:p>
+            <w:pPr>
+              <w:spacing w:after="60" w:line="276" w:lineRule="auto"/>
+              <w:ind w:firstLine="0"/>
+              <w:jc w:val="center"/>
+              <w:rPr>
+                <w:sz w:val="22"/>
+                <w:szCs w:val="22"/>
+              </w:rPr>
+            </w:pPr>
+          </w:p>
+        </w:tc>
+        <w:tc>
+          <w:tcPr>
+            <w:tcW w:w="3827" w:type="dxa"/>
+            <w:vMerge/>
+          </w:tcPr>
+          <w:p>
+            <w:pPr>
+              <w:spacing w:after="60" w:line="276" w:lineRule="auto"/>
+              <w:ind w:firstLine="0"/>
+              <w:rPr>
+                <w:sz w:val="22"/>
+                <w:szCs w:val="22"/>
+              </w:rPr>
+            </w:pPr>
+          </w:p>
+        </w:tc>
+        <w:tc>
+          <w:tcPr>
+            <w:tcW w:w="3398" w:type="dxa"/>
+          </w:tcPr>
+          <w:p>
+            <w:pPr>
+              <w:spacing w:after="60" w:line="276" w:lineRule="auto"/>
+              <w:ind w:firstLine="0"/>
+              <w:rPr>
+                <w:sz w:val="22"/>
+                <w:szCs w:val="22"/>
+              </w:rPr>
+            </w:pPr>
+            <w:r>
+              <w:rPr>
+                <w:i/>
+                <w:iCs/>
+                <w:sz w:val="22"/>
+                <w:szCs w:val="22"/>
+              </w:rPr>
+              <w:t>Learnability</w:t>
+            </w:r>
+          </w:p>
+        </w:tc>
+      </w:tr>
+      <w:tr>
+        <w:tc>
+          <w:tcPr>
+            <w:tcW w:w="704" w:type="dxa"/>
+            <w:vMerge/>
+          </w:tcPr>
+          <w:p>
+            <w:pPr>
+              <w:spacing w:after="60" w:line="276" w:lineRule="auto"/>
+              <w:ind w:firstLine="0"/>
+              <w:jc w:val="center"/>
+              <w:rPr>
+                <w:sz w:val="22"/>
+                <w:szCs w:val="22"/>
+              </w:rPr>
+            </w:pPr>
+          </w:p>
+        </w:tc>
+        <w:tc>
+          <w:tcPr>
+            <w:tcW w:w="3827" w:type="dxa"/>
+            <w:vMerge/>
+          </w:tcPr>
+          <w:p>
+            <w:pPr>
+              <w:spacing w:after="60" w:line="276" w:lineRule="auto"/>
+              <w:ind w:firstLine="0"/>
+              <w:rPr>
+                <w:sz w:val="22"/>
+                <w:szCs w:val="22"/>
+              </w:rPr>
+            </w:pPr>
+          </w:p>
+        </w:tc>
+        <w:tc>
+          <w:tcPr>
+            <w:tcW w:w="3398" w:type="dxa"/>
+          </w:tcPr>
+          <w:p>
+            <w:pPr>
+              <w:spacing w:after="60" w:line="276" w:lineRule="auto"/>
+              <w:ind w:firstLine="0"/>
+              <w:rPr>
+                <w:sz w:val="22"/>
+                <w:szCs w:val="22"/>
+              </w:rPr>
+            </w:pPr>
+            <w:r>
+              <w:rPr>
+                <w:i/>
+                <w:iCs/>
+                <w:sz w:val="22"/>
+                <w:szCs w:val="22"/>
+              </w:rPr>
+              <w:t>Operability</w:t>
+            </w:r>
+          </w:p>
+        </w:tc>
+      </w:tr>
+      <w:tr>
+        <w:tc>
+          <w:tcPr>
+            <w:tcW w:w="704" w:type="dxa"/>
+            <w:vMerge/>
+          </w:tcPr>
+          <w:p>
+            <w:pPr>
+              <w:spacing w:after="60" w:line="276" w:lineRule="auto"/>
+              <w:ind w:firstLine="0"/>
+              <w:jc w:val="center"/>
+              <w:rPr>
+                <w:sz w:val="22"/>
+                <w:szCs w:val="22"/>
+              </w:rPr>
+            </w:pPr>
+          </w:p>
+        </w:tc>
+        <w:tc>
+          <w:tcPr>
+            <w:tcW w:w="3827" w:type="dxa"/>
+            <w:vMerge/>
+          </w:tcPr>
+          <w:p>
+            <w:pPr>
+              <w:spacing w:after="60" w:line="276" w:lineRule="auto"/>
+              <w:ind w:firstLine="0"/>
+              <w:rPr>
+                <w:sz w:val="22"/>
+                <w:szCs w:val="22"/>
+              </w:rPr>
+            </w:pPr>
+          </w:p>
+        </w:tc>
+        <w:tc>
+          <w:tcPr>
+            <w:tcW w:w="3398" w:type="dxa"/>
+          </w:tcPr>
+          <w:p>
+            <w:pPr>
+              <w:spacing w:after="60" w:line="276" w:lineRule="auto"/>
+              <w:ind w:firstLine="0"/>
+              <w:rPr>
+                <w:i/>
+                <w:iCs/>
+                <w:sz w:val="22"/>
+                <w:szCs w:val="22"/>
+              </w:rPr>
+            </w:pPr>
+            <w:r>
+              <w:rPr>
+                <w:i/>
+                <w:iCs/>
+                <w:sz w:val="22"/>
+                <w:szCs w:val="22"/>
+              </w:rPr>
+              <w:t>User Error Protection</w:t>
+            </w:r>
+          </w:p>
+        </w:tc>
+      </w:tr>
+      <w:tr>
+        <w:tc>
+          <w:tcPr>
+            <w:tcW w:w="704" w:type="dxa"/>
+            <w:vMerge/>
+          </w:tcPr>
+          <w:p>
+            <w:pPr>
+              <w:spacing w:after="60" w:line="276" w:lineRule="auto"/>
+              <w:ind w:firstLine="0"/>
+              <w:jc w:val="center"/>
+              <w:rPr>
+                <w:sz w:val="22"/>
+                <w:szCs w:val="22"/>
+              </w:rPr>
+            </w:pPr>
+          </w:p>
+        </w:tc>
+        <w:tc>
+          <w:tcPr>
+            <w:tcW w:w="3827" w:type="dxa"/>
+            <w:vMerge/>
+          </w:tcPr>
+          <w:p>
+            <w:pPr>
+              <w:spacing w:after="60" w:line="276" w:lineRule="auto"/>
+              <w:ind w:firstLine="0"/>
+              <w:rPr>
+                <w:sz w:val="22"/>
+                <w:szCs w:val="22"/>
+              </w:rPr>
+            </w:pPr>
+          </w:p>
+        </w:tc>
+        <w:tc>
+          <w:tcPr>
+            <w:tcW w:w="3398" w:type="dxa"/>
+          </w:tcPr>
+          <w:p>
+            <w:pPr>
+              <w:spacing w:after="60" w:line="276" w:lineRule="auto"/>
+              <w:ind w:firstLine="0"/>
+              <w:rPr>
+                <w:i/>
+                <w:iCs/>
+                <w:sz w:val="22"/>
+                <w:szCs w:val="22"/>
+              </w:rPr>
+            </w:pPr>
+            <w:r>
+              <w:rPr>
+                <w:i/>
+                <w:iCs/>
+                <w:sz w:val="22"/>
+                <w:szCs w:val="22"/>
+              </w:rPr>
+              <w:t>User Engagement</w:t>
+            </w:r>
+          </w:p>
+        </w:tc>
+      </w:tr>
+      <w:tr>
+        <w:tc>
+          <w:tcPr>
+            <w:tcW w:w="704" w:type="dxa"/>
+            <w:vMerge/>
+          </w:tcPr>
+          <w:p>
+            <w:pPr>
+              <w:spacing w:after="60" w:line="276" w:lineRule="auto"/>
+              <w:ind w:firstLine="0"/>
+              <w:jc w:val="center"/>
+              <w:rPr>
+                <w:sz w:val="22"/>
+                <w:szCs w:val="22"/>
+              </w:rPr>
+            </w:pPr>
+          </w:p>
+        </w:tc>
+        <w:tc>
+          <w:tcPr>
+            <w:tcW w:w="3827" w:type="dxa"/>
+            <w:vMerge/>
+          </w:tcPr>
+          <w:p>
+            <w:pPr>
+              <w:spacing w:after="60" w:line="276" w:lineRule="auto"/>
+              <w:ind w:firstLine="0"/>
+              <w:rPr>
+                <w:sz w:val="22"/>
+                <w:szCs w:val="22"/>
+              </w:rPr>
+            </w:pPr>
+          </w:p>
+        </w:tc>
+        <w:tc>
+          <w:tcPr>
+            <w:tcW w:w="3398" w:type="dxa"/>
+          </w:tcPr>
+          <w:p>
+            <w:pPr>
+              <w:spacing w:after="60" w:line="276" w:lineRule="auto"/>
+              <w:ind w:firstLine="0"/>
+              <w:rPr>
+                <w:i/>
+                <w:iCs/>
+                <w:sz w:val="22"/>
+                <w:szCs w:val="22"/>
+              </w:rPr>
+            </w:pPr>
+            <w:r>
+              <w:rPr>
+                <w:i/>
+                <w:iCs/>
+                <w:sz w:val="22"/>
+                <w:szCs w:val="22"/>
+              </w:rPr>
+              <w:t>Inclusivity</w:t>
+            </w:r>
+          </w:p>
+        </w:tc>
+      </w:tr>
+      <w:tr>
+        <w:tc>
+          <w:tcPr>
+            <w:tcW w:w="704" w:type="dxa"/>
+            <w:vMerge/>
+          </w:tcPr>
+          <w:p>
+            <w:pPr>
+              <w:spacing w:after="60" w:line="276" w:lineRule="auto"/>
+              <w:ind w:firstLine="0"/>
+              <w:jc w:val="center"/>
+              <w:rPr>
+                <w:sz w:val="22"/>
+                <w:szCs w:val="22"/>
+              </w:rPr>
+            </w:pPr>
+          </w:p>
+        </w:tc>
+        <w:tc>
+          <w:tcPr>
+            <w:tcW w:w="3827" w:type="dxa"/>
+            <w:vMerge/>
+          </w:tcPr>
+          <w:p>
+            <w:pPr>
+              <w:spacing w:after="60" w:line="276" w:lineRule="auto"/>
+              <w:ind w:firstLine="0"/>
+              <w:rPr>
+                <w:sz w:val="22"/>
+                <w:szCs w:val="22"/>
+              </w:rPr>
+            </w:pPr>
+          </w:p>
+        </w:tc>
+        <w:tc>
+          <w:tcPr>
+            <w:tcW w:w="3398" w:type="dxa"/>
+          </w:tcPr>
+          <w:p>
+            <w:pPr>
+              <w:spacing w:after="60" w:line="276" w:lineRule="auto"/>
+              <w:ind w:firstLine="0"/>
+              <w:rPr>
+                <w:i/>
+                <w:iCs/>
+                <w:sz w:val="22"/>
+                <w:szCs w:val="22"/>
+              </w:rPr>
+            </w:pPr>
+            <w:r>
+              <w:rPr>
+                <w:i/>
+                <w:iCs/>
+                <w:sz w:val="22"/>
+                <w:szCs w:val="22"/>
+              </w:rPr>
+              <w:t>User Assistance</w:t>
+            </w:r>
+          </w:p>
+        </w:tc>
+      </w:tr>
+      <w:tr>
+        <w:tc>
+          <w:tcPr>
+            <w:tcW w:w="704" w:type="dxa"/>
+            <w:vMerge/>
+          </w:tcPr>
+          <w:p>
+            <w:pPr>
+              <w:spacing w:after="60" w:line="276" w:lineRule="auto"/>
+              <w:ind w:firstLine="0"/>
+              <w:jc w:val="center"/>
+              <w:rPr>
+                <w:sz w:val="22"/>
+                <w:szCs w:val="22"/>
+              </w:rPr>
+            </w:pPr>
+          </w:p>
+        </w:tc>
+        <w:tc>
+          <w:tcPr>
+            <w:tcW w:w="3827" w:type="dxa"/>
+            <w:vMerge/>
+          </w:tcPr>
+          <w:p>
+            <w:pPr>
+              <w:spacing w:after="60" w:line="276" w:lineRule="auto"/>
+              <w:ind w:firstLine="0"/>
+              <w:rPr>
+                <w:sz w:val="22"/>
+                <w:szCs w:val="22"/>
+              </w:rPr>
+            </w:pPr>
+          </w:p>
+        </w:tc>
+        <w:tc>
+          <w:tcPr>
+            <w:tcW w:w="3398" w:type="dxa"/>
+          </w:tcPr>
+          <w:p>
+            <w:pPr>
+              <w:spacing w:after="60" w:line="276" w:lineRule="auto"/>
+              <w:ind w:firstLine="0"/>
+              <w:rPr>
+                <w:i/>
+                <w:iCs/>
+                <w:sz w:val="22"/>
+                <w:szCs w:val="22"/>
+              </w:rPr>
+            </w:pPr>
+            <w:r>
+              <w:rPr>
+                <w:i/>
+                <w:iCs/>
+                <w:sz w:val="22"/>
+                <w:szCs w:val="22"/>
+              </w:rPr>
+              <w:t>Self-Descriptiveness</w:t>
+            </w:r>
+          </w:p>
+        </w:tc>
+      </w:tr>
+      <w:tr>
+        <w:tc>
+          <w:tcPr>
+            <w:tcW w:w="704" w:type="dxa"/>
+            <w:vMerge w:val="restart"/>
+          </w:tcPr>
+          <w:p>
+            <w:pPr>
+              <w:spacing w:after="60" w:line="276" w:lineRule="auto"/>
+              <w:ind w:firstLine="0"/>
+              <w:jc w:val="center"/>
+              <w:rPr>
+                <w:sz w:val="22"/>
+                <w:szCs w:val="22"/>
+              </w:rPr>
+            </w:pPr>
+            <w:r>
+              <w:rPr>
+                <w:sz w:val="22"/>
+                <w:szCs w:val="22"/>
+              </w:rPr>
+              <w:t>5</w:t>
+            </w:r>
+          </w:p>
+        </w:tc>
+        <w:tc>
+          <w:tcPr>
+            <w:tcW w:w="3827" w:type="dxa"/>
+            <w:vMerge w:val="restart"/>
+          </w:tcPr>
+          <w:p>
+            <w:pPr>
+              <w:spacing w:after="60" w:line="276" w:lineRule="auto"/>
+              <w:ind w:firstLine="0"/>
+              <w:rPr>
+                <w:i/>
+                <w:iCs/>
+                <w:sz w:val="22"/>
+                <w:szCs w:val="22"/>
+              </w:rPr>
+            </w:pPr>
+            <w:r>
+              <w:rPr>
+                <w:i/>
+                <w:iCs/>
+                <w:sz w:val="22"/>
+                <w:szCs w:val="22"/>
+              </w:rPr>
+              <w:t>Reliability</w:t>
+            </w:r>
+          </w:p>
+        </w:tc>
+        <w:tc>
+          <w:tcPr>
+            <w:tcW w:w="3398" w:type="dxa"/>
+          </w:tcPr>
+          <w:p>
+            <w:pPr>
+              <w:spacing w:after="60" w:line="276" w:lineRule="auto"/>
+              <w:ind w:firstLine="0"/>
+              <w:rPr>
+                <w:sz w:val="22"/>
+                <w:szCs w:val="22"/>
+              </w:rPr>
+            </w:pPr>
+            <w:r>
+              <w:rPr>
+                <w:i/>
+                <w:iCs/>
+                <w:sz w:val="22"/>
+                <w:szCs w:val="22"/>
+              </w:rPr>
+              <w:t>Faultlessness</w:t>
+            </w:r>
+          </w:p>
+        </w:tc>
+      </w:tr>
+      <w:tr>
+        <w:tc>
+          <w:tcPr>
+            <w:tcW w:w="704" w:type="dxa"/>
+            <w:vMerge/>
+          </w:tcPr>
+          <w:p>
+            <w:pPr>
+              <w:spacing w:after="60" w:line="276" w:lineRule="auto"/>
+              <w:ind w:firstLine="0"/>
+              <w:jc w:val="center"/>
+              <w:rPr>
+                <w:sz w:val="22"/>
+                <w:szCs w:val="22"/>
+              </w:rPr>
+            </w:pPr>
+          </w:p>
+        </w:tc>
+        <w:tc>
+          <w:tcPr>
+            <w:tcW w:w="3827" w:type="dxa"/>
+            <w:vMerge/>
+          </w:tcPr>
+          <w:p>
+            <w:pPr>
+              <w:spacing w:after="60" w:line="276" w:lineRule="auto"/>
+              <w:ind w:firstLine="0"/>
+              <w:rPr>
+                <w:sz w:val="22"/>
+                <w:szCs w:val="22"/>
+              </w:rPr>
+            </w:pPr>
+          </w:p>
+        </w:tc>
+        <w:tc>
+          <w:tcPr>
+            <w:tcW w:w="3398" w:type="dxa"/>
+          </w:tcPr>
+          <w:p>
+            <w:pPr>
+              <w:spacing w:after="60" w:line="276" w:lineRule="auto"/>
+              <w:ind w:firstLine="0"/>
+              <w:rPr>
+                <w:sz w:val="22"/>
+                <w:szCs w:val="22"/>
+              </w:rPr>
+            </w:pPr>
+            <w:r>
+              <w:rPr>
+                <w:i/>
+                <w:iCs/>
+                <w:sz w:val="22"/>
+                <w:szCs w:val="22"/>
+              </w:rPr>
+              <w:t>Availability</w:t>
+            </w:r>
+          </w:p>
+        </w:tc>
+      </w:tr>
+      <w:tr>
+        <w:tc>
+          <w:tcPr>
+            <w:tcW w:w="704" w:type="dxa"/>
+            <w:vMerge/>
+          </w:tcPr>
+          <w:p>
+            <w:pPr>
+              <w:spacing w:after="60" w:line="276" w:lineRule="auto"/>
+              <w:ind w:firstLine="0"/>
+              <w:jc w:val="center"/>
+              <w:rPr>
+                <w:sz w:val="22"/>
+                <w:szCs w:val="22"/>
+              </w:rPr>
+            </w:pPr>
+          </w:p>
+        </w:tc>
+        <w:tc>
+          <w:tcPr>
+            <w:tcW w:w="3827" w:type="dxa"/>
+            <w:vMerge/>
+          </w:tcPr>
+          <w:p>
+            <w:pPr>
+              <w:spacing w:after="60" w:line="276" w:lineRule="auto"/>
+              <w:ind w:firstLine="0"/>
+              <w:rPr>
+                <w:sz w:val="22"/>
+                <w:szCs w:val="22"/>
+              </w:rPr>
+            </w:pPr>
+          </w:p>
+        </w:tc>
+        <w:tc>
+          <w:tcPr>
+            <w:tcW w:w="3398" w:type="dxa"/>
+          </w:tcPr>
+          <w:p>
+            <w:pPr>
+              <w:spacing w:after="60" w:line="276" w:lineRule="auto"/>
+              <w:ind w:firstLine="0"/>
+              <w:rPr>
+                <w:sz w:val="22"/>
+                <w:szCs w:val="22"/>
+              </w:rPr>
+            </w:pPr>
+            <w:r>
+              <w:rPr>
+                <w:i/>
+                <w:iCs/>
+                <w:sz w:val="22"/>
+                <w:szCs w:val="22"/>
+              </w:rPr>
+              <w:t>Fault Tolerance</w:t>
+            </w:r>
+          </w:p>
+        </w:tc>
+      </w:tr>
+      <w:tr>
+        <w:tc>
+          <w:tcPr>
+            <w:tcW w:w="704" w:type="dxa"/>
+            <w:vMerge/>
+          </w:tcPr>
+          <w:p>
+            <w:pPr>
+              <w:spacing w:after="60" w:line="276" w:lineRule="auto"/>
+              <w:ind w:firstLine="0"/>
+              <w:jc w:val="center"/>
+              <w:rPr>
+                <w:sz w:val="22"/>
+                <w:szCs w:val="22"/>
+              </w:rPr>
+            </w:pPr>
+          </w:p>
+        </w:tc>
+        <w:tc>
+          <w:tcPr>
+            <w:tcW w:w="3827" w:type="dxa"/>
+            <w:vMerge/>
+          </w:tcPr>
+          <w:p>
+            <w:pPr>
+              <w:spacing w:after="60" w:line="276" w:lineRule="auto"/>
+              <w:ind w:firstLine="0"/>
+              <w:rPr>
+                <w:sz w:val="22"/>
+                <w:szCs w:val="22"/>
+              </w:rPr>
+            </w:pPr>
+          </w:p>
+        </w:tc>
+        <w:tc>
+          <w:tcPr>
+            <w:tcW w:w="3398" w:type="dxa"/>
+          </w:tcPr>
+          <w:p>
+            <w:pPr>
+              <w:spacing w:after="60" w:line="276" w:lineRule="auto"/>
+              <w:ind w:firstLine="0"/>
+              <w:rPr>
+                <w:i/>
+                <w:iCs/>
+                <w:sz w:val="22"/>
+                <w:szCs w:val="22"/>
+              </w:rPr>
+            </w:pPr>
+            <w:r>
+              <w:rPr>
+                <w:i/>
+                <w:iCs/>
+                <w:sz w:val="22"/>
+                <w:szCs w:val="22"/>
+              </w:rPr>
+              <w:t>Recoverability</w:t>
+            </w:r>
+          </w:p>
+        </w:tc>
+      </w:tr>
+      <w:tr>
+        <w:tc>
+          <w:tcPr>
+            <w:tcW w:w="704" w:type="dxa"/>
+            <w:vMerge w:val="restart"/>
+          </w:tcPr>
+          <w:p>
+            <w:pPr>
+              <w:spacing w:after="60" w:line="276" w:lineRule="auto"/>
+              <w:ind w:firstLine="0"/>
+              <w:jc w:val="center"/>
+              <w:rPr>
+                <w:sz w:val="22"/>
+                <w:szCs w:val="22"/>
+              </w:rPr>
+            </w:pPr>
+            <w:r>
+              <w:rPr>
+                <w:sz w:val="22"/>
+                <w:szCs w:val="22"/>
+              </w:rPr>
+              <w:t>6</w:t>
+            </w:r>
+          </w:p>
+        </w:tc>
+        <w:tc>
+          <w:tcPr>
+            <w:tcW w:w="3827" w:type="dxa"/>
+            <w:vMerge w:val="restart"/>
+          </w:tcPr>
+          <w:p>
+            <w:pPr>
+              <w:spacing w:after="60" w:line="276" w:lineRule="auto"/>
+              <w:ind w:firstLine="0"/>
+              <w:rPr>
+                <w:i/>
+                <w:iCs/>
+                <w:sz w:val="22"/>
+                <w:szCs w:val="22"/>
+              </w:rPr>
+            </w:pPr>
+            <w:r>
+              <w:rPr>
+                <w:i/>
+                <w:iCs/>
+                <w:sz w:val="22"/>
+                <w:szCs w:val="22"/>
+              </w:rPr>
+              <w:t>Security</w:t>
+            </w:r>
+          </w:p>
+        </w:tc>
+        <w:tc>
+          <w:tcPr>
+            <w:tcW w:w="3398" w:type="dxa"/>
+          </w:tcPr>
+          <w:p>
+            <w:pPr>
+              <w:spacing w:after="60" w:line="276" w:lineRule="auto"/>
+              <w:ind w:firstLine="0"/>
+              <w:rPr>
+                <w:sz w:val="22"/>
+                <w:szCs w:val="22"/>
+              </w:rPr>
+            </w:pPr>
+            <w:r>
+              <w:rPr>
+                <w:i/>
+                <w:iCs/>
+                <w:sz w:val="22"/>
+                <w:szCs w:val="22"/>
+              </w:rPr>
+              <w:t>Confidentiality</w:t>
+            </w:r>
+          </w:p>
+        </w:tc>
+      </w:tr>
+      <w:tr>
+        <w:tc>
+          <w:tcPr>
+            <w:tcW w:w="704" w:type="dxa"/>
+            <w:vMerge/>
+          </w:tcPr>
+          <w:p>
+            <w:pPr>
+              <w:spacing w:after="60" w:line="276" w:lineRule="auto"/>
+              <w:ind w:firstLine="0"/>
+              <w:jc w:val="center"/>
+              <w:rPr>
+                <w:sz w:val="22"/>
+                <w:szCs w:val="22"/>
+              </w:rPr>
+            </w:pPr>
+          </w:p>
+        </w:tc>
+        <w:tc>
+          <w:tcPr>
+            <w:tcW w:w="3827" w:type="dxa"/>
+            <w:vMerge/>
+          </w:tcPr>
+          <w:p>
+            <w:pPr>
+              <w:spacing w:after="60" w:line="276" w:lineRule="auto"/>
+              <w:ind w:firstLine="0"/>
+              <w:rPr>
+                <w:sz w:val="22"/>
+                <w:szCs w:val="22"/>
+              </w:rPr>
+            </w:pPr>
+          </w:p>
+        </w:tc>
+        <w:tc>
+          <w:tcPr>
+            <w:tcW w:w="3398" w:type="dxa"/>
+          </w:tcPr>
+          <w:p>
+            <w:pPr>
+              <w:spacing w:after="60" w:line="276" w:lineRule="auto"/>
+              <w:ind w:firstLine="0"/>
+              <w:rPr>
+                <w:sz w:val="22"/>
+                <w:szCs w:val="22"/>
+              </w:rPr>
+            </w:pPr>
+            <w:r>
+              <w:rPr>
+                <w:i/>
+                <w:iCs/>
+                <w:sz w:val="22"/>
+                <w:szCs w:val="22"/>
+              </w:rPr>
+              <w:t>Integrity</w:t>
+            </w:r>
+          </w:p>
+        </w:tc>
+      </w:tr>
+      <w:tr>
+        <w:tc>
+          <w:tcPr>
+            <w:tcW w:w="704" w:type="dxa"/>
+            <w:vMerge/>
+          </w:tcPr>
+          <w:p>
+            <w:pPr>
+              <w:spacing w:after="60" w:line="276" w:lineRule="auto"/>
+              <w:ind w:firstLine="0"/>
+              <w:jc w:val="center"/>
+              <w:rPr>
+                <w:sz w:val="22"/>
+                <w:szCs w:val="22"/>
+              </w:rPr>
+            </w:pPr>
+          </w:p>
+        </w:tc>
+        <w:tc>
+          <w:tcPr>
+            <w:tcW w:w="3827" w:type="dxa"/>
+            <w:vMerge/>
+          </w:tcPr>
+          <w:p>
+            <w:pPr>
+              <w:spacing w:after="60" w:line="276" w:lineRule="auto"/>
+              <w:ind w:firstLine="0"/>
+              <w:rPr>
+                <w:sz w:val="22"/>
+                <w:szCs w:val="22"/>
+              </w:rPr>
+            </w:pPr>
+          </w:p>
+        </w:tc>
+        <w:tc>
+          <w:tcPr>
+            <w:tcW w:w="3398" w:type="dxa"/>
+          </w:tcPr>
+          <w:p>
+            <w:pPr>
+              <w:spacing w:after="60" w:line="276" w:lineRule="auto"/>
+              <w:ind w:firstLine="0"/>
+              <w:rPr>
+                <w:sz w:val="22"/>
+                <w:szCs w:val="22"/>
+              </w:rPr>
+            </w:pPr>
+            <w:r>
+              <w:rPr>
+                <w:i/>
+                <w:iCs/>
+                <w:sz w:val="22"/>
+                <w:szCs w:val="22"/>
+              </w:rPr>
+              <w:t>Non-Repudiation</w:t>
+            </w:r>
+          </w:p>
+        </w:tc>
+      </w:tr>
+      <w:tr>
+        <w:tc>
+          <w:tcPr>
+            <w:tcW w:w="704" w:type="dxa"/>
+            <w:vMerge/>
+          </w:tcPr>
+          <w:p>
+            <w:pPr>
+              <w:spacing w:after="60" w:line="276" w:lineRule="auto"/>
+              <w:ind w:firstLine="0"/>
+              <w:jc w:val="center"/>
+              <w:rPr>
+                <w:sz w:val="22"/>
+                <w:szCs w:val="22"/>
+              </w:rPr>
+            </w:pPr>
+          </w:p>
+        </w:tc>
+        <w:tc>
+          <w:tcPr>
+            <w:tcW w:w="3827" w:type="dxa"/>
+            <w:vMerge/>
+          </w:tcPr>
+          <w:p>
+            <w:pPr>
+              <w:spacing w:after="60" w:line="276" w:lineRule="auto"/>
+              <w:ind w:firstLine="0"/>
+              <w:rPr>
+                <w:sz w:val="22"/>
+                <w:szCs w:val="22"/>
+              </w:rPr>
+            </w:pPr>
+          </w:p>
+        </w:tc>
+        <w:tc>
+          <w:tcPr>
+            <w:tcW w:w="3398" w:type="dxa"/>
+          </w:tcPr>
+          <w:p>
+            <w:pPr>
+              <w:spacing w:after="60" w:line="276" w:lineRule="auto"/>
+              <w:ind w:firstLine="0"/>
+              <w:rPr>
+                <w:i/>
+                <w:iCs/>
+                <w:sz w:val="22"/>
+                <w:szCs w:val="22"/>
+              </w:rPr>
+            </w:pPr>
+            <w:r>
+              <w:rPr>
+                <w:i/>
+                <w:iCs/>
+                <w:sz w:val="22"/>
+                <w:szCs w:val="22"/>
+              </w:rPr>
+              <w:t>Accountability</w:t>
+            </w:r>
+          </w:p>
+        </w:tc>
+      </w:tr>
+      <w:tr>
+        <w:tc>
+          <w:tcPr>
+            <w:tcW w:w="704" w:type="dxa"/>
+            <w:vMerge/>
+          </w:tcPr>
+          <w:p>
+            <w:pPr>
+              <w:spacing w:after="60" w:line="276" w:lineRule="auto"/>
+              <w:ind w:firstLine="0"/>
+              <w:jc w:val="center"/>
+              <w:rPr>
+                <w:sz w:val="22"/>
+                <w:szCs w:val="22"/>
+              </w:rPr>
+            </w:pPr>
+          </w:p>
+        </w:tc>
+        <w:tc>
+          <w:tcPr>
+            <w:tcW w:w="3827" w:type="dxa"/>
+            <w:vMerge/>
+          </w:tcPr>
+          <w:p>
+            <w:pPr>
+              <w:spacing w:after="60" w:line="276" w:lineRule="auto"/>
+              <w:ind w:firstLine="0"/>
+              <w:rPr>
+                <w:sz w:val="22"/>
+                <w:szCs w:val="22"/>
+              </w:rPr>
+            </w:pPr>
+          </w:p>
+        </w:tc>
+        <w:tc>
+          <w:tcPr>
+            <w:tcW w:w="3398" w:type="dxa"/>
+          </w:tcPr>
+          <w:p>
+            <w:pPr>
+              <w:spacing w:after="60" w:line="276" w:lineRule="auto"/>
+              <w:ind w:firstLine="0"/>
+              <w:rPr>
+                <w:i/>
+                <w:iCs/>
+                <w:sz w:val="22"/>
+                <w:szCs w:val="22"/>
+              </w:rPr>
+            </w:pPr>
+            <w:r>
+              <w:rPr>
+                <w:i/>
+                <w:iCs/>
+                <w:sz w:val="22"/>
+                <w:szCs w:val="22"/>
+              </w:rPr>
+              <w:t>Authenticity</w:t>
+            </w:r>
+          </w:p>
+        </w:tc>
+      </w:tr>
+      <w:tr>
+        <w:tc>
+          <w:tcPr>
+            <w:tcW w:w="704" w:type="dxa"/>
+            <w:vMerge/>
+          </w:tcPr>
+          <w:p>
+            <w:pPr>
+              <w:spacing w:after="60" w:line="276" w:lineRule="auto"/>
+              <w:ind w:firstLine="0"/>
+              <w:jc w:val="center"/>
+              <w:rPr>
+                <w:sz w:val="22"/>
+                <w:szCs w:val="22"/>
+              </w:rPr>
+            </w:pPr>
+          </w:p>
+        </w:tc>
+        <w:tc>
+          <w:tcPr>
+            <w:tcW w:w="3827" w:type="dxa"/>
+            <w:vMerge/>
+          </w:tcPr>
+          <w:p>
+            <w:pPr>
+              <w:spacing w:after="60" w:line="276" w:lineRule="auto"/>
+              <w:ind w:firstLine="0"/>
+              <w:rPr>
+                <w:sz w:val="22"/>
+                <w:szCs w:val="22"/>
+              </w:rPr>
+            </w:pPr>
+          </w:p>
+        </w:tc>
+        <w:tc>
+          <w:tcPr>
+            <w:tcW w:w="3398" w:type="dxa"/>
+          </w:tcPr>
+          <w:p>
+            <w:pPr>
+              <w:spacing w:after="60" w:line="276" w:lineRule="auto"/>
+              <w:ind w:firstLine="0"/>
+              <w:rPr>
+                <w:i/>
+                <w:iCs/>
+                <w:sz w:val="22"/>
+                <w:szCs w:val="22"/>
+              </w:rPr>
+            </w:pPr>
+            <w:r>
+              <w:rPr>
+                <w:i/>
+                <w:iCs/>
+                <w:sz w:val="22"/>
+                <w:szCs w:val="22"/>
+              </w:rPr>
+              <w:t>Resistance</w:t>
+            </w:r>
+          </w:p>
+        </w:tc>
+      </w:tr>
+      <w:tr>
+        <w:tc>
+          <w:tcPr>
+            <w:tcW w:w="704" w:type="dxa"/>
+            <w:vMerge w:val="restart"/>
+          </w:tcPr>
+          <w:p>
+            <w:pPr>
+              <w:spacing w:after="60" w:line="276" w:lineRule="auto"/>
+              <w:ind w:firstLine="0"/>
+              <w:jc w:val="center"/>
+              <w:rPr>
+                <w:sz w:val="22"/>
+                <w:szCs w:val="22"/>
+              </w:rPr>
+            </w:pPr>
+            <w:r>
+              <w:rPr>
+                <w:sz w:val="22"/>
+                <w:szCs w:val="22"/>
+              </w:rPr>
               <w:t>7</w:t>
             </w:r>
           </w:p>
@@ -12199,6 +12307,7 @@
         <w:pStyle w:val="Heading2"/>
       </w:pPr>
       <w:r>
+        <w:lastRenderedPageBreak/>
         <w:t>Skala Likert</w:t>
       </w:r>
     </w:p>
@@ -12569,7 +12678,28 @@
         </w:tc>
       </w:tr>
     </w:tbl>
-    <w:p/>
+    <w:p>
+      <w:pPr>
+        <w:pStyle w:val="Heading1"/>
+        <w:jc w:val="both"/>
+        <w:sectPr>
+          <w:pgSz w:w="11906" w:h="16838"/>
+          <w:pgMar w:top="2267" w:right="1700" w:bottom="1700" w:left="2267" w:header="720" w:footer="720" w:gutter="0"/>
+          <w:cols w:space="720"/>
+          <w:titlePg/>
+          <w:docGrid w:linePitch="326"/>
+        </w:sectPr>
+      </w:pPr>
+      <w:bookmarkStart w:id="65" w:name="_n343nz58g3dl" w:colFirst="0" w:colLast="0"/>
+      <w:bookmarkStart w:id="66" w:name="_Hlk163286912"/>
+      <w:bookmarkEnd w:id="65"/>
+      <w:bookmarkEnd w:id="66"/>
+    </w:p>
+    <w:p>
+      <w:pPr>
+        <w:ind w:firstLine="0"/>
+      </w:pPr>
+    </w:p>
     <w:sectPr>
       <w:pgSz w:w="11906" w:h="16838"/>
       <w:pgMar w:top="2267" w:right="1700" w:bottom="1700" w:left="2267" w:header="720" w:footer="720" w:gutter="0"/>
@@ -15068,7 +15198,7 @@
 </file>
 
 <file path=customXml/itemProps1.xml><?xml version="1.0" encoding="utf-8"?>
-<ds:datastoreItem xmlns:ds="http://schemas.openxmlformats.org/officeDocument/2006/customXml" ds:itemID="{DED0A6D2-3D8F-40EB-8752-745A5359D906}">
+<ds:datastoreItem xmlns:ds="http://schemas.openxmlformats.org/officeDocument/2006/customXml" ds:itemID="{1C0A072B-9739-426A-AD2A-A89F8A4F4B09}">
   <ds:schemaRefs>
     <ds:schemaRef ds:uri="http://schemas.openxmlformats.org/officeDocument/2006/bibliography"/>
   </ds:schemaRefs>

</xml_diff>